<commit_message>
Added createscene.png and beginnings of milestone document
</commit_message>
<xml_diff>
--- a/Documentation/Milestone4/Milestone 4 - Achievatron Unlimited.docx
+++ b/Documentation/Milestone4/Milestone 4 - Achievatron Unlimited.docx
@@ -41,6 +41,500 @@
         <w:t>Summary Use Cases</w:t>
       </w:r>
     </w:p>
+    <w:p/>
+    <w:p>
+      <w:pPr>
+        <w:rPr>
+          <w:b/>
+        </w:rPr>
+      </w:pPr>
+      <w:r>
+        <w:rPr>
+          <w:b/>
+        </w:rPr>
+        <w:t xml:space="preserve">Use Case: </w:t>
+      </w:r>
+      <w:r>
+        <w:rPr>
+          <w:b/>
+        </w:rPr>
+        <w:t>Producer creating the script</w:t>
+      </w:r>
+    </w:p>
+    <w:p>
+      <w:pPr>
+        <w:rPr>
+          <w:b/>
+        </w:rPr>
+      </w:pPr>
+      <w:r>
+        <w:rPr>
+          <w:b/>
+        </w:rPr>
+        <w:t>Actor: Producer</w:t>
+      </w:r>
+    </w:p>
+    <w:p>
+      <w:r>
+        <w:t xml:space="preserve">  </w:t>
+      </w:r>
+      <w:r>
+        <w:tab/>
+        <w:t xml:space="preserve">The clicks the create script button with the intention of putting a new script into production. The producer provides the name of the script, and the system saves it into the database. The producer is then returned to the main menu and given a message indicating success. </w:t>
+      </w:r>
+    </w:p>
+    <w:p>
+      <w:pPr>
+        <w:rPr>
+          <w:b/>
+        </w:rPr>
+      </w:pPr>
+      <w:r>
+        <w:rPr>
+          <w:b/>
+        </w:rPr>
+        <w:t xml:space="preserve">Use Case: </w:t>
+      </w:r>
+      <w:r>
+        <w:rPr>
+          <w:b/>
+        </w:rPr>
+        <w:t xml:space="preserve">Producer creating a scene: </w:t>
+      </w:r>
+    </w:p>
+    <w:p>
+      <w:pPr>
+        <w:rPr>
+          <w:b/>
+        </w:rPr>
+      </w:pPr>
+      <w:r>
+        <w:rPr>
+          <w:b/>
+        </w:rPr>
+        <w:t>Actor: Producer</w:t>
+      </w:r>
+    </w:p>
+    <w:p>
+      <w:r>
+        <w:t xml:space="preserve"> </w:t>
+      </w:r>
+      <w:r>
+        <w:tab/>
+        <w:t xml:space="preserve">The producer looks in the script menu and clicks on the “create a scene” button with the intention of adding a new scene into production.  The producer is then asked for the name of that scene, the names of the required volunteers and equipment, and a small description regarding the scene. The system then saves the scene information into the database. The producer is then sent back to the previous menu and given a message indicating whether or not the scene has been successfully added. </w:t>
+      </w:r>
+    </w:p>
+    <w:p>
+      <w:pPr>
+        <w:rPr>
+          <w:b/>
+        </w:rPr>
+      </w:pPr>
+      <w:r>
+        <w:rPr>
+          <w:b/>
+        </w:rPr>
+        <w:t xml:space="preserve">Use Case: </w:t>
+      </w:r>
+      <w:r>
+        <w:rPr>
+          <w:b/>
+        </w:rPr>
+        <w:t xml:space="preserve">Producer removing a scene from a script: </w:t>
+      </w:r>
+    </w:p>
+    <w:p>
+      <w:pPr>
+        <w:rPr>
+          <w:b/>
+        </w:rPr>
+      </w:pPr>
+      <w:r>
+        <w:rPr>
+          <w:b/>
+        </w:rPr>
+        <w:t>Actor: Producer</w:t>
+      </w:r>
+    </w:p>
+    <w:p>
+      <w:r>
+        <w:t xml:space="preserve"> </w:t>
+      </w:r>
+      <w:r>
+        <w:tab/>
+        <w:t>The producer wishes to remove a scene from a script and presses the remove button next to the scene he or she wishes to remove. The producer is then prompted with a message that asks if he or she is certain of the decision. If the producer presses yes, they are given a message prompting them of the successful removal of the scene from the script, the system removes the scene information from the database, and the producer is returned to the previous menu. If the producer presses cancel, he or she is returned to the previous screen and the scene is removed from the database.</w:t>
+      </w:r>
+    </w:p>
+    <w:p>
+      <w:pPr>
+        <w:rPr>
+          <w:b/>
+        </w:rPr>
+      </w:pPr>
+      <w:r>
+        <w:rPr>
+          <w:b/>
+        </w:rPr>
+        <w:t xml:space="preserve">Use Case: </w:t>
+      </w:r>
+      <w:r>
+        <w:rPr>
+          <w:b/>
+        </w:rPr>
+        <w:t xml:space="preserve">Removing a script: </w:t>
+      </w:r>
+    </w:p>
+    <w:p>
+      <w:pPr>
+        <w:rPr>
+          <w:b/>
+        </w:rPr>
+      </w:pPr>
+      <w:r>
+        <w:rPr>
+          <w:b/>
+        </w:rPr>
+        <w:t>Actor: Producer</w:t>
+      </w:r>
+    </w:p>
+    <w:p>
+      <w:r>
+        <w:t xml:space="preserve"> </w:t>
+      </w:r>
+      <w:r>
+        <w:tab/>
+        <w:t>To a remove a script it must be empty or all scenes within the script must be marked as completed. The producer presses the remove script button with the intention of removing the script. The system then performs a quick check is done to ensure that the above requirements are met. The producer is then presented with a menu that asks whether or not he or she is certain of the decision. If the producer presses yes, system removes the script and all of its scenes from the database. If the producer presses no, the script is not removed.</w:t>
+      </w:r>
+    </w:p>
+    <w:p>
+      <w:pPr>
+        <w:rPr>
+          <w:b/>
+        </w:rPr>
+      </w:pPr>
+      <w:r>
+        <w:rPr>
+          <w:b/>
+        </w:rPr>
+        <w:t xml:space="preserve">Use Case: </w:t>
+      </w:r>
+      <w:r>
+        <w:rPr>
+          <w:b/>
+        </w:rPr>
+        <w:t xml:space="preserve">Completion of a scene: </w:t>
+      </w:r>
+    </w:p>
+    <w:p>
+      <w:pPr>
+        <w:rPr>
+          <w:b/>
+        </w:rPr>
+      </w:pPr>
+      <w:r>
+        <w:rPr>
+          <w:b/>
+        </w:rPr>
+        <w:lastRenderedPageBreak/>
+        <w:t>Actor: Producer</w:t>
+      </w:r>
+    </w:p>
+    <w:p>
+      <w:r>
+        <w:t xml:space="preserve"> </w:t>
+      </w:r>
+      <w:r>
+        <w:tab/>
+        <w:t xml:space="preserve">The producer wants to indicate that a scene has been completed. He or she must then click the checkbox next to the scene. The system then removes the scene from consideration when generating a schedule, but keeps it in the database as a reference.  </w:t>
+      </w:r>
+    </w:p>
+    <w:p/>
+    <w:p>
+      <w:pPr>
+        <w:rPr>
+          <w:b/>
+        </w:rPr>
+      </w:pPr>
+      <w:r>
+        <w:rPr>
+          <w:b/>
+        </w:rPr>
+        <w:t xml:space="preserve">Use Case: </w:t>
+      </w:r>
+      <w:r>
+        <w:rPr>
+          <w:b/>
+        </w:rPr>
+        <w:t>Adding volunteer/equipment to a scene:</w:t>
+      </w:r>
+    </w:p>
+    <w:p>
+      <w:pPr>
+        <w:rPr>
+          <w:b/>
+        </w:rPr>
+      </w:pPr>
+      <w:r>
+        <w:rPr>
+          <w:b/>
+        </w:rPr>
+        <w:t>Actor: Producer</w:t>
+      </w:r>
+    </w:p>
+    <w:p>
+      <w:r>
+        <w:t xml:space="preserve"> </w:t>
+      </w:r>
+      <w:r>
+        <w:tab/>
+        <w:t xml:space="preserve">The producer wishes to edit the requirements of a scene and presses the edit button next to the scene. The producer is then presented with a list of the scenes requirements. The producer must then click the add requirement button to add a required volunteer or piece of equipment to the scene. Once the producer has indicated the volunteer or piece of equipment, the requirement is added to the scenes requirements. The system then performs a conflict check to ensure that the newly added volunteer or piece of equipment is available when that scene is scheduled to be shot. If no conflict is detected, the producer is returned to the previous screen and given a message indicating the successful addition of the requirement. If a conflict is detected, the producer is informed that the scene can no longer be filmed at its scheduled time. </w:t>
+      </w:r>
+    </w:p>
+    <w:p>
+      <w:pPr>
+        <w:rPr>
+          <w:b/>
+        </w:rPr>
+      </w:pPr>
+      <w:r>
+        <w:rPr>
+          <w:b/>
+        </w:rPr>
+        <w:t xml:space="preserve">Use Case: </w:t>
+      </w:r>
+      <w:r>
+        <w:rPr>
+          <w:b/>
+        </w:rPr>
+        <w:t xml:space="preserve">Removing a volunteer/equipment from a scene: </w:t>
+      </w:r>
+    </w:p>
+    <w:p>
+      <w:pPr>
+        <w:rPr>
+          <w:b/>
+        </w:rPr>
+      </w:pPr>
+      <w:r>
+        <w:rPr>
+          <w:b/>
+        </w:rPr>
+        <w:t>Actor: Producer</w:t>
+      </w:r>
+    </w:p>
+    <w:p>
+      <w:pPr>
+        <w:ind w:firstLine="709"/>
+      </w:pPr>
+      <w:r>
+        <w:t xml:space="preserve">The producer wishes to edit the requirements of a scene and presses the edit button next to the scene. The producer is then presented with a list of the scenes requirements. The producer must then click the remove requirement button. The producer is then asked whether or not he or she is certain of her decision. If the producer presses yes, the requirement is removed from the screen and the producer is brought back to the previous menu. If the producer selects no, then the requirement is not removed from the scene. </w:t>
+      </w:r>
+    </w:p>
+    <w:p>
+      <w:pPr>
+        <w:rPr>
+          <w:b/>
+        </w:rPr>
+      </w:pPr>
+      <w:r>
+        <w:rPr>
+          <w:b/>
+        </w:rPr>
+        <w:t xml:space="preserve">Use Case: </w:t>
+      </w:r>
+      <w:r>
+        <w:rPr>
+          <w:b/>
+        </w:rPr>
+        <w:t>Producer creating a schedule</w:t>
+      </w:r>
+    </w:p>
+    <w:p>
+      <w:pPr>
+        <w:rPr>
+          <w:b/>
+        </w:rPr>
+      </w:pPr>
+      <w:r>
+        <w:rPr>
+          <w:b/>
+        </w:rPr>
+        <w:t>Actor: Producer</w:t>
+      </w:r>
+    </w:p>
+    <w:p>
+      <w:pPr>
+        <w:ind w:firstLine="709"/>
+      </w:pPr>
+      <w:r>
+        <w:t>The producer wants to begin the process of scheduling scenes. The producer opens the schedule tab and views the current schedule at a glance. The scenes that have not yet been scheduled will appear on the left in a list, and the producer will click the scene and assign it to a date, and if the scene can get scheduled there (There's no conflict) then it is.</w:t>
+      </w:r>
+    </w:p>
+    <w:p>
+      <w:pPr>
+        <w:rPr>
+          <w:b/>
+        </w:rPr>
+      </w:pPr>
+      <w:r>
+        <w:rPr>
+          <w:b/>
+        </w:rPr>
+        <w:t xml:space="preserve">Use Case: </w:t>
+      </w:r>
+      <w:r>
+        <w:rPr>
+          <w:b/>
+        </w:rPr>
+        <w:t>Conflict Resolution</w:t>
+      </w:r>
+    </w:p>
+    <w:p>
+      <w:pPr>
+        <w:rPr>
+          <w:b/>
+        </w:rPr>
+      </w:pPr>
+      <w:r>
+        <w:rPr>
+          <w:b/>
+        </w:rPr>
+        <w:t>Actor: Producer</w:t>
+      </w:r>
+    </w:p>
+    <w:p>
+      <w:pPr>
+        <w:ind w:firstLine="709"/>
+      </w:pPr>
+      <w:r>
+        <w:t>The producer has a conflict, after trying to schedule a scene, so they're brought to another window which has various options for resolving the conflict. Ignore means that the scene will be scheduled anyway, and the producer will be prompted to confirm this. The other basic option will be to contact all those involved in the scene through e-mail.</w:t>
+      </w:r>
+    </w:p>
+    <w:p>
+      <w:pPr>
+        <w:rPr>
+          <w:b/>
+        </w:rPr>
+      </w:pPr>
+      <w:r>
+        <w:rPr>
+          <w:b/>
+        </w:rPr>
+        <w:lastRenderedPageBreak/>
+        <w:t xml:space="preserve">Use Case: </w:t>
+      </w:r>
+      <w:r>
+        <w:rPr>
+          <w:b/>
+        </w:rPr>
+        <w:t>Producer "Printing" The schedule</w:t>
+      </w:r>
+    </w:p>
+    <w:p>
+      <w:pPr>
+        <w:rPr>
+          <w:b/>
+        </w:rPr>
+      </w:pPr>
+      <w:r>
+        <w:rPr>
+          <w:b/>
+        </w:rPr>
+        <w:t>Actor: Producer</w:t>
+      </w:r>
+    </w:p>
+    <w:p>
+      <w:pPr>
+        <w:ind w:firstLine="709"/>
+      </w:pPr>
+      <w:r>
+        <w:t xml:space="preserve">Once all conflicts have been resolved and every scene schedule the producer wishes to create a tangible document in the form of a spreadsheet or a pdf of the schedule. On the schedule scene, the producer will have a button that says print schedule, which will only be available if the schedule is not in conflict. </w:t>
+      </w:r>
+    </w:p>
+    <w:p/>
+    <w:p>
+      <w:pPr>
+        <w:rPr>
+          <w:b/>
+        </w:rPr>
+      </w:pPr>
+      <w:r>
+        <w:rPr>
+          <w:b/>
+        </w:rPr>
+        <w:t>Use Case Name: Add Scene to Schedule</w:t>
+      </w:r>
+    </w:p>
+    <w:p>
+      <w:pPr>
+        <w:rPr>
+          <w:b/>
+        </w:rPr>
+      </w:pPr>
+      <w:r>
+        <w:rPr>
+          <w:b/>
+        </w:rPr>
+        <w:t>Actors: Producer</w:t>
+      </w:r>
+    </w:p>
+    <w:p>
+      <w:pPr>
+        <w:ind w:firstLine="709"/>
+      </w:pPr>
+      <w:r>
+        <w:t>The Producer wishes to schedule the date and time which a scene will be filmed. The Producer switches to the 'Scheduling' tab, which displays a list of all the scenes, plus a monthly calendar view centred on the current month, which displays the current shooting schedule. The Producer then Right-Clicks the appropriate date on the calendar and selects 'Schedule Scene' from the context menu which appears. This will open a small dialog window, defaulting to the date which was under focus when the Producer Right-Clicked. The Producer can then select a Scene from a list, and alter the date-time when it will be shot. The Producer can then click 'Okay' which will add the scene to that date in the schedule, or 'Cancel' to back out of the operation. After the scene is added to the schedule, the schedule is then validated to ensure that no conflicts of availability have arisen from the change in the schedule.</w:t>
+      </w:r>
+    </w:p>
+    <w:p/>
+    <w:p>
+      <w:pPr>
+        <w:rPr>
+          <w:b/>
+        </w:rPr>
+      </w:pPr>
+      <w:r>
+        <w:rPr>
+          <w:b/>
+        </w:rPr>
+        <w:t>Use Case Name: Remove Scene f</w:t>
+      </w:r>
+      <w:r>
+        <w:rPr>
+          <w:b/>
+        </w:rPr>
+        <w:t>rom Schedule</w:t>
+      </w:r>
+    </w:p>
+    <w:p>
+      <w:pPr>
+        <w:rPr>
+          <w:b/>
+        </w:rPr>
+      </w:pPr>
+      <w:r>
+        <w:rPr>
+          <w:b/>
+        </w:rPr>
+        <w:t>Actors: Producer</w:t>
+      </w:r>
+    </w:p>
+    <w:p>
+      <w:pPr>
+        <w:ind w:firstLine="709"/>
+      </w:pPr>
+      <w:r>
+        <w:t>The Producer wishes to remove a scene from its current scheduled time. The Producer switches to the 'Scheduling' tab, which displays a list of all the scenes, plus a monthly calendar view centred on the current month, which displays the current shooting schedule. The Producer then Right-Clicks on the appropriate scheduled scene that they wish to delete and selects 'Delete Scene &lt;</w:t>
+      </w:r>
+      <w:proofErr w:type="spellStart"/>
+      <w:r>
+        <w:t>Scene_Name</w:t>
+      </w:r>
+      <w:proofErr w:type="spellEnd"/>
+      <w:r>
+        <w:t>&gt;' from the context menu which appears. A message dialog window then appears asking the Producer to confirm deleting the scene from the schedule. If they click 'Yes' on the dialog then the Scene is removed from the schedule, otherwise no action is taken.</w:t>
+      </w:r>
+    </w:p>
     <w:p>
       <w:pPr>
         <w:pStyle w:val="Heading3"/>
@@ -63,22 +557,598 @@
         <w:t>Supplementary Specifications</w:t>
       </w:r>
     </w:p>
+    <w:p>
+      <w:pPr>
+        <w:rPr>
+          <w:b/>
+          <w:u w:val="single"/>
+        </w:rPr>
+      </w:pPr>
+      <w:r>
+        <w:rPr>
+          <w:b/>
+          <w:sz w:val="24"/>
+          <w:u w:val="single"/>
+        </w:rPr>
+        <w:t>Functionality</w:t>
+      </w:r>
+    </w:p>
+    <w:p>
+      <w:pPr>
+        <w:rPr>
+          <w:b/>
+        </w:rPr>
+      </w:pPr>
+      <w:r>
+        <w:rPr>
+          <w:b/>
+        </w:rPr>
+        <w:t>User Differentiation</w:t>
+      </w:r>
+    </w:p>
+    <w:p>
+      <w:r>
+        <w:t xml:space="preserve"> </w:t>
+      </w:r>
+      <w:r>
+        <w:tab/>
+        <w:t xml:space="preserve">In order to protect the integrity of the system, producers and volunteers will have different privileges, which is achieved by having one main, localized, system with a separate login for the volunteer’s system. </w:t>
+      </w:r>
+    </w:p>
     <w:p/>
     <w:p>
       <w:pPr>
+        <w:rPr>
+          <w:b/>
+        </w:rPr>
+      </w:pPr>
+      <w:r>
+        <w:rPr>
+          <w:b/>
+        </w:rPr>
+        <w:t>Modifiability</w:t>
+      </w:r>
+    </w:p>
+    <w:p>
+      <w:r>
+        <w:t xml:space="preserve"> </w:t>
+      </w:r>
+      <w:r>
+        <w:tab/>
+        <w:t>Through the main system, the producer can make changes to the script, change the schedule, and access the contact information of all volunteers and equipment.  Through the volunteer’s system, the volunteers will only be able to view the schedule and change their own contact information.</w:t>
+      </w:r>
+    </w:p>
+    <w:p/>
+    <w:p/>
+    <w:p>
+      <w:pPr>
+        <w:rPr>
+          <w:b/>
+          <w:sz w:val="24"/>
+          <w:u w:val="single"/>
+        </w:rPr>
+      </w:pPr>
+      <w:r>
+        <w:rPr>
+          <w:b/>
+          <w:sz w:val="24"/>
+          <w:u w:val="single"/>
+        </w:rPr>
+        <w:t>Usability</w:t>
+      </w:r>
+    </w:p>
+    <w:p>
+      <w:pPr>
+        <w:rPr>
+          <w:b/>
+        </w:rPr>
+      </w:pPr>
+      <w:r>
+        <w:rPr>
+          <w:b/>
+        </w:rPr>
+        <w:t xml:space="preserve">Easy to Navigate </w:t>
+      </w:r>
+    </w:p>
+    <w:p>
+      <w:r>
+        <w:t xml:space="preserve"> </w:t>
+      </w:r>
+      <w:r>
+        <w:tab/>
+        <w:t xml:space="preserve">The project should be easy to understand and navigate. This will be achieved through accurate descriptions of the actions to be performed, and an easy to use interface. </w:t>
+      </w:r>
+    </w:p>
+    <w:p>
+      <w:pPr>
+        <w:rPr>
+          <w:b/>
+        </w:rPr>
+      </w:pPr>
+      <w:r>
+        <w:rPr>
+          <w:b/>
+        </w:rPr>
+        <w:t>Easy to Correct</w:t>
+      </w:r>
+    </w:p>
+    <w:p>
+      <w:r>
+        <w:t xml:space="preserve"> </w:t>
+      </w:r>
+      <w:r>
+        <w:tab/>
+        <w:t xml:space="preserve">The project should allow for an easy correction of mistakes. It should be easy to back out of every action before it becomes permanent. </w:t>
+      </w:r>
+    </w:p>
+    <w:p>
+      <w:pPr>
+        <w:rPr>
+          <w:b/>
+        </w:rPr>
+      </w:pPr>
+      <w:r>
+        <w:rPr>
+          <w:b/>
+        </w:rPr>
+        <w:t>Consistency</w:t>
+      </w:r>
+    </w:p>
+    <w:p>
+      <w:r>
+        <w:t xml:space="preserve"> </w:t>
+      </w:r>
+      <w:r>
+        <w:tab/>
+        <w:t xml:space="preserve">The user should only be able to create and add volunteers and equipment that don’t already exist within the database (i.e. no duplicates).  </w:t>
+      </w:r>
+    </w:p>
+    <w:p>
+      <w:pPr>
+        <w:rPr>
+          <w:b/>
+        </w:rPr>
+      </w:pPr>
+      <w:r>
+        <w:rPr>
+          <w:b/>
+        </w:rPr>
+        <w:t>Quick generation</w:t>
+      </w:r>
+    </w:p>
+    <w:p>
+      <w:r>
+        <w:t xml:space="preserve"> </w:t>
+      </w:r>
+      <w:r>
+        <w:tab/>
+        <w:t xml:space="preserve">The generation of the schedule should be as quick as possible and not result in a temporary freeze. The schedule should also attempt to find the schedule that allows for the filming of all of the scenes as quickly as possible. </w:t>
+      </w:r>
+    </w:p>
+    <w:p>
+      <w:pPr>
+        <w:rPr>
+          <w:b/>
+        </w:rPr>
+      </w:pPr>
+      <w:r>
+        <w:rPr>
+          <w:b/>
+        </w:rPr>
+        <w:t>Easy to modify</w:t>
+      </w:r>
+    </w:p>
+    <w:p>
+      <w:r>
+        <w:t xml:space="preserve"> </w:t>
+      </w:r>
+      <w:r>
+        <w:tab/>
+        <w:t xml:space="preserve">It should be easy to add, remove, and modify information regarding scenes, volunteers, and equipment. </w:t>
+      </w:r>
+    </w:p>
+    <w:p>
+      <w:pPr>
+        <w:rPr>
+          <w:b/>
+        </w:rPr>
+      </w:pPr>
+      <w:r>
+        <w:rPr>
+          <w:b/>
+        </w:rPr>
+        <w:t>Quick conflict detection</w:t>
+      </w:r>
+    </w:p>
+    <w:p>
+      <w:r>
+        <w:t xml:space="preserve"> </w:t>
+      </w:r>
+      <w:r>
+        <w:tab/>
+        <w:t>Conflict detection will occur every time something in the system changes; for example, a time availability of a volunteer changes. Any new conflicts should be immediately reported to the producer and suggested solutions should be readily available.</w:t>
+      </w:r>
+    </w:p>
+    <w:p>
+      <w:pPr>
+        <w:rPr>
+          <w:b/>
+        </w:rPr>
+      </w:pPr>
+      <w:r>
+        <w:rPr>
+          <w:b/>
+        </w:rPr>
+        <w:t>Error information</w:t>
+      </w:r>
+    </w:p>
+    <w:p>
+      <w:r>
+        <w:t xml:space="preserve"> </w:t>
+      </w:r>
+      <w:r>
+        <w:tab/>
+        <w:t xml:space="preserve">Any error that occurs should provide a sufficient description for the user to be able to resolve the issue. </w:t>
+      </w:r>
+    </w:p>
+    <w:p/>
+    <w:p/>
+    <w:p>
+      <w:pPr>
+        <w:rPr>
+          <w:b/>
+          <w:sz w:val="24"/>
+          <w:u w:val="single"/>
+        </w:rPr>
+      </w:pPr>
+      <w:r>
+        <w:rPr>
+          <w:b/>
+          <w:sz w:val="24"/>
+          <w:u w:val="single"/>
+        </w:rPr>
+        <w:t>Supportability</w:t>
+      </w:r>
+    </w:p>
+    <w:p>
+      <w:pPr>
+        <w:rPr>
+          <w:b/>
+        </w:rPr>
+      </w:pPr>
+      <w:r>
+        <w:rPr>
+          <w:b/>
+        </w:rPr>
+        <w:t>Adaptability</w:t>
+      </w:r>
+    </w:p>
+    <w:p>
+      <w:r>
+        <w:t xml:space="preserve"> </w:t>
+      </w:r>
+      <w:r>
+        <w:tab/>
+        <w:t>The system will be compartmentalized to allow for changes to occur without affecting the entire system.</w:t>
+      </w:r>
+    </w:p>
+    <w:p>
+      <w:pPr>
+        <w:rPr>
+          <w:b/>
+        </w:rPr>
+      </w:pPr>
+      <w:r>
+        <w:rPr>
+          <w:b/>
+        </w:rPr>
+        <w:t>Future Proof</w:t>
+      </w:r>
+    </w:p>
+    <w:p>
+      <w:r>
+        <w:t xml:space="preserve"> </w:t>
+      </w:r>
+      <w:r>
+        <w:tab/>
+        <w:t>The system should be made to allow for increased future functionality. These may include, but are not limited to, multiple scripts, and different teams of volunteers for different scripts.</w:t>
+      </w:r>
+    </w:p>
+    <w:p/>
+    <w:p>
+      <w:pPr>
+        <w:rPr>
+          <w:b/>
+          <w:sz w:val="24"/>
+          <w:u w:val="single"/>
+        </w:rPr>
+      </w:pPr>
+      <w:r>
+        <w:rPr>
+          <w:b/>
+          <w:sz w:val="24"/>
+          <w:u w:val="single"/>
+        </w:rPr>
+        <w:t xml:space="preserve">Implementation constraints </w:t>
+      </w:r>
+    </w:p>
+    <w:p>
+      <w:pPr>
+        <w:rPr>
+          <w:b/>
+        </w:rPr>
+      </w:pPr>
+      <w:r>
+        <w:rPr>
+          <w:b/>
+        </w:rPr>
+        <w:t>Language Tool</w:t>
+      </w:r>
+    </w:p>
+    <w:p>
+      <w:r>
+        <w:t xml:space="preserve"> </w:t>
+      </w:r>
+      <w:r>
+        <w:tab/>
+      </w:r>
+      <w:proofErr w:type="spellStart"/>
+      <w:r>
+        <w:t>Achievatron</w:t>
+      </w:r>
+      <w:proofErr w:type="spellEnd"/>
+      <w:r>
+        <w:t xml:space="preserve"> Unlimited is using Java technologies solution. This will facilitate portability, ease of use, support, and modifiability. </w:t>
+      </w:r>
+    </w:p>
+    <w:p>
+      <w:pPr>
+        <w:rPr>
+          <w:b/>
+        </w:rPr>
+      </w:pPr>
+      <w:r>
+        <w:rPr>
+          <w:b/>
+        </w:rPr>
+        <w:t>Database Management System</w:t>
+      </w:r>
+    </w:p>
+    <w:p>
+      <w:r>
+        <w:t xml:space="preserve"> </w:t>
+      </w:r>
+      <w:r>
+        <w:tab/>
+      </w:r>
+      <w:proofErr w:type="spellStart"/>
+      <w:r>
+        <w:t>Achievatron</w:t>
+      </w:r>
+      <w:proofErr w:type="spellEnd"/>
+      <w:r>
+        <w:t xml:space="preserve"> Unlimited Will be using the object relational database management system PostgreSQL to meet the needs of the project. This will allow for a reduction in data redundancy, fast and efficient storage and retrieval of information, efficient organization of data, and a stable foundation for the organization of data</w:t>
+      </w:r>
+    </w:p>
+    <w:p>
+      <w:pPr>
+        <w:rPr>
+          <w:b/>
+          <w:sz w:val="24"/>
+          <w:u w:val="single"/>
+        </w:rPr>
+      </w:pPr>
+    </w:p>
+    <w:p>
+      <w:pPr>
+        <w:rPr>
+          <w:b/>
+          <w:sz w:val="24"/>
+          <w:u w:val="single"/>
+        </w:rPr>
+      </w:pPr>
+      <w:r>
+        <w:rPr>
+          <w:b/>
+          <w:sz w:val="24"/>
+          <w:u w:val="single"/>
+        </w:rPr>
+        <w:t>Legal issues</w:t>
+      </w:r>
+    </w:p>
+    <w:p>
+      <w:pPr>
+        <w:rPr>
+          <w:b/>
+        </w:rPr>
+      </w:pPr>
+      <w:r>
+        <w:rPr>
+          <w:b/>
+        </w:rPr>
+        <w:t xml:space="preserve"> Lost/ stolen/ damaged equipment</w:t>
+      </w:r>
+    </w:p>
+    <w:p>
+      <w:r>
+        <w:t xml:space="preserve"> </w:t>
+      </w:r>
+      <w:r>
+        <w:tab/>
+        <w:t>Any loss of, or damage to, equipment should be removed from scheduling and documented to allow the producer to give an accurate report to the equipment owner.</w:t>
+      </w:r>
+    </w:p>
+    <w:p/>
+    <w:p>
+      <w:pPr>
+        <w:rPr>
+          <w:b/>
+          <w:sz w:val="24"/>
+          <w:u w:val="single"/>
+        </w:rPr>
+      </w:pPr>
+      <w:r>
+        <w:rPr>
+          <w:b/>
+          <w:sz w:val="24"/>
+          <w:u w:val="single"/>
+        </w:rPr>
+        <w:t>Application specific rules</w:t>
+      </w:r>
+    </w:p>
+    <w:p>
+      <w:pPr>
+        <w:rPr>
+          <w:b/>
+          <w:sz w:val="22"/>
+        </w:rPr>
+      </w:pPr>
+      <w:r>
+        <w:rPr>
+          <w:b/>
+        </w:rPr>
+        <w:t>Scene cooperation</w:t>
+      </w:r>
+    </w:p>
+    <w:p>
+      <w:r>
+        <w:t xml:space="preserve"> </w:t>
+      </w:r>
+      <w:r>
+        <w:tab/>
+        <w:t xml:space="preserve">The volunteers and equipment selected for a scene must all share a time availability, otherwise visual feedback will be provided to indicate that this scene cannot be shot with the current time constraints. </w:t>
+      </w:r>
+    </w:p>
+    <w:p/>
+    <w:p/>
+    <w:p/>
+    <w:p>
+      <w:pPr>
+        <w:rPr>
+          <w:b/>
+          <w:sz w:val="24"/>
+          <w:u w:val="single"/>
+        </w:rPr>
+      </w:pPr>
+      <w:r>
+        <w:rPr>
+          <w:b/>
+          <w:sz w:val="24"/>
+          <w:u w:val="single"/>
+        </w:rPr>
+        <w:lastRenderedPageBreak/>
+        <w:t>Information in domain of interest</w:t>
+      </w:r>
+    </w:p>
+    <w:p>
+      <w:pPr>
+        <w:rPr>
+          <w:b/>
+        </w:rPr>
+      </w:pPr>
+      <w:r>
+        <w:rPr>
+          <w:b/>
+        </w:rPr>
+        <w:t>Scheduling</w:t>
+      </w:r>
+    </w:p>
+    <w:p>
+      <w:r>
+        <w:t xml:space="preserve"> </w:t>
+      </w:r>
+      <w:r>
+        <w:tab/>
+        <w:t>We need to maintain the integrity of the schedule. If a change occurs that results in a conflict with the current schedule, the producer is notified immediately. Also, to increase security and consistency, the producer is the only person allowed to change the equipment availabilities.</w:t>
+      </w:r>
+    </w:p>
+    <w:p>
+      <w:r>
+        <w:tab/>
+        <w:t>The system should be able to handle different date formats as well as both military and standard time.</w:t>
+      </w:r>
+    </w:p>
+    <w:p/>
+    <w:p>
+      <w:pPr>
         <w:pStyle w:val="Heading3"/>
       </w:pPr>
       <w:r>
         <w:t>Use Case Diagram</w:t>
       </w:r>
     </w:p>
+    <w:p>
+      <w:r>
+        <w:rPr>
+          <w:b/>
+          <w:noProof/>
+          <w:lang w:eastAsia="en-CA" w:bidi="ar-SA"/>
+        </w:rPr>
+        <w:drawing>
+          <wp:inline distT="0" distB="0" distL="0" distR="0" wp14:anchorId="4811E6D6" wp14:editId="71D17469">
+            <wp:extent cx="6324600" cy="5286375"/>
+            <wp:effectExtent l="0" t="0" r="0" b="9525"/>
+            <wp:docPr id="2" name="Picture 2" descr="C:\Users\Mitchell\AppData\Local\Microsoft\Windows\INetCache\Content.Word\UseCaseDiagram.png"/>
+            <wp:cNvGraphicFramePr>
+              <a:graphicFrameLocks xmlns:a="http://schemas.openxmlformats.org/drawingml/2006/main" noChangeAspect="1"/>
+            </wp:cNvGraphicFramePr>
+            <a:graphic xmlns:a="http://schemas.openxmlformats.org/drawingml/2006/main">
+              <a:graphicData uri="http://schemas.openxmlformats.org/drawingml/2006/picture">
+                <pic:pic xmlns:pic="http://schemas.openxmlformats.org/drawingml/2006/picture">
+                  <pic:nvPicPr>
+                    <pic:cNvPr id="0" name="Picture 3" descr="C:\Users\Mitchell\AppData\Local\Microsoft\Windows\INetCache\Content.Word\UseCaseDiagram.png"/>
+                    <pic:cNvPicPr>
+                      <a:picLocks noChangeAspect="1" noChangeArrowheads="1"/>
+                    </pic:cNvPicPr>
+                  </pic:nvPicPr>
+                  <pic:blipFill>
+                    <a:blip r:embed="rId8">
+                      <a:extLst>
+                        <a:ext uri="{28A0092B-C50C-407E-A947-70E740481C1C}">
+                          <a14:useLocalDpi xmlns:a14="http://schemas.microsoft.com/office/drawing/2010/main" val="0"/>
+                        </a:ext>
+                      </a:extLst>
+                    </a:blip>
+                    <a:srcRect/>
+                    <a:stretch>
+                      <a:fillRect/>
+                    </a:stretch>
+                  </pic:blipFill>
+                  <pic:spPr bwMode="auto">
+                    <a:xfrm>
+                      <a:off x="0" y="0"/>
+                      <a:ext cx="6324600" cy="5286375"/>
+                    </a:xfrm>
+                    <a:prstGeom prst="rect">
+                      <a:avLst/>
+                    </a:prstGeom>
+                    <a:noFill/>
+                    <a:ln>
+                      <a:noFill/>
+                    </a:ln>
+                  </pic:spPr>
+                </pic:pic>
+              </a:graphicData>
+            </a:graphic>
+          </wp:inline>
+        </w:drawing>
+      </w:r>
+    </w:p>
+    <w:p>
+      <w:pPr>
+        <w:pStyle w:val="Heading3"/>
+      </w:pPr>
+      <w:r>
+        <w:t>Domain Model</w:t>
+      </w:r>
+    </w:p>
     <w:p/>
     <w:p>
       <w:pPr>
         <w:pStyle w:val="Heading3"/>
       </w:pPr>
       <w:r>
-        <w:t>Domain Model</w:t>
+        <w:t>Glossary</w:t>
       </w:r>
     </w:p>
     <w:p/>
@@ -87,7 +1157,209 @@
         <w:pStyle w:val="Heading3"/>
       </w:pPr>
       <w:r>
-        <w:t>Glossary</w:t>
+        <w:lastRenderedPageBreak/>
+        <w:t>System sequence Diagrams</w:t>
+      </w:r>
+    </w:p>
+    <w:p>
+      <w:r>
+        <w:rPr>
+          <w:noProof/>
+          <w:lang w:eastAsia="en-CA" w:bidi="ar-SA"/>
+        </w:rPr>
+        <w:drawing>
+          <wp:anchor distT="0" distB="0" distL="114300" distR="114300" simplePos="0" relativeHeight="251658240" behindDoc="0" locked="0" layoutInCell="1" allowOverlap="1" wp14:anchorId="2DD249CB" wp14:editId="7765AAE3">
+            <wp:simplePos x="0" y="0"/>
+            <wp:positionH relativeFrom="column">
+              <wp:posOffset>194310</wp:posOffset>
+            </wp:positionH>
+            <wp:positionV relativeFrom="paragraph">
+              <wp:posOffset>86360</wp:posOffset>
+            </wp:positionV>
+            <wp:extent cx="1981200" cy="3219450"/>
+            <wp:effectExtent l="0" t="0" r="0" b="0"/>
+            <wp:wrapThrough wrapText="bothSides">
+              <wp:wrapPolygon edited="0">
+                <wp:start x="0" y="0"/>
+                <wp:lineTo x="0" y="21472"/>
+                <wp:lineTo x="21392" y="21472"/>
+                <wp:lineTo x="21392" y="0"/>
+                <wp:lineTo x="0" y="0"/>
+              </wp:wrapPolygon>
+            </wp:wrapThrough>
+            <wp:docPr id="3" name="Picture 3" descr="C:\Users\Mitchell\AppData\Local\Microsoft\Windows\INetCache\Content.Word\conflictsysseq.png"/>
+            <wp:cNvGraphicFramePr>
+              <a:graphicFrameLocks xmlns:a="http://schemas.openxmlformats.org/drawingml/2006/main" noChangeAspect="1"/>
+            </wp:cNvGraphicFramePr>
+            <a:graphic xmlns:a="http://schemas.openxmlformats.org/drawingml/2006/main">
+              <a:graphicData uri="http://schemas.openxmlformats.org/drawingml/2006/picture">
+                <pic:pic xmlns:pic="http://schemas.openxmlformats.org/drawingml/2006/picture">
+                  <pic:nvPicPr>
+                    <pic:cNvPr id="0" name="Picture 10" descr="C:\Users\Mitchell\AppData\Local\Microsoft\Windows\INetCache\Content.Word\conflictsysseq.png"/>
+                    <pic:cNvPicPr>
+                      <a:picLocks noChangeAspect="1" noChangeArrowheads="1"/>
+                    </pic:cNvPicPr>
+                  </pic:nvPicPr>
+                  <pic:blipFill>
+                    <a:blip r:embed="rId9">
+                      <a:extLst>
+                        <a:ext uri="{28A0092B-C50C-407E-A947-70E740481C1C}">
+                          <a14:useLocalDpi xmlns:a14="http://schemas.microsoft.com/office/drawing/2010/main" val="0"/>
+                        </a:ext>
+                      </a:extLst>
+                    </a:blip>
+                    <a:srcRect/>
+                    <a:stretch>
+                      <a:fillRect/>
+                    </a:stretch>
+                  </pic:blipFill>
+                  <pic:spPr bwMode="auto">
+                    <a:xfrm>
+                      <a:off x="0" y="0"/>
+                      <a:ext cx="1981200" cy="3219450"/>
+                    </a:xfrm>
+                    <a:prstGeom prst="rect">
+                      <a:avLst/>
+                    </a:prstGeom>
+                    <a:noFill/>
+                    <a:ln>
+                      <a:noFill/>
+                    </a:ln>
+                  </pic:spPr>
+                </pic:pic>
+              </a:graphicData>
+            </a:graphic>
+          </wp:anchor>
+        </w:drawing>
+      </w:r>
+    </w:p>
+    <w:p>
+      <w:pPr>
+        <w:pStyle w:val="Heading3"/>
+      </w:pPr>
+      <w:bookmarkStart w:id="0" w:name="_GoBack"/>
+      <w:r>
+        <w:rPr>
+          <w:noProof/>
+          <w:lang w:eastAsia="en-CA" w:bidi="ar-SA"/>
+        </w:rPr>
+        <w:drawing>
+          <wp:inline distT="0" distB="0" distL="0" distR="0" wp14:anchorId="4BD7BABB" wp14:editId="2E238435">
+            <wp:extent cx="2638425" cy="4000500"/>
+            <wp:effectExtent l="0" t="0" r="9525" b="0"/>
+            <wp:docPr id="4" name="Picture 4" descr="C:\Users\Mitchell\AppData\Local\Microsoft\Windows\INetCache\Content.Word\createSchedule.png"/>
+            <wp:cNvGraphicFramePr>
+              <a:graphicFrameLocks xmlns:a="http://schemas.openxmlformats.org/drawingml/2006/main" noChangeAspect="1"/>
+            </wp:cNvGraphicFramePr>
+            <a:graphic xmlns:a="http://schemas.openxmlformats.org/drawingml/2006/main">
+              <a:graphicData uri="http://schemas.openxmlformats.org/drawingml/2006/picture">
+                <pic:pic xmlns:pic="http://schemas.openxmlformats.org/drawingml/2006/picture">
+                  <pic:nvPicPr>
+                    <pic:cNvPr id="0" name="Picture 20" descr="C:\Users\Mitchell\AppData\Local\Microsoft\Windows\INetCache\Content.Word\createSchedule.png"/>
+                    <pic:cNvPicPr>
+                      <a:picLocks noChangeAspect="1" noChangeArrowheads="1"/>
+                    </pic:cNvPicPr>
+                  </pic:nvPicPr>
+                  <pic:blipFill>
+                    <a:blip r:embed="rId10">
+                      <a:extLst>
+                        <a:ext uri="{28A0092B-C50C-407E-A947-70E740481C1C}">
+                          <a14:useLocalDpi xmlns:a14="http://schemas.microsoft.com/office/drawing/2010/main" val="0"/>
+                        </a:ext>
+                      </a:extLst>
+                    </a:blip>
+                    <a:srcRect/>
+                    <a:stretch>
+                      <a:fillRect/>
+                    </a:stretch>
+                  </pic:blipFill>
+                  <pic:spPr bwMode="auto">
+                    <a:xfrm>
+                      <a:off x="0" y="0"/>
+                      <a:ext cx="2638425" cy="4000500"/>
+                    </a:xfrm>
+                    <a:prstGeom prst="rect">
+                      <a:avLst/>
+                    </a:prstGeom>
+                    <a:noFill/>
+                    <a:ln>
+                      <a:noFill/>
+                    </a:ln>
+                  </pic:spPr>
+                </pic:pic>
+              </a:graphicData>
+            </a:graphic>
+          </wp:inline>
+        </w:drawing>
+      </w:r>
+      <w:bookmarkEnd w:id="0"/>
+    </w:p>
+    <w:p>
+      <w:pPr>
+        <w:pStyle w:val="Heading3"/>
+      </w:pPr>
+    </w:p>
+    <w:p>
+      <w:pPr>
+        <w:pStyle w:val="Heading3"/>
+      </w:pPr>
+    </w:p>
+    <w:p>
+      <w:pPr>
+        <w:pStyle w:val="Heading3"/>
+      </w:pPr>
+    </w:p>
+    <w:p>
+      <w:pPr>
+        <w:pStyle w:val="Heading3"/>
+      </w:pPr>
+    </w:p>
+    <w:p>
+      <w:pPr>
+        <w:pStyle w:val="Heading3"/>
+      </w:pPr>
+    </w:p>
+    <w:p>
+      <w:pPr>
+        <w:pStyle w:val="Heading3"/>
+      </w:pPr>
+    </w:p>
+    <w:p>
+      <w:pPr>
+        <w:pStyle w:val="Heading3"/>
+      </w:pPr>
+    </w:p>
+    <w:p>
+      <w:pPr>
+        <w:pStyle w:val="Heading3"/>
+      </w:pPr>
+    </w:p>
+    <w:p>
+      <w:pPr>
+        <w:pStyle w:val="Heading3"/>
+      </w:pPr>
+    </w:p>
+    <w:p>
+      <w:pPr>
+        <w:pStyle w:val="Heading3"/>
+      </w:pPr>
+    </w:p>
+    <w:p>
+      <w:pPr>
+        <w:pStyle w:val="Heading3"/>
+      </w:pPr>
+    </w:p>
+    <w:p>
+      <w:pPr>
+        <w:pStyle w:val="Heading3"/>
+      </w:pPr>
+    </w:p>
+    <w:p>
+      <w:pPr>
+        <w:pStyle w:val="Heading3"/>
+      </w:pPr>
+      <w:r>
+        <w:t>OPeration contracts</w:t>
       </w:r>
     </w:p>
     <w:p/>
@@ -96,51 +1368,2203 @@
         <w:pStyle w:val="Heading3"/>
       </w:pPr>
       <w:r>
-        <w:t>System sequence Diagrams</w:t>
-      </w:r>
-    </w:p>
+        <w:t>project planning</w:t>
+      </w:r>
+    </w:p>
+    <w:p>
+      <w:r>
+        <w:t>Our previous project planning diagram, in an updated form:</w:t>
+      </w:r>
+    </w:p>
+    <w:tbl>
+      <w:tblPr>
+        <w:tblStyle w:val="PlainTable1"/>
+        <w:tblW w:w="0" w:type="auto"/>
+        <w:tblLook w:val="04A0" w:firstRow="1" w:lastRow="0" w:firstColumn="1" w:lastColumn="0" w:noHBand="0" w:noVBand="1"/>
+      </w:tblPr>
+      <w:tblGrid>
+        <w:gridCol w:w="2229"/>
+        <w:gridCol w:w="1499"/>
+        <w:gridCol w:w="1497"/>
+        <w:gridCol w:w="1369"/>
+        <w:gridCol w:w="1445"/>
+        <w:gridCol w:w="1595"/>
+      </w:tblGrid>
+      <w:tr>
+        <w:trPr>
+          <w:cnfStyle w:val="100000000000" w:firstRow="1" w:lastRow="0" w:firstColumn="0" w:lastColumn="0" w:oddVBand="0" w:evenVBand="0" w:oddHBand="0" w:evenHBand="0" w:firstRowFirstColumn="0" w:firstRowLastColumn="0" w:lastRowFirstColumn="0" w:lastRowLastColumn="0"/>
+        </w:trPr>
+        <w:tc>
+          <w:tcPr>
+            <w:cnfStyle w:val="001000000000" w:firstRow="0" w:lastRow="0" w:firstColumn="1" w:lastColumn="0" w:oddVBand="0" w:evenVBand="0" w:oddHBand="0" w:evenHBand="0" w:firstRowFirstColumn="0" w:firstRowLastColumn="0" w:lastRowFirstColumn="0" w:lastRowLastColumn="0"/>
+            <w:tcW w:w="2229" w:type="dxa"/>
+          </w:tcPr>
+          <w:p>
+            <w:r>
+              <w:lastRenderedPageBreak/>
+              <w:t>Task Description</w:t>
+            </w:r>
+          </w:p>
+        </w:tc>
+        <w:tc>
+          <w:tcPr>
+            <w:tcW w:w="1499" w:type="dxa"/>
+          </w:tcPr>
+          <w:p>
+            <w:pPr>
+              <w:cnfStyle w:val="100000000000" w:firstRow="1" w:lastRow="0" w:firstColumn="0" w:lastColumn="0" w:oddVBand="0" w:evenVBand="0" w:oddHBand="0" w:evenHBand="0" w:firstRowFirstColumn="0" w:firstRowLastColumn="0" w:lastRowFirstColumn="0" w:lastRowLastColumn="0"/>
+            </w:pPr>
+            <w:r>
+              <w:t>Who?</w:t>
+            </w:r>
+          </w:p>
+        </w:tc>
+        <w:tc>
+          <w:tcPr>
+            <w:tcW w:w="1497" w:type="dxa"/>
+          </w:tcPr>
+          <w:p>
+            <w:pPr>
+              <w:tabs>
+                <w:tab w:val="left" w:pos="1035"/>
+              </w:tabs>
+              <w:cnfStyle w:val="100000000000" w:firstRow="1" w:lastRow="0" w:firstColumn="0" w:lastColumn="0" w:oddVBand="0" w:evenVBand="0" w:oddHBand="0" w:evenHBand="0" w:firstRowFirstColumn="0" w:firstRowLastColumn="0" w:lastRowFirstColumn="0" w:lastRowLastColumn="0"/>
+            </w:pPr>
+            <w:r>
+              <w:t>Time Expected</w:t>
+            </w:r>
+          </w:p>
+        </w:tc>
+        <w:tc>
+          <w:tcPr>
+            <w:tcW w:w="1369" w:type="dxa"/>
+          </w:tcPr>
+          <w:p>
+            <w:pPr>
+              <w:cnfStyle w:val="100000000000" w:firstRow="1" w:lastRow="0" w:firstColumn="0" w:lastColumn="0" w:oddVBand="0" w:evenVBand="0" w:oddHBand="0" w:evenHBand="0" w:firstRowFirstColumn="0" w:firstRowLastColumn="0" w:lastRowFirstColumn="0" w:lastRowLastColumn="0"/>
+            </w:pPr>
+            <w:r>
+              <w:t>Actual Time</w:t>
+            </w:r>
+          </w:p>
+        </w:tc>
+        <w:tc>
+          <w:tcPr>
+            <w:tcW w:w="1445" w:type="dxa"/>
+          </w:tcPr>
+          <w:p>
+            <w:pPr>
+              <w:cnfStyle w:val="100000000000" w:firstRow="1" w:lastRow="0" w:firstColumn="0" w:lastColumn="0" w:oddVBand="0" w:evenVBand="0" w:oddHBand="0" w:evenHBand="0" w:firstRowFirstColumn="0" w:firstRowLastColumn="0" w:lastRowFirstColumn="0" w:lastRowLastColumn="0"/>
+            </w:pPr>
+            <w:r>
+              <w:t>Expected Completion</w:t>
+            </w:r>
+          </w:p>
+        </w:tc>
+        <w:tc>
+          <w:tcPr>
+            <w:tcW w:w="1595" w:type="dxa"/>
+          </w:tcPr>
+          <w:p>
+            <w:pPr>
+              <w:cnfStyle w:val="100000000000" w:firstRow="1" w:lastRow="0" w:firstColumn="0" w:lastColumn="0" w:oddVBand="0" w:evenVBand="0" w:oddHBand="0" w:evenHBand="0" w:firstRowFirstColumn="0" w:firstRowLastColumn="0" w:lastRowFirstColumn="0" w:lastRowLastColumn="0"/>
+            </w:pPr>
+            <w:r>
+              <w:t>Status</w:t>
+            </w:r>
+          </w:p>
+        </w:tc>
+      </w:tr>
+      <w:tr>
+        <w:trPr>
+          <w:cnfStyle w:val="000000100000" w:firstRow="0" w:lastRow="0" w:firstColumn="0" w:lastColumn="0" w:oddVBand="0" w:evenVBand="0" w:oddHBand="1" w:evenHBand="0" w:firstRowFirstColumn="0" w:firstRowLastColumn="0" w:lastRowFirstColumn="0" w:lastRowLastColumn="0"/>
+        </w:trPr>
+        <w:tc>
+          <w:tcPr>
+            <w:cnfStyle w:val="001000000000" w:firstRow="0" w:lastRow="0" w:firstColumn="1" w:lastColumn="0" w:oddVBand="0" w:evenVBand="0" w:oddHBand="0" w:evenHBand="0" w:firstRowFirstColumn="0" w:firstRowLastColumn="0" w:lastRowFirstColumn="0" w:lastRowLastColumn="0"/>
+            <w:tcW w:w="2229" w:type="dxa"/>
+          </w:tcPr>
+          <w:p>
+            <w:r>
+              <w:t xml:space="preserve">Set up </w:t>
+            </w:r>
+            <w:proofErr w:type="spellStart"/>
+            <w:r>
+              <w:t>Github</w:t>
+            </w:r>
+            <w:proofErr w:type="spellEnd"/>
+          </w:p>
+        </w:tc>
+        <w:tc>
+          <w:tcPr>
+            <w:tcW w:w="1499" w:type="dxa"/>
+          </w:tcPr>
+          <w:p>
+            <w:pPr>
+              <w:cnfStyle w:val="000000100000" w:firstRow="0" w:lastRow="0" w:firstColumn="0" w:lastColumn="0" w:oddVBand="0" w:evenVBand="0" w:oddHBand="1" w:evenHBand="0" w:firstRowFirstColumn="0" w:firstRowLastColumn="0" w:lastRowFirstColumn="0" w:lastRowLastColumn="0"/>
+            </w:pPr>
+            <w:r>
+              <w:t>Iain</w:t>
+            </w:r>
+          </w:p>
+        </w:tc>
+        <w:tc>
+          <w:tcPr>
+            <w:tcW w:w="1497" w:type="dxa"/>
+          </w:tcPr>
+          <w:p>
+            <w:pPr>
+              <w:cnfStyle w:val="000000100000" w:firstRow="0" w:lastRow="0" w:firstColumn="0" w:lastColumn="0" w:oddVBand="0" w:evenVBand="0" w:oddHBand="1" w:evenHBand="0" w:firstRowFirstColumn="0" w:firstRowLastColumn="0" w:lastRowFirstColumn="0" w:lastRowLastColumn="0"/>
+            </w:pPr>
+            <w:r>
+              <w:t>1.5h</w:t>
+            </w:r>
+          </w:p>
+        </w:tc>
+        <w:tc>
+          <w:tcPr>
+            <w:tcW w:w="1369" w:type="dxa"/>
+          </w:tcPr>
+          <w:p>
+            <w:pPr>
+              <w:cnfStyle w:val="000000100000" w:firstRow="0" w:lastRow="0" w:firstColumn="0" w:lastColumn="0" w:oddVBand="0" w:evenVBand="0" w:oddHBand="1" w:evenHBand="0" w:firstRowFirstColumn="0" w:firstRowLastColumn="0" w:lastRowFirstColumn="0" w:lastRowLastColumn="0"/>
+            </w:pPr>
+            <w:r>
+              <w:t>2h</w:t>
+            </w:r>
+          </w:p>
+        </w:tc>
+        <w:tc>
+          <w:tcPr>
+            <w:tcW w:w="1445" w:type="dxa"/>
+          </w:tcPr>
+          <w:p>
+            <w:pPr>
+              <w:cnfStyle w:val="000000100000" w:firstRow="0" w:lastRow="0" w:firstColumn="0" w:lastColumn="0" w:oddVBand="0" w:evenVBand="0" w:oddHBand="1" w:evenHBand="0" w:firstRowFirstColumn="0" w:firstRowLastColumn="0" w:lastRowFirstColumn="0" w:lastRowLastColumn="0"/>
+            </w:pPr>
+            <w:r>
+              <w:t>Sept 22nd</w:t>
+            </w:r>
+          </w:p>
+        </w:tc>
+        <w:tc>
+          <w:tcPr>
+            <w:tcW w:w="1595" w:type="dxa"/>
+          </w:tcPr>
+          <w:p>
+            <w:pPr>
+              <w:cnfStyle w:val="000000100000" w:firstRow="0" w:lastRow="0" w:firstColumn="0" w:lastColumn="0" w:oddVBand="0" w:evenVBand="0" w:oddHBand="1" w:evenHBand="0" w:firstRowFirstColumn="0" w:firstRowLastColumn="0" w:lastRowFirstColumn="0" w:lastRowLastColumn="0"/>
+            </w:pPr>
+            <w:r>
+              <w:t>Complete</w:t>
+            </w:r>
+          </w:p>
+        </w:tc>
+      </w:tr>
+      <w:tr>
+        <w:tc>
+          <w:tcPr>
+            <w:cnfStyle w:val="001000000000" w:firstRow="0" w:lastRow="0" w:firstColumn="1" w:lastColumn="0" w:oddVBand="0" w:evenVBand="0" w:oddHBand="0" w:evenHBand="0" w:firstRowFirstColumn="0" w:firstRowLastColumn="0" w:lastRowFirstColumn="0" w:lastRowLastColumn="0"/>
+            <w:tcW w:w="2229" w:type="dxa"/>
+          </w:tcPr>
+          <w:p>
+            <w:r>
+              <w:t>Divide up work appropriately</w:t>
+            </w:r>
+          </w:p>
+        </w:tc>
+        <w:tc>
+          <w:tcPr>
+            <w:tcW w:w="1499" w:type="dxa"/>
+          </w:tcPr>
+          <w:p>
+            <w:pPr>
+              <w:cnfStyle w:val="000000000000" w:firstRow="0" w:lastRow="0" w:firstColumn="0" w:lastColumn="0" w:oddVBand="0" w:evenVBand="0" w:oddHBand="0" w:evenHBand="0" w:firstRowFirstColumn="0" w:firstRowLastColumn="0" w:lastRowFirstColumn="0" w:lastRowLastColumn="0"/>
+            </w:pPr>
+            <w:r>
+              <w:t>All</w:t>
+            </w:r>
+          </w:p>
+        </w:tc>
+        <w:tc>
+          <w:tcPr>
+            <w:tcW w:w="1497" w:type="dxa"/>
+          </w:tcPr>
+          <w:p>
+            <w:pPr>
+              <w:cnfStyle w:val="000000000000" w:firstRow="0" w:lastRow="0" w:firstColumn="0" w:lastColumn="0" w:oddVBand="0" w:evenVBand="0" w:oddHBand="0" w:evenHBand="0" w:firstRowFirstColumn="0" w:firstRowLastColumn="0" w:lastRowFirstColumn="0" w:lastRowLastColumn="0"/>
+            </w:pPr>
+            <w:r>
+              <w:t>.5h</w:t>
+            </w:r>
+          </w:p>
+        </w:tc>
+        <w:tc>
+          <w:tcPr>
+            <w:tcW w:w="1369" w:type="dxa"/>
+          </w:tcPr>
+          <w:p>
+            <w:pPr>
+              <w:cnfStyle w:val="000000000000" w:firstRow="0" w:lastRow="0" w:firstColumn="0" w:lastColumn="0" w:oddVBand="0" w:evenVBand="0" w:oddHBand="0" w:evenHBand="0" w:firstRowFirstColumn="0" w:firstRowLastColumn="0" w:lastRowFirstColumn="0" w:lastRowLastColumn="0"/>
+            </w:pPr>
+            <w:r>
+              <w:t>.5h</w:t>
+            </w:r>
+          </w:p>
+        </w:tc>
+        <w:tc>
+          <w:tcPr>
+            <w:tcW w:w="1445" w:type="dxa"/>
+          </w:tcPr>
+          <w:p>
+            <w:pPr>
+              <w:cnfStyle w:val="000000000000" w:firstRow="0" w:lastRow="0" w:firstColumn="0" w:lastColumn="0" w:oddVBand="0" w:evenVBand="0" w:oddHBand="0" w:evenHBand="0" w:firstRowFirstColumn="0" w:firstRowLastColumn="0" w:lastRowFirstColumn="0" w:lastRowLastColumn="0"/>
+            </w:pPr>
+            <w:r>
+              <w:t>Sept 22</w:t>
+            </w:r>
+            <w:r>
+              <w:rPr>
+                <w:vertAlign w:val="superscript"/>
+              </w:rPr>
+              <w:t>nd</w:t>
+            </w:r>
+          </w:p>
+        </w:tc>
+        <w:tc>
+          <w:tcPr>
+            <w:tcW w:w="1595" w:type="dxa"/>
+          </w:tcPr>
+          <w:p>
+            <w:pPr>
+              <w:cnfStyle w:val="000000000000" w:firstRow="0" w:lastRow="0" w:firstColumn="0" w:lastColumn="0" w:oddVBand="0" w:evenVBand="0" w:oddHBand="0" w:evenHBand="0" w:firstRowFirstColumn="0" w:firstRowLastColumn="0" w:lastRowFirstColumn="0" w:lastRowLastColumn="0"/>
+            </w:pPr>
+            <w:r>
+              <w:t>Complete</w:t>
+            </w:r>
+          </w:p>
+        </w:tc>
+      </w:tr>
+      <w:tr>
+        <w:trPr>
+          <w:cnfStyle w:val="000000100000" w:firstRow="0" w:lastRow="0" w:firstColumn="0" w:lastColumn="0" w:oddVBand="0" w:evenVBand="0" w:oddHBand="1" w:evenHBand="0" w:firstRowFirstColumn="0" w:firstRowLastColumn="0" w:lastRowFirstColumn="0" w:lastRowLastColumn="0"/>
+        </w:trPr>
+        <w:tc>
+          <w:tcPr>
+            <w:cnfStyle w:val="001000000000" w:firstRow="0" w:lastRow="0" w:firstColumn="1" w:lastColumn="0" w:oddVBand="0" w:evenVBand="0" w:oddHBand="0" w:evenHBand="0" w:firstRowFirstColumn="0" w:firstRowLastColumn="0" w:lastRowFirstColumn="0" w:lastRowLastColumn="0"/>
+            <w:tcW w:w="2229" w:type="dxa"/>
+          </w:tcPr>
+          <w:p>
+            <w:r>
+              <w:t>Design the database API</w:t>
+            </w:r>
+          </w:p>
+        </w:tc>
+        <w:tc>
+          <w:tcPr>
+            <w:tcW w:w="1499" w:type="dxa"/>
+          </w:tcPr>
+          <w:p>
+            <w:pPr>
+              <w:cnfStyle w:val="000000100000" w:firstRow="0" w:lastRow="0" w:firstColumn="0" w:lastColumn="0" w:oddVBand="0" w:evenVBand="0" w:oddHBand="1" w:evenHBand="0" w:firstRowFirstColumn="0" w:firstRowLastColumn="0" w:lastRowFirstColumn="0" w:lastRowLastColumn="0"/>
+            </w:pPr>
+            <w:r>
+              <w:t>Iain</w:t>
+            </w:r>
+          </w:p>
+        </w:tc>
+        <w:tc>
+          <w:tcPr>
+            <w:tcW w:w="1497" w:type="dxa"/>
+          </w:tcPr>
+          <w:p>
+            <w:pPr>
+              <w:cnfStyle w:val="000000100000" w:firstRow="0" w:lastRow="0" w:firstColumn="0" w:lastColumn="0" w:oddVBand="0" w:evenVBand="0" w:oddHBand="1" w:evenHBand="0" w:firstRowFirstColumn="0" w:firstRowLastColumn="0" w:lastRowFirstColumn="0" w:lastRowLastColumn="0"/>
+            </w:pPr>
+            <w:r>
+              <w:t>3h</w:t>
+            </w:r>
+          </w:p>
+        </w:tc>
+        <w:tc>
+          <w:tcPr>
+            <w:tcW w:w="1369" w:type="dxa"/>
+          </w:tcPr>
+          <w:p>
+            <w:pPr>
+              <w:cnfStyle w:val="000000100000" w:firstRow="0" w:lastRow="0" w:firstColumn="0" w:lastColumn="0" w:oddVBand="0" w:evenVBand="0" w:oddHBand="1" w:evenHBand="0" w:firstRowFirstColumn="0" w:firstRowLastColumn="0" w:lastRowFirstColumn="0" w:lastRowLastColumn="0"/>
+            </w:pPr>
+            <w:r>
+              <w:t>6h</w:t>
+            </w:r>
+          </w:p>
+        </w:tc>
+        <w:tc>
+          <w:tcPr>
+            <w:tcW w:w="1445" w:type="dxa"/>
+          </w:tcPr>
+          <w:p>
+            <w:pPr>
+              <w:cnfStyle w:val="000000100000" w:firstRow="0" w:lastRow="0" w:firstColumn="0" w:lastColumn="0" w:oddVBand="0" w:evenVBand="0" w:oddHBand="1" w:evenHBand="0" w:firstRowFirstColumn="0" w:firstRowLastColumn="0" w:lastRowFirstColumn="0" w:lastRowLastColumn="0"/>
+            </w:pPr>
+            <w:r>
+              <w:t>Oct 1sts</w:t>
+            </w:r>
+          </w:p>
+        </w:tc>
+        <w:tc>
+          <w:tcPr>
+            <w:tcW w:w="1595" w:type="dxa"/>
+          </w:tcPr>
+          <w:p>
+            <w:pPr>
+              <w:cnfStyle w:val="000000100000" w:firstRow="0" w:lastRow="0" w:firstColumn="0" w:lastColumn="0" w:oddVBand="0" w:evenVBand="0" w:oddHBand="1" w:evenHBand="0" w:firstRowFirstColumn="0" w:firstRowLastColumn="0" w:lastRowFirstColumn="0" w:lastRowLastColumn="0"/>
+            </w:pPr>
+            <w:r>
+              <w:t>Complete</w:t>
+            </w:r>
+          </w:p>
+        </w:tc>
+      </w:tr>
+      <w:tr>
+        <w:tc>
+          <w:tcPr>
+            <w:cnfStyle w:val="001000000000" w:firstRow="0" w:lastRow="0" w:firstColumn="1" w:lastColumn="0" w:oddVBand="0" w:evenVBand="0" w:oddHBand="0" w:evenHBand="0" w:firstRowFirstColumn="0" w:firstRowLastColumn="0" w:lastRowFirstColumn="0" w:lastRowLastColumn="0"/>
+            <w:tcW w:w="2229" w:type="dxa"/>
+          </w:tcPr>
+          <w:p>
+            <w:r>
+              <w:t>Create example databases</w:t>
+            </w:r>
+          </w:p>
+        </w:tc>
+        <w:tc>
+          <w:tcPr>
+            <w:tcW w:w="1499" w:type="dxa"/>
+          </w:tcPr>
+          <w:p>
+            <w:pPr>
+              <w:cnfStyle w:val="000000000000" w:firstRow="0" w:lastRow="0" w:firstColumn="0" w:lastColumn="0" w:oddVBand="0" w:evenVBand="0" w:oddHBand="0" w:evenHBand="0" w:firstRowFirstColumn="0" w:firstRowLastColumn="0" w:lastRowFirstColumn="0" w:lastRowLastColumn="0"/>
+            </w:pPr>
+            <w:r>
+              <w:t>Iain</w:t>
+            </w:r>
+          </w:p>
+        </w:tc>
+        <w:tc>
+          <w:tcPr>
+            <w:tcW w:w="1497" w:type="dxa"/>
+          </w:tcPr>
+          <w:p>
+            <w:pPr>
+              <w:cnfStyle w:val="000000000000" w:firstRow="0" w:lastRow="0" w:firstColumn="0" w:lastColumn="0" w:oddVBand="0" w:evenVBand="0" w:oddHBand="0" w:evenHBand="0" w:firstRowFirstColumn="0" w:firstRowLastColumn="0" w:lastRowFirstColumn="0" w:lastRowLastColumn="0"/>
+            </w:pPr>
+            <w:r>
+              <w:t>1h</w:t>
+            </w:r>
+          </w:p>
+        </w:tc>
+        <w:tc>
+          <w:tcPr>
+            <w:tcW w:w="1369" w:type="dxa"/>
+          </w:tcPr>
+          <w:p>
+            <w:pPr>
+              <w:cnfStyle w:val="000000000000" w:firstRow="0" w:lastRow="0" w:firstColumn="0" w:lastColumn="0" w:oddVBand="0" w:evenVBand="0" w:oddHBand="0" w:evenHBand="0" w:firstRowFirstColumn="0" w:firstRowLastColumn="0" w:lastRowFirstColumn="0" w:lastRowLastColumn="0"/>
+            </w:pPr>
+            <w:r>
+              <w:t>.5h</w:t>
+            </w:r>
+          </w:p>
+        </w:tc>
+        <w:tc>
+          <w:tcPr>
+            <w:tcW w:w="1445" w:type="dxa"/>
+          </w:tcPr>
+          <w:p>
+            <w:pPr>
+              <w:cnfStyle w:val="000000000000" w:firstRow="0" w:lastRow="0" w:firstColumn="0" w:lastColumn="0" w:oddVBand="0" w:evenVBand="0" w:oddHBand="0" w:evenHBand="0" w:firstRowFirstColumn="0" w:firstRowLastColumn="0" w:lastRowFirstColumn="0" w:lastRowLastColumn="0"/>
+            </w:pPr>
+            <w:r>
+              <w:t>Oct 1st</w:t>
+            </w:r>
+          </w:p>
+        </w:tc>
+        <w:tc>
+          <w:tcPr>
+            <w:tcW w:w="1595" w:type="dxa"/>
+          </w:tcPr>
+          <w:p>
+            <w:pPr>
+              <w:cnfStyle w:val="000000000000" w:firstRow="0" w:lastRow="0" w:firstColumn="0" w:lastColumn="0" w:oddVBand="0" w:evenVBand="0" w:oddHBand="0" w:evenHBand="0" w:firstRowFirstColumn="0" w:firstRowLastColumn="0" w:lastRowFirstColumn="0" w:lastRowLastColumn="0"/>
+            </w:pPr>
+            <w:r>
+              <w:t>Complete</w:t>
+            </w:r>
+          </w:p>
+        </w:tc>
+      </w:tr>
+      <w:tr>
+        <w:trPr>
+          <w:cnfStyle w:val="000000100000" w:firstRow="0" w:lastRow="0" w:firstColumn="0" w:lastColumn="0" w:oddVBand="0" w:evenVBand="0" w:oddHBand="1" w:evenHBand="0" w:firstRowFirstColumn="0" w:firstRowLastColumn="0" w:lastRowFirstColumn="0" w:lastRowLastColumn="0"/>
+        </w:trPr>
+        <w:tc>
+          <w:tcPr>
+            <w:cnfStyle w:val="001000000000" w:firstRow="0" w:lastRow="0" w:firstColumn="1" w:lastColumn="0" w:oddVBand="0" w:evenVBand="0" w:oddHBand="0" w:evenHBand="0" w:firstRowFirstColumn="0" w:firstRowLastColumn="0" w:lastRowFirstColumn="0" w:lastRowLastColumn="0"/>
+            <w:tcW w:w="2229" w:type="dxa"/>
+          </w:tcPr>
+          <w:p>
+            <w:r>
+              <w:t xml:space="preserve">Create </w:t>
+            </w:r>
+            <w:proofErr w:type="spellStart"/>
+            <w:r>
+              <w:t>Buisness</w:t>
+            </w:r>
+            <w:proofErr w:type="spellEnd"/>
+            <w:r>
+              <w:t xml:space="preserve"> Objects</w:t>
+            </w:r>
+          </w:p>
+        </w:tc>
+        <w:tc>
+          <w:tcPr>
+            <w:tcW w:w="1499" w:type="dxa"/>
+          </w:tcPr>
+          <w:p>
+            <w:pPr>
+              <w:cnfStyle w:val="000000100000" w:firstRow="0" w:lastRow="0" w:firstColumn="0" w:lastColumn="0" w:oddVBand="0" w:evenVBand="0" w:oddHBand="1" w:evenHBand="0" w:firstRowFirstColumn="0" w:firstRowLastColumn="0" w:lastRowFirstColumn="0" w:lastRowLastColumn="0"/>
+            </w:pPr>
+            <w:r>
+              <w:t>All</w:t>
+            </w:r>
+          </w:p>
+        </w:tc>
+        <w:tc>
+          <w:tcPr>
+            <w:tcW w:w="1497" w:type="dxa"/>
+          </w:tcPr>
+          <w:p>
+            <w:pPr>
+              <w:cnfStyle w:val="000000100000" w:firstRow="0" w:lastRow="0" w:firstColumn="0" w:lastColumn="0" w:oddVBand="0" w:evenVBand="0" w:oddHBand="1" w:evenHBand="0" w:firstRowFirstColumn="0" w:firstRowLastColumn="0" w:lastRowFirstColumn="0" w:lastRowLastColumn="0"/>
+            </w:pPr>
+            <w:r>
+              <w:t>3.5h</w:t>
+            </w:r>
+          </w:p>
+        </w:tc>
+        <w:tc>
+          <w:tcPr>
+            <w:tcW w:w="1369" w:type="dxa"/>
+          </w:tcPr>
+          <w:p>
+            <w:pPr>
+              <w:cnfStyle w:val="000000100000" w:firstRow="0" w:lastRow="0" w:firstColumn="0" w:lastColumn="0" w:oddVBand="0" w:evenVBand="0" w:oddHBand="1" w:evenHBand="0" w:firstRowFirstColumn="0" w:firstRowLastColumn="0" w:lastRowFirstColumn="0" w:lastRowLastColumn="0"/>
+            </w:pPr>
+            <w:r>
+              <w:t>5h</w:t>
+            </w:r>
+          </w:p>
+        </w:tc>
+        <w:tc>
+          <w:tcPr>
+            <w:tcW w:w="1445" w:type="dxa"/>
+          </w:tcPr>
+          <w:p>
+            <w:pPr>
+              <w:cnfStyle w:val="000000100000" w:firstRow="0" w:lastRow="0" w:firstColumn="0" w:lastColumn="0" w:oddVBand="0" w:evenVBand="0" w:oddHBand="1" w:evenHBand="0" w:firstRowFirstColumn="0" w:firstRowLastColumn="0" w:lastRowFirstColumn="0" w:lastRowLastColumn="0"/>
+            </w:pPr>
+            <w:r>
+              <w:t>Oct 4th</w:t>
+            </w:r>
+          </w:p>
+        </w:tc>
+        <w:tc>
+          <w:tcPr>
+            <w:tcW w:w="1595" w:type="dxa"/>
+          </w:tcPr>
+          <w:p>
+            <w:pPr>
+              <w:cnfStyle w:val="000000100000" w:firstRow="0" w:lastRow="0" w:firstColumn="0" w:lastColumn="0" w:oddVBand="0" w:evenVBand="0" w:oddHBand="1" w:evenHBand="0" w:firstRowFirstColumn="0" w:firstRowLastColumn="0" w:lastRowFirstColumn="0" w:lastRowLastColumn="0"/>
+            </w:pPr>
+            <w:r>
+              <w:t>Completed</w:t>
+            </w:r>
+          </w:p>
+        </w:tc>
+      </w:tr>
+      <w:tr>
+        <w:tc>
+          <w:tcPr>
+            <w:cnfStyle w:val="001000000000" w:firstRow="0" w:lastRow="0" w:firstColumn="1" w:lastColumn="0" w:oddVBand="0" w:evenVBand="0" w:oddHBand="0" w:evenHBand="0" w:firstRowFirstColumn="0" w:firstRowLastColumn="0" w:lastRowFirstColumn="0" w:lastRowLastColumn="0"/>
+            <w:tcW w:w="2229" w:type="dxa"/>
+          </w:tcPr>
+          <w:p>
+            <w:r>
+              <w:t>UML Modelling of system</w:t>
+            </w:r>
+          </w:p>
+        </w:tc>
+        <w:tc>
+          <w:tcPr>
+            <w:tcW w:w="1499" w:type="dxa"/>
+          </w:tcPr>
+          <w:p>
+            <w:pPr>
+              <w:cnfStyle w:val="000000000000" w:firstRow="0" w:lastRow="0" w:firstColumn="0" w:lastColumn="0" w:oddVBand="0" w:evenVBand="0" w:oddHBand="0" w:evenHBand="0" w:firstRowFirstColumn="0" w:firstRowLastColumn="0" w:lastRowFirstColumn="0" w:lastRowLastColumn="0"/>
+            </w:pPr>
+            <w:r>
+              <w:t>All</w:t>
+            </w:r>
+          </w:p>
+        </w:tc>
+        <w:tc>
+          <w:tcPr>
+            <w:tcW w:w="1497" w:type="dxa"/>
+          </w:tcPr>
+          <w:p>
+            <w:pPr>
+              <w:cnfStyle w:val="000000000000" w:firstRow="0" w:lastRow="0" w:firstColumn="0" w:lastColumn="0" w:oddVBand="0" w:evenVBand="0" w:oddHBand="0" w:evenHBand="0" w:firstRowFirstColumn="0" w:firstRowLastColumn="0" w:lastRowFirstColumn="0" w:lastRowLastColumn="0"/>
+            </w:pPr>
+            <w:r>
+              <w:t>2h</w:t>
+            </w:r>
+          </w:p>
+        </w:tc>
+        <w:tc>
+          <w:tcPr>
+            <w:tcW w:w="1369" w:type="dxa"/>
+          </w:tcPr>
+          <w:p>
+            <w:pPr>
+              <w:cnfStyle w:val="000000000000" w:firstRow="0" w:lastRow="0" w:firstColumn="0" w:lastColumn="0" w:oddVBand="0" w:evenVBand="0" w:oddHBand="0" w:evenHBand="0" w:firstRowFirstColumn="0" w:firstRowLastColumn="0" w:lastRowFirstColumn="0" w:lastRowLastColumn="0"/>
+            </w:pPr>
+            <w:r>
+              <w:t>2.5h</w:t>
+            </w:r>
+          </w:p>
+        </w:tc>
+        <w:tc>
+          <w:tcPr>
+            <w:tcW w:w="1445" w:type="dxa"/>
+          </w:tcPr>
+          <w:p>
+            <w:pPr>
+              <w:cnfStyle w:val="000000000000" w:firstRow="0" w:lastRow="0" w:firstColumn="0" w:lastColumn="0" w:oddVBand="0" w:evenVBand="0" w:oddHBand="0" w:evenHBand="0" w:firstRowFirstColumn="0" w:firstRowLastColumn="0" w:lastRowFirstColumn="0" w:lastRowLastColumn="0"/>
+            </w:pPr>
+            <w:r>
+              <w:t>Oct 15</w:t>
+            </w:r>
+            <w:r>
+              <w:rPr>
+                <w:vertAlign w:val="superscript"/>
+              </w:rPr>
+              <w:t>th</w:t>
+            </w:r>
+          </w:p>
+        </w:tc>
+        <w:tc>
+          <w:tcPr>
+            <w:tcW w:w="1595" w:type="dxa"/>
+          </w:tcPr>
+          <w:p>
+            <w:pPr>
+              <w:cnfStyle w:val="000000000000" w:firstRow="0" w:lastRow="0" w:firstColumn="0" w:lastColumn="0" w:oddVBand="0" w:evenVBand="0" w:oddHBand="0" w:evenHBand="0" w:firstRowFirstColumn="0" w:firstRowLastColumn="0" w:lastRowFirstColumn="0" w:lastRowLastColumn="0"/>
+            </w:pPr>
+            <w:r>
+              <w:t>Completed</w:t>
+            </w:r>
+          </w:p>
+        </w:tc>
+      </w:tr>
+      <w:tr>
+        <w:trPr>
+          <w:cnfStyle w:val="000000100000" w:firstRow="0" w:lastRow="0" w:firstColumn="0" w:lastColumn="0" w:oddVBand="0" w:evenVBand="0" w:oddHBand="1" w:evenHBand="0" w:firstRowFirstColumn="0" w:firstRowLastColumn="0" w:lastRowFirstColumn="0" w:lastRowLastColumn="0"/>
+        </w:trPr>
+        <w:tc>
+          <w:tcPr>
+            <w:cnfStyle w:val="001000000000" w:firstRow="0" w:lastRow="0" w:firstColumn="1" w:lastColumn="0" w:oddVBand="0" w:evenVBand="0" w:oddHBand="0" w:evenHBand="0" w:firstRowFirstColumn="0" w:firstRowLastColumn="0" w:lastRowFirstColumn="0" w:lastRowLastColumn="0"/>
+            <w:tcW w:w="2229" w:type="dxa"/>
+          </w:tcPr>
+          <w:p>
+            <w:r>
+              <w:t>Decide on Conventions</w:t>
+            </w:r>
+          </w:p>
+        </w:tc>
+        <w:tc>
+          <w:tcPr>
+            <w:tcW w:w="1499" w:type="dxa"/>
+          </w:tcPr>
+          <w:p>
+            <w:pPr>
+              <w:cnfStyle w:val="000000100000" w:firstRow="0" w:lastRow="0" w:firstColumn="0" w:lastColumn="0" w:oddVBand="0" w:evenVBand="0" w:oddHBand="1" w:evenHBand="0" w:firstRowFirstColumn="0" w:firstRowLastColumn="0" w:lastRowFirstColumn="0" w:lastRowLastColumn="0"/>
+            </w:pPr>
+            <w:r>
+              <w:t>All</w:t>
+            </w:r>
+          </w:p>
+        </w:tc>
+        <w:tc>
+          <w:tcPr>
+            <w:tcW w:w="1497" w:type="dxa"/>
+          </w:tcPr>
+          <w:p>
+            <w:pPr>
+              <w:cnfStyle w:val="000000100000" w:firstRow="0" w:lastRow="0" w:firstColumn="0" w:lastColumn="0" w:oddVBand="0" w:evenVBand="0" w:oddHBand="1" w:evenHBand="0" w:firstRowFirstColumn="0" w:firstRowLastColumn="0" w:lastRowFirstColumn="0" w:lastRowLastColumn="0"/>
+            </w:pPr>
+            <w:r>
+              <w:t>1h</w:t>
+            </w:r>
+          </w:p>
+        </w:tc>
+        <w:tc>
+          <w:tcPr>
+            <w:tcW w:w="1369" w:type="dxa"/>
+          </w:tcPr>
+          <w:p>
+            <w:pPr>
+              <w:cnfStyle w:val="000000100000" w:firstRow="0" w:lastRow="0" w:firstColumn="0" w:lastColumn="0" w:oddVBand="0" w:evenVBand="0" w:oddHBand="1" w:evenHBand="0" w:firstRowFirstColumn="0" w:firstRowLastColumn="0" w:lastRowFirstColumn="0" w:lastRowLastColumn="0"/>
+            </w:pPr>
+            <w:r>
+              <w:t>1h</w:t>
+            </w:r>
+          </w:p>
+        </w:tc>
+        <w:tc>
+          <w:tcPr>
+            <w:tcW w:w="1445" w:type="dxa"/>
+          </w:tcPr>
+          <w:p>
+            <w:pPr>
+              <w:cnfStyle w:val="000000100000" w:firstRow="0" w:lastRow="0" w:firstColumn="0" w:lastColumn="0" w:oddVBand="0" w:evenVBand="0" w:oddHBand="1" w:evenHBand="0" w:firstRowFirstColumn="0" w:firstRowLastColumn="0" w:lastRowFirstColumn="0" w:lastRowLastColumn="0"/>
+            </w:pPr>
+            <w:r>
+              <w:t>Oct 1</w:t>
+            </w:r>
+            <w:r>
+              <w:rPr>
+                <w:vertAlign w:val="superscript"/>
+              </w:rPr>
+              <w:t>st</w:t>
+            </w:r>
+          </w:p>
+        </w:tc>
+        <w:tc>
+          <w:tcPr>
+            <w:tcW w:w="1595" w:type="dxa"/>
+          </w:tcPr>
+          <w:p>
+            <w:pPr>
+              <w:cnfStyle w:val="000000100000" w:firstRow="0" w:lastRow="0" w:firstColumn="0" w:lastColumn="0" w:oddVBand="0" w:evenVBand="0" w:oddHBand="1" w:evenHBand="0" w:firstRowFirstColumn="0" w:firstRowLastColumn="0" w:lastRowFirstColumn="0" w:lastRowLastColumn="0"/>
+            </w:pPr>
+            <w:r>
+              <w:t>Completed</w:t>
+            </w:r>
+          </w:p>
+        </w:tc>
+      </w:tr>
+      <w:tr>
+        <w:tc>
+          <w:tcPr>
+            <w:cnfStyle w:val="001000000000" w:firstRow="0" w:lastRow="0" w:firstColumn="1" w:lastColumn="0" w:oddVBand="0" w:evenVBand="0" w:oddHBand="0" w:evenHBand="0" w:firstRowFirstColumn="0" w:firstRowLastColumn="0" w:lastRowFirstColumn="0" w:lastRowLastColumn="0"/>
+            <w:tcW w:w="2229" w:type="dxa"/>
+          </w:tcPr>
+          <w:p>
+            <w:r>
+              <w:t>Code: Volunteer/equipment  Availability</w:t>
+            </w:r>
+          </w:p>
+        </w:tc>
+        <w:tc>
+          <w:tcPr>
+            <w:tcW w:w="1499" w:type="dxa"/>
+          </w:tcPr>
+          <w:p>
+            <w:pPr>
+              <w:cnfStyle w:val="000000000000" w:firstRow="0" w:lastRow="0" w:firstColumn="0" w:lastColumn="0" w:oddVBand="0" w:evenVBand="0" w:oddHBand="0" w:evenHBand="0" w:firstRowFirstColumn="0" w:firstRowLastColumn="0" w:lastRowFirstColumn="0" w:lastRowLastColumn="0"/>
+            </w:pPr>
+            <w:r>
+              <w:t>John</w:t>
+            </w:r>
+          </w:p>
+        </w:tc>
+        <w:tc>
+          <w:tcPr>
+            <w:tcW w:w="1497" w:type="dxa"/>
+          </w:tcPr>
+          <w:p>
+            <w:pPr>
+              <w:cnfStyle w:val="000000000000" w:firstRow="0" w:lastRow="0" w:firstColumn="0" w:lastColumn="0" w:oddVBand="0" w:evenVBand="0" w:oddHBand="0" w:evenHBand="0" w:firstRowFirstColumn="0" w:firstRowLastColumn="0" w:lastRowFirstColumn="0" w:lastRowLastColumn="0"/>
+            </w:pPr>
+          </w:p>
+          <w:p>
+            <w:pPr>
+              <w:cnfStyle w:val="000000000000" w:firstRow="0" w:lastRow="0" w:firstColumn="0" w:lastColumn="0" w:oddVBand="0" w:evenVBand="0" w:oddHBand="0" w:evenHBand="0" w:firstRowFirstColumn="0" w:firstRowLastColumn="0" w:lastRowFirstColumn="0" w:lastRowLastColumn="0"/>
+            </w:pPr>
+            <w:r>
+              <w:t>8h</w:t>
+            </w:r>
+          </w:p>
+        </w:tc>
+        <w:tc>
+          <w:tcPr>
+            <w:tcW w:w="1369" w:type="dxa"/>
+          </w:tcPr>
+          <w:p>
+            <w:pPr>
+              <w:cnfStyle w:val="000000000000" w:firstRow="0" w:lastRow="0" w:firstColumn="0" w:lastColumn="0" w:oddVBand="0" w:evenVBand="0" w:oddHBand="0" w:evenHBand="0" w:firstRowFirstColumn="0" w:firstRowLastColumn="0" w:lastRowFirstColumn="0" w:lastRowLastColumn="0"/>
+            </w:pPr>
+            <w:r>
+              <w:t>10h</w:t>
+            </w:r>
+          </w:p>
+        </w:tc>
+        <w:tc>
+          <w:tcPr>
+            <w:tcW w:w="1445" w:type="dxa"/>
+          </w:tcPr>
+          <w:p>
+            <w:pPr>
+              <w:cnfStyle w:val="000000000000" w:firstRow="0" w:lastRow="0" w:firstColumn="0" w:lastColumn="0" w:oddVBand="0" w:evenVBand="0" w:oddHBand="0" w:evenHBand="0" w:firstRowFirstColumn="0" w:firstRowLastColumn="0" w:lastRowFirstColumn="0" w:lastRowLastColumn="0"/>
+            </w:pPr>
+            <w:r>
+              <w:t>Oct 31</w:t>
+            </w:r>
+            <w:r>
+              <w:rPr>
+                <w:vertAlign w:val="superscript"/>
+              </w:rPr>
+              <w:t>st</w:t>
+            </w:r>
+            <w:r>
+              <w:t>(M4) (Primary Success)</w:t>
+            </w:r>
+          </w:p>
+        </w:tc>
+        <w:tc>
+          <w:tcPr>
+            <w:tcW w:w="1595" w:type="dxa"/>
+          </w:tcPr>
+          <w:p>
+            <w:pPr>
+              <w:cnfStyle w:val="000000000000" w:firstRow="0" w:lastRow="0" w:firstColumn="0" w:lastColumn="0" w:oddVBand="0" w:evenVBand="0" w:oddHBand="0" w:evenHBand="0" w:firstRowFirstColumn="0" w:firstRowLastColumn="0" w:lastRowFirstColumn="0" w:lastRowLastColumn="0"/>
+            </w:pPr>
+            <w:r>
+              <w:t>Completed</w:t>
+            </w:r>
+          </w:p>
+        </w:tc>
+      </w:tr>
+      <w:tr>
+        <w:trPr>
+          <w:cnfStyle w:val="000000100000" w:firstRow="0" w:lastRow="0" w:firstColumn="0" w:lastColumn="0" w:oddVBand="0" w:evenVBand="0" w:oddHBand="1" w:evenHBand="0" w:firstRowFirstColumn="0" w:firstRowLastColumn="0" w:lastRowFirstColumn="0" w:lastRowLastColumn="0"/>
+        </w:trPr>
+        <w:tc>
+          <w:tcPr>
+            <w:cnfStyle w:val="001000000000" w:firstRow="0" w:lastRow="0" w:firstColumn="1" w:lastColumn="0" w:oddVBand="0" w:evenVBand="0" w:oddHBand="0" w:evenHBand="0" w:firstRowFirstColumn="0" w:firstRowLastColumn="0" w:lastRowFirstColumn="0" w:lastRowLastColumn="0"/>
+            <w:tcW w:w="2229" w:type="dxa"/>
+          </w:tcPr>
+          <w:p>
+            <w:r>
+              <w:t>Code: Scene Requirements</w:t>
+            </w:r>
+          </w:p>
+        </w:tc>
+        <w:tc>
+          <w:tcPr>
+            <w:tcW w:w="1499" w:type="dxa"/>
+          </w:tcPr>
+          <w:p>
+            <w:pPr>
+              <w:cnfStyle w:val="000000100000" w:firstRow="0" w:lastRow="0" w:firstColumn="0" w:lastColumn="0" w:oddVBand="0" w:evenVBand="0" w:oddHBand="1" w:evenHBand="0" w:firstRowFirstColumn="0" w:firstRowLastColumn="0" w:lastRowFirstColumn="0" w:lastRowLastColumn="0"/>
+            </w:pPr>
+            <w:r>
+              <w:t>Ryan</w:t>
+            </w:r>
+          </w:p>
+        </w:tc>
+        <w:tc>
+          <w:tcPr>
+            <w:tcW w:w="1497" w:type="dxa"/>
+          </w:tcPr>
+          <w:p>
+            <w:pPr>
+              <w:cnfStyle w:val="000000100000" w:firstRow="0" w:lastRow="0" w:firstColumn="0" w:lastColumn="0" w:oddVBand="0" w:evenVBand="0" w:oddHBand="1" w:evenHBand="0" w:firstRowFirstColumn="0" w:firstRowLastColumn="0" w:lastRowFirstColumn="0" w:lastRowLastColumn="0"/>
+            </w:pPr>
+            <w:r>
+              <w:t>8h</w:t>
+            </w:r>
+          </w:p>
+        </w:tc>
+        <w:tc>
+          <w:tcPr>
+            <w:tcW w:w="1369" w:type="dxa"/>
+          </w:tcPr>
+          <w:p>
+            <w:pPr>
+              <w:cnfStyle w:val="000000100000" w:firstRow="0" w:lastRow="0" w:firstColumn="0" w:lastColumn="0" w:oddVBand="0" w:evenVBand="0" w:oddHBand="1" w:evenHBand="0" w:firstRowFirstColumn="0" w:firstRowLastColumn="0" w:lastRowFirstColumn="0" w:lastRowLastColumn="0"/>
+            </w:pPr>
+          </w:p>
+        </w:tc>
+        <w:tc>
+          <w:tcPr>
+            <w:tcW w:w="1445" w:type="dxa"/>
+          </w:tcPr>
+          <w:p>
+            <w:pPr>
+              <w:cnfStyle w:val="000000100000" w:firstRow="0" w:lastRow="0" w:firstColumn="0" w:lastColumn="0" w:oddVBand="0" w:evenVBand="0" w:oddHBand="1" w:evenHBand="0" w:firstRowFirstColumn="0" w:firstRowLastColumn="0" w:lastRowFirstColumn="0" w:lastRowLastColumn="0"/>
+            </w:pPr>
+            <w:r>
+              <w:t>Mid Nov</w:t>
+            </w:r>
+          </w:p>
+        </w:tc>
+        <w:tc>
+          <w:tcPr>
+            <w:tcW w:w="1595" w:type="dxa"/>
+          </w:tcPr>
+          <w:p>
+            <w:pPr>
+              <w:cnfStyle w:val="000000100000" w:firstRow="0" w:lastRow="0" w:firstColumn="0" w:lastColumn="0" w:oddVBand="0" w:evenVBand="0" w:oddHBand="1" w:evenHBand="0" w:firstRowFirstColumn="0" w:firstRowLastColumn="0" w:lastRowFirstColumn="0" w:lastRowLastColumn="0"/>
+            </w:pPr>
+            <w:r>
+              <w:t>In Progress</w:t>
+            </w:r>
+          </w:p>
+        </w:tc>
+      </w:tr>
+      <w:tr>
+        <w:tc>
+          <w:tcPr>
+            <w:cnfStyle w:val="001000000000" w:firstRow="0" w:lastRow="0" w:firstColumn="1" w:lastColumn="0" w:oddVBand="0" w:evenVBand="0" w:oddHBand="0" w:evenHBand="0" w:firstRowFirstColumn="0" w:firstRowLastColumn="0" w:lastRowFirstColumn="0" w:lastRowLastColumn="0"/>
+            <w:tcW w:w="2229" w:type="dxa"/>
+          </w:tcPr>
+          <w:p>
+            <w:r>
+              <w:t>Code: Schedule Generation</w:t>
+            </w:r>
+          </w:p>
+        </w:tc>
+        <w:tc>
+          <w:tcPr>
+            <w:tcW w:w="1499" w:type="dxa"/>
+          </w:tcPr>
+          <w:p>
+            <w:pPr>
+              <w:cnfStyle w:val="000000000000" w:firstRow="0" w:lastRow="0" w:firstColumn="0" w:lastColumn="0" w:oddVBand="0" w:evenVBand="0" w:oddHBand="0" w:evenHBand="0" w:firstRowFirstColumn="0" w:firstRowLastColumn="0" w:lastRowFirstColumn="0" w:lastRowLastColumn="0"/>
+            </w:pPr>
+            <w:r>
+              <w:t>Iain</w:t>
+            </w:r>
+          </w:p>
+        </w:tc>
+        <w:tc>
+          <w:tcPr>
+            <w:tcW w:w="1497" w:type="dxa"/>
+          </w:tcPr>
+          <w:p>
+            <w:pPr>
+              <w:cnfStyle w:val="000000000000" w:firstRow="0" w:lastRow="0" w:firstColumn="0" w:lastColumn="0" w:oddVBand="0" w:evenVBand="0" w:oddHBand="0" w:evenHBand="0" w:firstRowFirstColumn="0" w:firstRowLastColumn="0" w:lastRowFirstColumn="0" w:lastRowLastColumn="0"/>
+            </w:pPr>
+            <w:r>
+              <w:t>10h</w:t>
+            </w:r>
+          </w:p>
+        </w:tc>
+        <w:tc>
+          <w:tcPr>
+            <w:tcW w:w="1369" w:type="dxa"/>
+          </w:tcPr>
+          <w:p>
+            <w:pPr>
+              <w:cnfStyle w:val="000000000000" w:firstRow="0" w:lastRow="0" w:firstColumn="0" w:lastColumn="0" w:oddVBand="0" w:evenVBand="0" w:oddHBand="0" w:evenHBand="0" w:firstRowFirstColumn="0" w:firstRowLastColumn="0" w:lastRowFirstColumn="0" w:lastRowLastColumn="0"/>
+            </w:pPr>
+          </w:p>
+        </w:tc>
+        <w:tc>
+          <w:tcPr>
+            <w:tcW w:w="1445" w:type="dxa"/>
+          </w:tcPr>
+          <w:p>
+            <w:pPr>
+              <w:cnfStyle w:val="000000000000" w:firstRow="0" w:lastRow="0" w:firstColumn="0" w:lastColumn="0" w:oddVBand="0" w:evenVBand="0" w:oddHBand="0" w:evenHBand="0" w:firstRowFirstColumn="0" w:firstRowLastColumn="0" w:lastRowFirstColumn="0" w:lastRowLastColumn="0"/>
+            </w:pPr>
+            <w:r>
+              <w:t>Mid Nov</w:t>
+            </w:r>
+          </w:p>
+        </w:tc>
+        <w:tc>
+          <w:tcPr>
+            <w:tcW w:w="1595" w:type="dxa"/>
+          </w:tcPr>
+          <w:p>
+            <w:pPr>
+              <w:cnfStyle w:val="000000000000" w:firstRow="0" w:lastRow="0" w:firstColumn="0" w:lastColumn="0" w:oddVBand="0" w:evenVBand="0" w:oddHBand="0" w:evenHBand="0" w:firstRowFirstColumn="0" w:firstRowLastColumn="0" w:lastRowFirstColumn="0" w:lastRowLastColumn="0"/>
+            </w:pPr>
+            <w:r>
+              <w:t>In Progress</w:t>
+            </w:r>
+          </w:p>
+        </w:tc>
+      </w:tr>
+      <w:tr>
+        <w:trPr>
+          <w:cnfStyle w:val="000000100000" w:firstRow="0" w:lastRow="0" w:firstColumn="0" w:lastColumn="0" w:oddVBand="0" w:evenVBand="0" w:oddHBand="1" w:evenHBand="0" w:firstRowFirstColumn="0" w:firstRowLastColumn="0" w:lastRowFirstColumn="0" w:lastRowLastColumn="0"/>
+        </w:trPr>
+        <w:tc>
+          <w:tcPr>
+            <w:cnfStyle w:val="001000000000" w:firstRow="0" w:lastRow="0" w:firstColumn="1" w:lastColumn="0" w:oddVBand="0" w:evenVBand="0" w:oddHBand="0" w:evenHBand="0" w:firstRowFirstColumn="0" w:firstRowLastColumn="0" w:lastRowFirstColumn="0" w:lastRowLastColumn="0"/>
+            <w:tcW w:w="2229" w:type="dxa"/>
+          </w:tcPr>
+          <w:p>
+            <w:r>
+              <w:t>Code: Conflict Resolution</w:t>
+            </w:r>
+          </w:p>
+        </w:tc>
+        <w:tc>
+          <w:tcPr>
+            <w:tcW w:w="1499" w:type="dxa"/>
+          </w:tcPr>
+          <w:p>
+            <w:pPr>
+              <w:cnfStyle w:val="000000100000" w:firstRow="0" w:lastRow="0" w:firstColumn="0" w:lastColumn="0" w:oddVBand="0" w:evenVBand="0" w:oddHBand="1" w:evenHBand="0" w:firstRowFirstColumn="0" w:firstRowLastColumn="0" w:lastRowFirstColumn="0" w:lastRowLastColumn="0"/>
+            </w:pPr>
+            <w:r>
+              <w:t>Mitchell</w:t>
+            </w:r>
+          </w:p>
+        </w:tc>
+        <w:tc>
+          <w:tcPr>
+            <w:tcW w:w="1497" w:type="dxa"/>
+          </w:tcPr>
+          <w:p>
+            <w:pPr>
+              <w:cnfStyle w:val="000000100000" w:firstRow="0" w:lastRow="0" w:firstColumn="0" w:lastColumn="0" w:oddVBand="0" w:evenVBand="0" w:oddHBand="1" w:evenHBand="0" w:firstRowFirstColumn="0" w:firstRowLastColumn="0" w:lastRowFirstColumn="0" w:lastRowLastColumn="0"/>
+            </w:pPr>
+            <w:r>
+              <w:t>9h</w:t>
+            </w:r>
+          </w:p>
+        </w:tc>
+        <w:tc>
+          <w:tcPr>
+            <w:tcW w:w="1369" w:type="dxa"/>
+          </w:tcPr>
+          <w:p>
+            <w:pPr>
+              <w:cnfStyle w:val="000000100000" w:firstRow="0" w:lastRow="0" w:firstColumn="0" w:lastColumn="0" w:oddVBand="0" w:evenVBand="0" w:oddHBand="1" w:evenHBand="0" w:firstRowFirstColumn="0" w:firstRowLastColumn="0" w:lastRowFirstColumn="0" w:lastRowLastColumn="0"/>
+            </w:pPr>
+          </w:p>
+        </w:tc>
+        <w:tc>
+          <w:tcPr>
+            <w:tcW w:w="1445" w:type="dxa"/>
+          </w:tcPr>
+          <w:p>
+            <w:pPr>
+              <w:cnfStyle w:val="000000100000" w:firstRow="0" w:lastRow="0" w:firstColumn="0" w:lastColumn="0" w:oddVBand="0" w:evenVBand="0" w:oddHBand="1" w:evenHBand="0" w:firstRowFirstColumn="0" w:firstRowLastColumn="0" w:lastRowFirstColumn="0" w:lastRowLastColumn="0"/>
+            </w:pPr>
+            <w:r>
+              <w:t>Mid Nov</w:t>
+            </w:r>
+          </w:p>
+        </w:tc>
+        <w:tc>
+          <w:tcPr>
+            <w:tcW w:w="1595" w:type="dxa"/>
+          </w:tcPr>
+          <w:p>
+            <w:pPr>
+              <w:cnfStyle w:val="000000100000" w:firstRow="0" w:lastRow="0" w:firstColumn="0" w:lastColumn="0" w:oddVBand="0" w:evenVBand="0" w:oddHBand="1" w:evenHBand="0" w:firstRowFirstColumn="0" w:firstRowLastColumn="0" w:lastRowFirstColumn="0" w:lastRowLastColumn="0"/>
+            </w:pPr>
+            <w:r>
+              <w:t>In progress</w:t>
+            </w:r>
+          </w:p>
+        </w:tc>
+      </w:tr>
+      <w:tr>
+        <w:tc>
+          <w:tcPr>
+            <w:cnfStyle w:val="001000000000" w:firstRow="0" w:lastRow="0" w:firstColumn="1" w:lastColumn="0" w:oddVBand="0" w:evenVBand="0" w:oddHBand="0" w:evenHBand="0" w:firstRowFirstColumn="0" w:firstRowLastColumn="0" w:lastRowFirstColumn="0" w:lastRowLastColumn="0"/>
+            <w:tcW w:w="2229" w:type="dxa"/>
+          </w:tcPr>
+          <w:p>
+            <w:r>
+              <w:t>Code: Applet Prototype</w:t>
+            </w:r>
+          </w:p>
+        </w:tc>
+        <w:tc>
+          <w:tcPr>
+            <w:tcW w:w="1499" w:type="dxa"/>
+          </w:tcPr>
+          <w:p>
+            <w:pPr>
+              <w:cnfStyle w:val="000000000000" w:firstRow="0" w:lastRow="0" w:firstColumn="0" w:lastColumn="0" w:oddVBand="0" w:evenVBand="0" w:oddHBand="0" w:evenHBand="0" w:firstRowFirstColumn="0" w:firstRowLastColumn="0" w:lastRowFirstColumn="0" w:lastRowLastColumn="0"/>
+            </w:pPr>
+            <w:r>
+              <w:t>Matt</w:t>
+            </w:r>
+          </w:p>
+        </w:tc>
+        <w:tc>
+          <w:tcPr>
+            <w:tcW w:w="1497" w:type="dxa"/>
+          </w:tcPr>
+          <w:p>
+            <w:pPr>
+              <w:cnfStyle w:val="000000000000" w:firstRow="0" w:lastRow="0" w:firstColumn="0" w:lastColumn="0" w:oddVBand="0" w:evenVBand="0" w:oddHBand="0" w:evenHBand="0" w:firstRowFirstColumn="0" w:firstRowLastColumn="0" w:lastRowFirstColumn="0" w:lastRowLastColumn="0"/>
+            </w:pPr>
+            <w:r>
+              <w:t>7h</w:t>
+            </w:r>
+          </w:p>
+        </w:tc>
+        <w:tc>
+          <w:tcPr>
+            <w:tcW w:w="1369" w:type="dxa"/>
+          </w:tcPr>
+          <w:p>
+            <w:pPr>
+              <w:cnfStyle w:val="000000000000" w:firstRow="0" w:lastRow="0" w:firstColumn="0" w:lastColumn="0" w:oddVBand="0" w:evenVBand="0" w:oddHBand="0" w:evenHBand="0" w:firstRowFirstColumn="0" w:firstRowLastColumn="0" w:lastRowFirstColumn="0" w:lastRowLastColumn="0"/>
+            </w:pPr>
+            <w:r>
+              <w:t>10h</w:t>
+            </w:r>
+          </w:p>
+        </w:tc>
+        <w:tc>
+          <w:tcPr>
+            <w:tcW w:w="1445" w:type="dxa"/>
+          </w:tcPr>
+          <w:p>
+            <w:pPr>
+              <w:cnfStyle w:val="000000000000" w:firstRow="0" w:lastRow="0" w:firstColumn="0" w:lastColumn="0" w:oddVBand="0" w:evenVBand="0" w:oddHBand="0" w:evenHBand="0" w:firstRowFirstColumn="0" w:firstRowLastColumn="0" w:lastRowFirstColumn="0" w:lastRowLastColumn="0"/>
+            </w:pPr>
+            <w:r>
+              <w:t>Oct 31</w:t>
+            </w:r>
+            <w:r>
+              <w:rPr>
+                <w:vertAlign w:val="superscript"/>
+              </w:rPr>
+              <w:t>st</w:t>
+            </w:r>
+          </w:p>
+          <w:p>
+            <w:pPr>
+              <w:cnfStyle w:val="000000000000" w:firstRow="0" w:lastRow="0" w:firstColumn="0" w:lastColumn="0" w:oddVBand="0" w:evenVBand="0" w:oddHBand="0" w:evenHBand="0" w:firstRowFirstColumn="0" w:firstRowLastColumn="0" w:lastRowFirstColumn="0" w:lastRowLastColumn="0"/>
+            </w:pPr>
+            <w:r>
+              <w:t>(Primary Success)</w:t>
+            </w:r>
+          </w:p>
+        </w:tc>
+        <w:tc>
+          <w:tcPr>
+            <w:tcW w:w="1595" w:type="dxa"/>
+          </w:tcPr>
+          <w:p>
+            <w:pPr>
+              <w:cnfStyle w:val="000000000000" w:firstRow="0" w:lastRow="0" w:firstColumn="0" w:lastColumn="0" w:oddVBand="0" w:evenVBand="0" w:oddHBand="0" w:evenHBand="0" w:firstRowFirstColumn="0" w:firstRowLastColumn="0" w:lastRowFirstColumn="0" w:lastRowLastColumn="0"/>
+            </w:pPr>
+          </w:p>
+        </w:tc>
+      </w:tr>
+      <w:tr>
+        <w:trPr>
+          <w:cnfStyle w:val="000000100000" w:firstRow="0" w:lastRow="0" w:firstColumn="0" w:lastColumn="0" w:oddVBand="0" w:evenVBand="0" w:oddHBand="1" w:evenHBand="0" w:firstRowFirstColumn="0" w:firstRowLastColumn="0" w:lastRowFirstColumn="0" w:lastRowLastColumn="0"/>
+        </w:trPr>
+        <w:tc>
+          <w:tcPr>
+            <w:cnfStyle w:val="001000000000" w:firstRow="0" w:lastRow="0" w:firstColumn="1" w:lastColumn="0" w:oddVBand="0" w:evenVBand="0" w:oddHBand="0" w:evenHBand="0" w:firstRowFirstColumn="0" w:firstRowLastColumn="0" w:lastRowFirstColumn="0" w:lastRowLastColumn="0"/>
+            <w:tcW w:w="2229" w:type="dxa"/>
+          </w:tcPr>
+          <w:p>
+            <w:r>
+              <w:t>Usability Testing</w:t>
+            </w:r>
+          </w:p>
+        </w:tc>
+        <w:tc>
+          <w:tcPr>
+            <w:tcW w:w="1499" w:type="dxa"/>
+          </w:tcPr>
+          <w:p>
+            <w:pPr>
+              <w:cnfStyle w:val="000000100000" w:firstRow="0" w:lastRow="0" w:firstColumn="0" w:lastColumn="0" w:oddVBand="0" w:evenVBand="0" w:oddHBand="1" w:evenHBand="0" w:firstRowFirstColumn="0" w:firstRowLastColumn="0" w:lastRowFirstColumn="0" w:lastRowLastColumn="0"/>
+            </w:pPr>
+            <w:r>
+              <w:t>ALL</w:t>
+            </w:r>
+          </w:p>
+        </w:tc>
+        <w:tc>
+          <w:tcPr>
+            <w:tcW w:w="1497" w:type="dxa"/>
+          </w:tcPr>
+          <w:p>
+            <w:pPr>
+              <w:cnfStyle w:val="000000100000" w:firstRow="0" w:lastRow="0" w:firstColumn="0" w:lastColumn="0" w:oddVBand="0" w:evenVBand="0" w:oddHBand="1" w:evenHBand="0" w:firstRowFirstColumn="0" w:firstRowLastColumn="0" w:lastRowFirstColumn="0" w:lastRowLastColumn="0"/>
+            </w:pPr>
+          </w:p>
+        </w:tc>
+        <w:tc>
+          <w:tcPr>
+            <w:tcW w:w="1369" w:type="dxa"/>
+          </w:tcPr>
+          <w:p>
+            <w:pPr>
+              <w:cnfStyle w:val="000000100000" w:firstRow="0" w:lastRow="0" w:firstColumn="0" w:lastColumn="0" w:oddVBand="0" w:evenVBand="0" w:oddHBand="1" w:evenHBand="0" w:firstRowFirstColumn="0" w:firstRowLastColumn="0" w:lastRowFirstColumn="0" w:lastRowLastColumn="0"/>
+            </w:pPr>
+          </w:p>
+        </w:tc>
+        <w:tc>
+          <w:tcPr>
+            <w:tcW w:w="1445" w:type="dxa"/>
+          </w:tcPr>
+          <w:p>
+            <w:pPr>
+              <w:cnfStyle w:val="000000100000" w:firstRow="0" w:lastRow="0" w:firstColumn="0" w:lastColumn="0" w:oddVBand="0" w:evenVBand="0" w:oddHBand="1" w:evenHBand="0" w:firstRowFirstColumn="0" w:firstRowLastColumn="0" w:lastRowFirstColumn="0" w:lastRowLastColumn="0"/>
+            </w:pPr>
+          </w:p>
+        </w:tc>
+        <w:tc>
+          <w:tcPr>
+            <w:tcW w:w="1595" w:type="dxa"/>
+          </w:tcPr>
+          <w:p>
+            <w:pPr>
+              <w:cnfStyle w:val="000000100000" w:firstRow="0" w:lastRow="0" w:firstColumn="0" w:lastColumn="0" w:oddVBand="0" w:evenVBand="0" w:oddHBand="1" w:evenHBand="0" w:firstRowFirstColumn="0" w:firstRowLastColumn="0" w:lastRowFirstColumn="0" w:lastRowLastColumn="0"/>
+            </w:pPr>
+            <w:r>
+              <w:t>Not Started</w:t>
+            </w:r>
+          </w:p>
+        </w:tc>
+      </w:tr>
+      <w:tr>
+        <w:tc>
+          <w:tcPr>
+            <w:cnfStyle w:val="001000000000" w:firstRow="0" w:lastRow="0" w:firstColumn="1" w:lastColumn="0" w:oddVBand="0" w:evenVBand="0" w:oddHBand="0" w:evenHBand="0" w:firstRowFirstColumn="0" w:firstRowLastColumn="0" w:lastRowFirstColumn="0" w:lastRowLastColumn="0"/>
+            <w:tcW w:w="2229" w:type="dxa"/>
+          </w:tcPr>
+          <w:p>
+            <w:r>
+              <w:t xml:space="preserve">Code: Central UI </w:t>
+            </w:r>
+          </w:p>
+        </w:tc>
+        <w:tc>
+          <w:tcPr>
+            <w:tcW w:w="1499" w:type="dxa"/>
+          </w:tcPr>
+          <w:p>
+            <w:pPr>
+              <w:cnfStyle w:val="000000000000" w:firstRow="0" w:lastRow="0" w:firstColumn="0" w:lastColumn="0" w:oddVBand="0" w:evenVBand="0" w:oddHBand="0" w:evenHBand="0" w:firstRowFirstColumn="0" w:firstRowLastColumn="0" w:lastRowFirstColumn="0" w:lastRowLastColumn="0"/>
+            </w:pPr>
+            <w:r>
+              <w:t>Iain</w:t>
+            </w:r>
+          </w:p>
+        </w:tc>
+        <w:tc>
+          <w:tcPr>
+            <w:tcW w:w="1497" w:type="dxa"/>
+          </w:tcPr>
+          <w:p>
+            <w:pPr>
+              <w:cnfStyle w:val="000000000000" w:firstRow="0" w:lastRow="0" w:firstColumn="0" w:lastColumn="0" w:oddVBand="0" w:evenVBand="0" w:oddHBand="0" w:evenHBand="0" w:firstRowFirstColumn="0" w:firstRowLastColumn="0" w:lastRowFirstColumn="0" w:lastRowLastColumn="0"/>
+            </w:pPr>
+            <w:r>
+              <w:t>2h</w:t>
+            </w:r>
+          </w:p>
+        </w:tc>
+        <w:tc>
+          <w:tcPr>
+            <w:tcW w:w="1369" w:type="dxa"/>
+          </w:tcPr>
+          <w:p>
+            <w:pPr>
+              <w:cnfStyle w:val="000000000000" w:firstRow="0" w:lastRow="0" w:firstColumn="0" w:lastColumn="0" w:oddVBand="0" w:evenVBand="0" w:oddHBand="0" w:evenHBand="0" w:firstRowFirstColumn="0" w:firstRowLastColumn="0" w:lastRowFirstColumn="0" w:lastRowLastColumn="0"/>
+            </w:pPr>
+            <w:r>
+              <w:t>5h</w:t>
+            </w:r>
+          </w:p>
+        </w:tc>
+        <w:tc>
+          <w:tcPr>
+            <w:tcW w:w="1445" w:type="dxa"/>
+          </w:tcPr>
+          <w:p>
+            <w:pPr>
+              <w:cnfStyle w:val="000000000000" w:firstRow="0" w:lastRow="0" w:firstColumn="0" w:lastColumn="0" w:oddVBand="0" w:evenVBand="0" w:oddHBand="0" w:evenHBand="0" w:firstRowFirstColumn="0" w:firstRowLastColumn="0" w:lastRowFirstColumn="0" w:lastRowLastColumn="0"/>
+            </w:pPr>
+            <w:r>
+              <w:t xml:space="preserve">Oct </w:t>
+            </w:r>
+            <w:r>
+              <w:t>31</w:t>
+            </w:r>
+            <w:r>
+              <w:rPr>
+                <w:vertAlign w:val="superscript"/>
+              </w:rPr>
+              <w:t>st</w:t>
+            </w:r>
+            <w:r>
+              <w:t xml:space="preserve"> </w:t>
+            </w:r>
+          </w:p>
+        </w:tc>
+        <w:tc>
+          <w:tcPr>
+            <w:tcW w:w="1595" w:type="dxa"/>
+          </w:tcPr>
+          <w:p>
+            <w:pPr>
+              <w:cnfStyle w:val="000000000000" w:firstRow="0" w:lastRow="0" w:firstColumn="0" w:lastColumn="0" w:oddVBand="0" w:evenVBand="0" w:oddHBand="0" w:evenHBand="0" w:firstRowFirstColumn="0" w:firstRowLastColumn="0" w:lastRowFirstColumn="0" w:lastRowLastColumn="0"/>
+            </w:pPr>
+            <w:r>
+              <w:t>Completed</w:t>
+            </w:r>
+          </w:p>
+        </w:tc>
+      </w:tr>
+      <w:tr>
+        <w:trPr>
+          <w:cnfStyle w:val="000000100000" w:firstRow="0" w:lastRow="0" w:firstColumn="0" w:lastColumn="0" w:oddVBand="0" w:evenVBand="0" w:oddHBand="1" w:evenHBand="0" w:firstRowFirstColumn="0" w:firstRowLastColumn="0" w:lastRowFirstColumn="0" w:lastRowLastColumn="0"/>
+        </w:trPr>
+        <w:tc>
+          <w:tcPr>
+            <w:cnfStyle w:val="001000000000" w:firstRow="0" w:lastRow="0" w:firstColumn="1" w:lastColumn="0" w:oddVBand="0" w:evenVBand="0" w:oddHBand="0" w:evenHBand="0" w:firstRowFirstColumn="0" w:firstRowLastColumn="0" w:lastRowFirstColumn="0" w:lastRowLastColumn="0"/>
+            <w:tcW w:w="2229" w:type="dxa"/>
+          </w:tcPr>
+          <w:p>
+            <w:r>
+              <w:t xml:space="preserve">4. Use cases </w:t>
+            </w:r>
+          </w:p>
+        </w:tc>
+        <w:tc>
+          <w:tcPr>
+            <w:tcW w:w="1499" w:type="dxa"/>
+          </w:tcPr>
+          <w:p>
+            <w:pPr>
+              <w:cnfStyle w:val="000000100000" w:firstRow="0" w:lastRow="0" w:firstColumn="0" w:lastColumn="0" w:oddVBand="0" w:evenVBand="0" w:oddHBand="1" w:evenHBand="0" w:firstRowFirstColumn="0" w:firstRowLastColumn="0" w:lastRowFirstColumn="0" w:lastRowLastColumn="0"/>
+            </w:pPr>
+            <w:r>
+              <w:t>Ryan</w:t>
+            </w:r>
+          </w:p>
+        </w:tc>
+        <w:tc>
+          <w:tcPr>
+            <w:tcW w:w="1497" w:type="dxa"/>
+          </w:tcPr>
+          <w:p>
+            <w:pPr>
+              <w:cnfStyle w:val="000000100000" w:firstRow="0" w:lastRow="0" w:firstColumn="0" w:lastColumn="0" w:oddVBand="0" w:evenVBand="0" w:oddHBand="1" w:evenHBand="0" w:firstRowFirstColumn="0" w:firstRowLastColumn="0" w:lastRowFirstColumn="0" w:lastRowLastColumn="0"/>
+            </w:pPr>
+            <w:r>
+              <w:t>3h</w:t>
+            </w:r>
+          </w:p>
+        </w:tc>
+        <w:tc>
+          <w:tcPr>
+            <w:tcW w:w="1369" w:type="dxa"/>
+          </w:tcPr>
+          <w:p>
+            <w:pPr>
+              <w:cnfStyle w:val="000000100000" w:firstRow="0" w:lastRow="0" w:firstColumn="0" w:lastColumn="0" w:oddVBand="0" w:evenVBand="0" w:oddHBand="1" w:evenHBand="0" w:firstRowFirstColumn="0" w:firstRowLastColumn="0" w:lastRowFirstColumn="0" w:lastRowLastColumn="0"/>
+            </w:pPr>
+            <w:r>
+              <w:t>2h</w:t>
+            </w:r>
+          </w:p>
+        </w:tc>
+        <w:tc>
+          <w:tcPr>
+            <w:tcW w:w="1445" w:type="dxa"/>
+          </w:tcPr>
+          <w:p>
+            <w:pPr>
+              <w:cnfStyle w:val="000000100000" w:firstRow="0" w:lastRow="0" w:firstColumn="0" w:lastColumn="0" w:oddVBand="0" w:evenVBand="0" w:oddHBand="1" w:evenHBand="0" w:firstRowFirstColumn="0" w:firstRowLastColumn="0" w:lastRowFirstColumn="0" w:lastRowLastColumn="0"/>
+            </w:pPr>
+            <w:r>
+              <w:t>Oct 31</w:t>
+            </w:r>
+            <w:r>
+              <w:rPr>
+                <w:vertAlign w:val="superscript"/>
+              </w:rPr>
+              <w:t>st</w:t>
+            </w:r>
+            <w:r>
+              <w:t xml:space="preserve"> </w:t>
+            </w:r>
+          </w:p>
+        </w:tc>
+        <w:tc>
+          <w:tcPr>
+            <w:tcW w:w="1595" w:type="dxa"/>
+          </w:tcPr>
+          <w:p>
+            <w:pPr>
+              <w:cnfStyle w:val="000000100000" w:firstRow="0" w:lastRow="0" w:firstColumn="0" w:lastColumn="0" w:oddVBand="0" w:evenVBand="0" w:oddHBand="1" w:evenHBand="0" w:firstRowFirstColumn="0" w:firstRowLastColumn="0" w:lastRowFirstColumn="0" w:lastRowLastColumn="0"/>
+            </w:pPr>
+            <w:r>
+              <w:t>Completed</w:t>
+            </w:r>
+          </w:p>
+        </w:tc>
+      </w:tr>
+      <w:tr>
+        <w:tc>
+          <w:tcPr>
+            <w:cnfStyle w:val="001000000000" w:firstRow="0" w:lastRow="0" w:firstColumn="1" w:lastColumn="0" w:oddVBand="0" w:evenVBand="0" w:oddHBand="0" w:evenHBand="0" w:firstRowFirstColumn="0" w:firstRowLastColumn="0" w:lastRowFirstColumn="0" w:lastRowLastColumn="0"/>
+            <w:tcW w:w="2229" w:type="dxa"/>
+          </w:tcPr>
+          <w:p>
+            <w:r>
+              <w:t>4. Specifications</w:t>
+            </w:r>
+          </w:p>
+        </w:tc>
+        <w:tc>
+          <w:tcPr>
+            <w:tcW w:w="1499" w:type="dxa"/>
+          </w:tcPr>
+          <w:p>
+            <w:pPr>
+              <w:cnfStyle w:val="000000000000" w:firstRow="0" w:lastRow="0" w:firstColumn="0" w:lastColumn="0" w:oddVBand="0" w:evenVBand="0" w:oddHBand="0" w:evenHBand="0" w:firstRowFirstColumn="0" w:firstRowLastColumn="0" w:lastRowFirstColumn="0" w:lastRowLastColumn="0"/>
+            </w:pPr>
+          </w:p>
+        </w:tc>
+        <w:tc>
+          <w:tcPr>
+            <w:tcW w:w="1497" w:type="dxa"/>
+          </w:tcPr>
+          <w:p>
+            <w:pPr>
+              <w:cnfStyle w:val="000000000000" w:firstRow="0" w:lastRow="0" w:firstColumn="0" w:lastColumn="0" w:oddVBand="0" w:evenVBand="0" w:oddHBand="0" w:evenHBand="0" w:firstRowFirstColumn="0" w:firstRowLastColumn="0" w:lastRowFirstColumn="0" w:lastRowLastColumn="0"/>
+            </w:pPr>
+            <w:r>
+              <w:t>2h</w:t>
+            </w:r>
+          </w:p>
+        </w:tc>
+        <w:tc>
+          <w:tcPr>
+            <w:tcW w:w="1369" w:type="dxa"/>
+          </w:tcPr>
+          <w:p>
+            <w:pPr>
+              <w:cnfStyle w:val="000000000000" w:firstRow="0" w:lastRow="0" w:firstColumn="0" w:lastColumn="0" w:oddVBand="0" w:evenVBand="0" w:oddHBand="0" w:evenHBand="0" w:firstRowFirstColumn="0" w:firstRowLastColumn="0" w:lastRowFirstColumn="0" w:lastRowLastColumn="0"/>
+            </w:pPr>
+            <w:r>
+              <w:t>1h</w:t>
+            </w:r>
+          </w:p>
+        </w:tc>
+        <w:tc>
+          <w:tcPr>
+            <w:tcW w:w="1445" w:type="dxa"/>
+          </w:tcPr>
+          <w:p>
+            <w:pPr>
+              <w:cnfStyle w:val="000000000000" w:firstRow="0" w:lastRow="0" w:firstColumn="0" w:lastColumn="0" w:oddVBand="0" w:evenVBand="0" w:oddHBand="0" w:evenHBand="0" w:firstRowFirstColumn="0" w:firstRowLastColumn="0" w:lastRowFirstColumn="0" w:lastRowLastColumn="0"/>
+            </w:pPr>
+            <w:r>
+              <w:t>“</w:t>
+            </w:r>
+          </w:p>
+        </w:tc>
+        <w:tc>
+          <w:tcPr>
+            <w:tcW w:w="1595" w:type="dxa"/>
+          </w:tcPr>
+          <w:p>
+            <w:pPr>
+              <w:cnfStyle w:val="000000000000" w:firstRow="0" w:lastRow="0" w:firstColumn="0" w:lastColumn="0" w:oddVBand="0" w:evenVBand="0" w:oddHBand="0" w:evenHBand="0" w:firstRowFirstColumn="0" w:firstRowLastColumn="0" w:lastRowFirstColumn="0" w:lastRowLastColumn="0"/>
+            </w:pPr>
+            <w:r>
+              <w:t>Completed</w:t>
+            </w:r>
+          </w:p>
+        </w:tc>
+      </w:tr>
+      <w:tr>
+        <w:trPr>
+          <w:cnfStyle w:val="000000100000" w:firstRow="0" w:lastRow="0" w:firstColumn="0" w:lastColumn="0" w:oddVBand="0" w:evenVBand="0" w:oddHBand="1" w:evenHBand="0" w:firstRowFirstColumn="0" w:firstRowLastColumn="0" w:lastRowFirstColumn="0" w:lastRowLastColumn="0"/>
+        </w:trPr>
+        <w:tc>
+          <w:tcPr>
+            <w:cnfStyle w:val="001000000000" w:firstRow="0" w:lastRow="0" w:firstColumn="1" w:lastColumn="0" w:oddVBand="0" w:evenVBand="0" w:oddHBand="0" w:evenHBand="0" w:firstRowFirstColumn="0" w:firstRowLastColumn="0" w:lastRowFirstColumn="0" w:lastRowLastColumn="0"/>
+            <w:tcW w:w="2229" w:type="dxa"/>
+          </w:tcPr>
+          <w:p>
+            <w:r>
+              <w:t>4. Use Case Diagram</w:t>
+            </w:r>
+          </w:p>
+        </w:tc>
+        <w:tc>
+          <w:tcPr>
+            <w:tcW w:w="1499" w:type="dxa"/>
+          </w:tcPr>
+          <w:p>
+            <w:pPr>
+              <w:cnfStyle w:val="000000100000" w:firstRow="0" w:lastRow="0" w:firstColumn="0" w:lastColumn="0" w:oddVBand="0" w:evenVBand="0" w:oddHBand="1" w:evenHBand="0" w:firstRowFirstColumn="0" w:firstRowLastColumn="0" w:lastRowFirstColumn="0" w:lastRowLastColumn="0"/>
+            </w:pPr>
+            <w:r>
+              <w:t>Iain</w:t>
+            </w:r>
+          </w:p>
+        </w:tc>
+        <w:tc>
+          <w:tcPr>
+            <w:tcW w:w="1497" w:type="dxa"/>
+          </w:tcPr>
+          <w:p>
+            <w:pPr>
+              <w:cnfStyle w:val="000000100000" w:firstRow="0" w:lastRow="0" w:firstColumn="0" w:lastColumn="0" w:oddVBand="0" w:evenVBand="0" w:oddHBand="1" w:evenHBand="0" w:firstRowFirstColumn="0" w:firstRowLastColumn="0" w:lastRowFirstColumn="0" w:lastRowLastColumn="0"/>
+            </w:pPr>
+            <w:r>
+              <w:t>1h</w:t>
+            </w:r>
+          </w:p>
+        </w:tc>
+        <w:tc>
+          <w:tcPr>
+            <w:tcW w:w="1369" w:type="dxa"/>
+          </w:tcPr>
+          <w:p>
+            <w:pPr>
+              <w:cnfStyle w:val="000000100000" w:firstRow="0" w:lastRow="0" w:firstColumn="0" w:lastColumn="0" w:oddVBand="0" w:evenVBand="0" w:oddHBand="1" w:evenHBand="0" w:firstRowFirstColumn="0" w:firstRowLastColumn="0" w:lastRowFirstColumn="0" w:lastRowLastColumn="0"/>
+            </w:pPr>
+            <w:r>
+              <w:t>1.5h</w:t>
+            </w:r>
+          </w:p>
+        </w:tc>
+        <w:tc>
+          <w:tcPr>
+            <w:tcW w:w="1445" w:type="dxa"/>
+          </w:tcPr>
+          <w:p>
+            <w:pPr>
+              <w:cnfStyle w:val="000000100000" w:firstRow="0" w:lastRow="0" w:firstColumn="0" w:lastColumn="0" w:oddVBand="0" w:evenVBand="0" w:oddHBand="1" w:evenHBand="0" w:firstRowFirstColumn="0" w:firstRowLastColumn="0" w:lastRowFirstColumn="0" w:lastRowLastColumn="0"/>
+            </w:pPr>
+            <w:r>
+              <w:t>“</w:t>
+            </w:r>
+          </w:p>
+        </w:tc>
+        <w:tc>
+          <w:tcPr>
+            <w:tcW w:w="1595" w:type="dxa"/>
+          </w:tcPr>
+          <w:p>
+            <w:pPr>
+              <w:cnfStyle w:val="000000100000" w:firstRow="0" w:lastRow="0" w:firstColumn="0" w:lastColumn="0" w:oddVBand="0" w:evenVBand="0" w:oddHBand="1" w:evenHBand="0" w:firstRowFirstColumn="0" w:firstRowLastColumn="0" w:lastRowFirstColumn="0" w:lastRowLastColumn="0"/>
+            </w:pPr>
+            <w:r>
+              <w:t>Completed</w:t>
+            </w:r>
+          </w:p>
+        </w:tc>
+      </w:tr>
+      <w:tr>
+        <w:tc>
+          <w:tcPr>
+            <w:cnfStyle w:val="001000000000" w:firstRow="0" w:lastRow="0" w:firstColumn="1" w:lastColumn="0" w:oddVBand="0" w:evenVBand="0" w:oddHBand="0" w:evenHBand="0" w:firstRowFirstColumn="0" w:firstRowLastColumn="0" w:lastRowFirstColumn="0" w:lastRowLastColumn="0"/>
+            <w:tcW w:w="2229" w:type="dxa"/>
+          </w:tcPr>
+          <w:p>
+            <w:r>
+              <w:t>4. Domain Model</w:t>
+            </w:r>
+          </w:p>
+        </w:tc>
+        <w:tc>
+          <w:tcPr>
+            <w:tcW w:w="1499" w:type="dxa"/>
+          </w:tcPr>
+          <w:p>
+            <w:pPr>
+              <w:cnfStyle w:val="000000000000" w:firstRow="0" w:lastRow="0" w:firstColumn="0" w:lastColumn="0" w:oddVBand="0" w:evenVBand="0" w:oddHBand="0" w:evenHBand="0" w:firstRowFirstColumn="0" w:firstRowLastColumn="0" w:lastRowFirstColumn="0" w:lastRowLastColumn="0"/>
+            </w:pPr>
+            <w:r>
+              <w:t>John</w:t>
+            </w:r>
+          </w:p>
+        </w:tc>
+        <w:tc>
+          <w:tcPr>
+            <w:tcW w:w="1497" w:type="dxa"/>
+          </w:tcPr>
+          <w:p>
+            <w:pPr>
+              <w:cnfStyle w:val="000000000000" w:firstRow="0" w:lastRow="0" w:firstColumn="0" w:lastColumn="0" w:oddVBand="0" w:evenVBand="0" w:oddHBand="0" w:evenHBand="0" w:firstRowFirstColumn="0" w:firstRowLastColumn="0" w:lastRowFirstColumn="0" w:lastRowLastColumn="0"/>
+            </w:pPr>
+            <w:r>
+              <w:t>1.5h</w:t>
+            </w:r>
+          </w:p>
+        </w:tc>
+        <w:tc>
+          <w:tcPr>
+            <w:tcW w:w="1369" w:type="dxa"/>
+          </w:tcPr>
+          <w:p>
+            <w:pPr>
+              <w:cnfStyle w:val="000000000000" w:firstRow="0" w:lastRow="0" w:firstColumn="0" w:lastColumn="0" w:oddVBand="0" w:evenVBand="0" w:oddHBand="0" w:evenHBand="0" w:firstRowFirstColumn="0" w:firstRowLastColumn="0" w:lastRowFirstColumn="0" w:lastRowLastColumn="0"/>
+            </w:pPr>
+            <w:r>
+              <w:t>1.5h</w:t>
+            </w:r>
+          </w:p>
+        </w:tc>
+        <w:tc>
+          <w:tcPr>
+            <w:tcW w:w="1445" w:type="dxa"/>
+          </w:tcPr>
+          <w:p>
+            <w:pPr>
+              <w:cnfStyle w:val="000000000000" w:firstRow="0" w:lastRow="0" w:firstColumn="0" w:lastColumn="0" w:oddVBand="0" w:evenVBand="0" w:oddHBand="0" w:evenHBand="0" w:firstRowFirstColumn="0" w:firstRowLastColumn="0" w:lastRowFirstColumn="0" w:lastRowLastColumn="0"/>
+            </w:pPr>
+            <w:r>
+              <w:t>“</w:t>
+            </w:r>
+          </w:p>
+        </w:tc>
+        <w:tc>
+          <w:tcPr>
+            <w:tcW w:w="1595" w:type="dxa"/>
+          </w:tcPr>
+          <w:p>
+            <w:pPr>
+              <w:cnfStyle w:val="000000000000" w:firstRow="0" w:lastRow="0" w:firstColumn="0" w:lastColumn="0" w:oddVBand="0" w:evenVBand="0" w:oddHBand="0" w:evenHBand="0" w:firstRowFirstColumn="0" w:firstRowLastColumn="0" w:lastRowFirstColumn="0" w:lastRowLastColumn="0"/>
+            </w:pPr>
+            <w:r>
+              <w:t>Completed</w:t>
+            </w:r>
+          </w:p>
+        </w:tc>
+      </w:tr>
+      <w:tr>
+        <w:trPr>
+          <w:cnfStyle w:val="000000100000" w:firstRow="0" w:lastRow="0" w:firstColumn="0" w:lastColumn="0" w:oddVBand="0" w:evenVBand="0" w:oddHBand="1" w:evenHBand="0" w:firstRowFirstColumn="0" w:firstRowLastColumn="0" w:lastRowFirstColumn="0" w:lastRowLastColumn="0"/>
+        </w:trPr>
+        <w:tc>
+          <w:tcPr>
+            <w:cnfStyle w:val="001000000000" w:firstRow="0" w:lastRow="0" w:firstColumn="1" w:lastColumn="0" w:oddVBand="0" w:evenVBand="0" w:oddHBand="0" w:evenHBand="0" w:firstRowFirstColumn="0" w:firstRowLastColumn="0" w:lastRowFirstColumn="0" w:lastRowLastColumn="0"/>
+            <w:tcW w:w="2229" w:type="dxa"/>
+          </w:tcPr>
+          <w:p>
+            <w:r>
+              <w:t>4. Glossary</w:t>
+            </w:r>
+          </w:p>
+        </w:tc>
+        <w:tc>
+          <w:tcPr>
+            <w:tcW w:w="1499" w:type="dxa"/>
+          </w:tcPr>
+          <w:p>
+            <w:pPr>
+              <w:cnfStyle w:val="000000100000" w:firstRow="0" w:lastRow="0" w:firstColumn="0" w:lastColumn="0" w:oddVBand="0" w:evenVBand="0" w:oddHBand="1" w:evenHBand="0" w:firstRowFirstColumn="0" w:firstRowLastColumn="0" w:lastRowFirstColumn="0" w:lastRowLastColumn="0"/>
+            </w:pPr>
+            <w:r>
+              <w:t>Matt</w:t>
+            </w:r>
+          </w:p>
+        </w:tc>
+        <w:tc>
+          <w:tcPr>
+            <w:tcW w:w="1497" w:type="dxa"/>
+          </w:tcPr>
+          <w:p>
+            <w:pPr>
+              <w:cnfStyle w:val="000000100000" w:firstRow="0" w:lastRow="0" w:firstColumn="0" w:lastColumn="0" w:oddVBand="0" w:evenVBand="0" w:oddHBand="1" w:evenHBand="0" w:firstRowFirstColumn="0" w:firstRowLastColumn="0" w:lastRowFirstColumn="0" w:lastRowLastColumn="0"/>
+            </w:pPr>
+            <w:r>
+              <w:t>1h</w:t>
+            </w:r>
+          </w:p>
+        </w:tc>
+        <w:tc>
+          <w:tcPr>
+            <w:tcW w:w="1369" w:type="dxa"/>
+          </w:tcPr>
+          <w:p>
+            <w:pPr>
+              <w:cnfStyle w:val="000000100000" w:firstRow="0" w:lastRow="0" w:firstColumn="0" w:lastColumn="0" w:oddVBand="0" w:evenVBand="0" w:oddHBand="1" w:evenHBand="0" w:firstRowFirstColumn="0" w:firstRowLastColumn="0" w:lastRowFirstColumn="0" w:lastRowLastColumn="0"/>
+            </w:pPr>
+            <w:r>
+              <w:t>2</w:t>
+            </w:r>
+          </w:p>
+        </w:tc>
+        <w:tc>
+          <w:tcPr>
+            <w:tcW w:w="1445" w:type="dxa"/>
+          </w:tcPr>
+          <w:p>
+            <w:pPr>
+              <w:cnfStyle w:val="000000100000" w:firstRow="0" w:lastRow="0" w:firstColumn="0" w:lastColumn="0" w:oddVBand="0" w:evenVBand="0" w:oddHBand="1" w:evenHBand="0" w:firstRowFirstColumn="0" w:firstRowLastColumn="0" w:lastRowFirstColumn="0" w:lastRowLastColumn="0"/>
+            </w:pPr>
+            <w:r>
+              <w:t>“</w:t>
+            </w:r>
+          </w:p>
+        </w:tc>
+        <w:tc>
+          <w:tcPr>
+            <w:tcW w:w="1595" w:type="dxa"/>
+          </w:tcPr>
+          <w:p>
+            <w:pPr>
+              <w:cnfStyle w:val="000000100000" w:firstRow="0" w:lastRow="0" w:firstColumn="0" w:lastColumn="0" w:oddVBand="0" w:evenVBand="0" w:oddHBand="1" w:evenHBand="0" w:firstRowFirstColumn="0" w:firstRowLastColumn="0" w:lastRowFirstColumn="0" w:lastRowLastColumn="0"/>
+            </w:pPr>
+            <w:r>
+              <w:t>Completed</w:t>
+            </w:r>
+          </w:p>
+        </w:tc>
+      </w:tr>
+      <w:tr>
+        <w:tc>
+          <w:tcPr>
+            <w:cnfStyle w:val="001000000000" w:firstRow="0" w:lastRow="0" w:firstColumn="1" w:lastColumn="0" w:oddVBand="0" w:evenVBand="0" w:oddHBand="0" w:evenHBand="0" w:firstRowFirstColumn="0" w:firstRowLastColumn="0" w:lastRowFirstColumn="0" w:lastRowLastColumn="0"/>
+            <w:tcW w:w="2229" w:type="dxa"/>
+          </w:tcPr>
+          <w:p>
+            <w:r>
+              <w:t>4. System Sequence Diagram</w:t>
+            </w:r>
+          </w:p>
+        </w:tc>
+        <w:tc>
+          <w:tcPr>
+            <w:tcW w:w="1499" w:type="dxa"/>
+          </w:tcPr>
+          <w:p>
+            <w:pPr>
+              <w:cnfStyle w:val="000000000000" w:firstRow="0" w:lastRow="0" w:firstColumn="0" w:lastColumn="0" w:oddVBand="0" w:evenVBand="0" w:oddHBand="0" w:evenHBand="0" w:firstRowFirstColumn="0" w:firstRowLastColumn="0" w:lastRowFirstColumn="0" w:lastRowLastColumn="0"/>
+            </w:pPr>
+            <w:r>
+              <w:t>All</w:t>
+            </w:r>
+          </w:p>
+        </w:tc>
+        <w:tc>
+          <w:tcPr>
+            <w:tcW w:w="1497" w:type="dxa"/>
+          </w:tcPr>
+          <w:p>
+            <w:pPr>
+              <w:cnfStyle w:val="000000000000" w:firstRow="0" w:lastRow="0" w:firstColumn="0" w:lastColumn="0" w:oddVBand="0" w:evenVBand="0" w:oddHBand="0" w:evenHBand="0" w:firstRowFirstColumn="0" w:firstRowLastColumn="0" w:lastRowFirstColumn="0" w:lastRowLastColumn="0"/>
+            </w:pPr>
+            <w:r>
+              <w:t>4h</w:t>
+            </w:r>
+          </w:p>
+        </w:tc>
+        <w:tc>
+          <w:tcPr>
+            <w:tcW w:w="1369" w:type="dxa"/>
+          </w:tcPr>
+          <w:p>
+            <w:pPr>
+              <w:cnfStyle w:val="000000000000" w:firstRow="0" w:lastRow="0" w:firstColumn="0" w:lastColumn="0" w:oddVBand="0" w:evenVBand="0" w:oddHBand="0" w:evenHBand="0" w:firstRowFirstColumn="0" w:firstRowLastColumn="0" w:lastRowFirstColumn="0" w:lastRowLastColumn="0"/>
+            </w:pPr>
+            <w:r>
+              <w:t>6h</w:t>
+            </w:r>
+          </w:p>
+        </w:tc>
+        <w:tc>
+          <w:tcPr>
+            <w:tcW w:w="1445" w:type="dxa"/>
+          </w:tcPr>
+          <w:p>
+            <w:pPr>
+              <w:cnfStyle w:val="000000000000" w:firstRow="0" w:lastRow="0" w:firstColumn="0" w:lastColumn="0" w:oddVBand="0" w:evenVBand="0" w:oddHBand="0" w:evenHBand="0" w:firstRowFirstColumn="0" w:firstRowLastColumn="0" w:lastRowFirstColumn="0" w:lastRowLastColumn="0"/>
+            </w:pPr>
+            <w:r>
+              <w:t>“</w:t>
+            </w:r>
+          </w:p>
+        </w:tc>
+        <w:tc>
+          <w:tcPr>
+            <w:tcW w:w="1595" w:type="dxa"/>
+          </w:tcPr>
+          <w:p>
+            <w:pPr>
+              <w:cnfStyle w:val="000000000000" w:firstRow="0" w:lastRow="0" w:firstColumn="0" w:lastColumn="0" w:oddVBand="0" w:evenVBand="0" w:oddHBand="0" w:evenHBand="0" w:firstRowFirstColumn="0" w:firstRowLastColumn="0" w:lastRowFirstColumn="0" w:lastRowLastColumn="0"/>
+            </w:pPr>
+            <w:proofErr w:type="spellStart"/>
+            <w:r>
+              <w:t>COmpleted</w:t>
+            </w:r>
+            <w:proofErr w:type="spellEnd"/>
+          </w:p>
+        </w:tc>
+      </w:tr>
+      <w:tr>
+        <w:trPr>
+          <w:cnfStyle w:val="000000100000" w:firstRow="0" w:lastRow="0" w:firstColumn="0" w:lastColumn="0" w:oddVBand="0" w:evenVBand="0" w:oddHBand="1" w:evenHBand="0" w:firstRowFirstColumn="0" w:firstRowLastColumn="0" w:lastRowFirstColumn="0" w:lastRowLastColumn="0"/>
+        </w:trPr>
+        <w:tc>
+          <w:tcPr>
+            <w:cnfStyle w:val="001000000000" w:firstRow="0" w:lastRow="0" w:firstColumn="1" w:lastColumn="0" w:oddVBand="0" w:evenVBand="0" w:oddHBand="0" w:evenHBand="0" w:firstRowFirstColumn="0" w:firstRowLastColumn="0" w:lastRowFirstColumn="0" w:lastRowLastColumn="0"/>
+            <w:tcW w:w="2229" w:type="dxa"/>
+          </w:tcPr>
+          <w:p>
+            <w:r>
+              <w:t>4. Contracts</w:t>
+            </w:r>
+          </w:p>
+        </w:tc>
+        <w:tc>
+          <w:tcPr>
+            <w:tcW w:w="1499" w:type="dxa"/>
+          </w:tcPr>
+          <w:p>
+            <w:pPr>
+              <w:cnfStyle w:val="000000100000" w:firstRow="0" w:lastRow="0" w:firstColumn="0" w:lastColumn="0" w:oddVBand="0" w:evenVBand="0" w:oddHBand="1" w:evenHBand="0" w:firstRowFirstColumn="0" w:firstRowLastColumn="0" w:lastRowFirstColumn="0" w:lastRowLastColumn="0"/>
+            </w:pPr>
+            <w:r>
+              <w:t>All</w:t>
+            </w:r>
+          </w:p>
+        </w:tc>
+        <w:tc>
+          <w:tcPr>
+            <w:tcW w:w="1497" w:type="dxa"/>
+          </w:tcPr>
+          <w:p>
+            <w:pPr>
+              <w:cnfStyle w:val="000000100000" w:firstRow="0" w:lastRow="0" w:firstColumn="0" w:lastColumn="0" w:oddVBand="0" w:evenVBand="0" w:oddHBand="1" w:evenHBand="0" w:firstRowFirstColumn="0" w:firstRowLastColumn="0" w:lastRowFirstColumn="0" w:lastRowLastColumn="0"/>
+            </w:pPr>
+            <w:r>
+              <w:t>2h</w:t>
+            </w:r>
+          </w:p>
+        </w:tc>
+        <w:tc>
+          <w:tcPr>
+            <w:tcW w:w="1369" w:type="dxa"/>
+          </w:tcPr>
+          <w:p>
+            <w:pPr>
+              <w:cnfStyle w:val="000000100000" w:firstRow="0" w:lastRow="0" w:firstColumn="0" w:lastColumn="0" w:oddVBand="0" w:evenVBand="0" w:oddHBand="1" w:evenHBand="0" w:firstRowFirstColumn="0" w:firstRowLastColumn="0" w:lastRowFirstColumn="0" w:lastRowLastColumn="0"/>
+            </w:pPr>
+            <w:r>
+              <w:t>4h</w:t>
+            </w:r>
+          </w:p>
+        </w:tc>
+        <w:tc>
+          <w:tcPr>
+            <w:tcW w:w="1445" w:type="dxa"/>
+          </w:tcPr>
+          <w:p>
+            <w:pPr>
+              <w:cnfStyle w:val="000000100000" w:firstRow="0" w:lastRow="0" w:firstColumn="0" w:lastColumn="0" w:oddVBand="0" w:evenVBand="0" w:oddHBand="1" w:evenHBand="0" w:firstRowFirstColumn="0" w:firstRowLastColumn="0" w:lastRowFirstColumn="0" w:lastRowLastColumn="0"/>
+            </w:pPr>
+            <w:r>
+              <w:t>“</w:t>
+            </w:r>
+          </w:p>
+        </w:tc>
+        <w:tc>
+          <w:tcPr>
+            <w:tcW w:w="1595" w:type="dxa"/>
+          </w:tcPr>
+          <w:p>
+            <w:pPr>
+              <w:jc w:val="center"/>
+              <w:cnfStyle w:val="000000100000" w:firstRow="0" w:lastRow="0" w:firstColumn="0" w:lastColumn="0" w:oddVBand="0" w:evenVBand="0" w:oddHBand="1" w:evenHBand="0" w:firstRowFirstColumn="0" w:firstRowLastColumn="0" w:lastRowFirstColumn="0" w:lastRowLastColumn="0"/>
+            </w:pPr>
+            <w:r>
+              <w:t>completed</w:t>
+            </w:r>
+          </w:p>
+        </w:tc>
+      </w:tr>
+      <w:tr>
+        <w:tc>
+          <w:tcPr>
+            <w:cnfStyle w:val="001000000000" w:firstRow="0" w:lastRow="0" w:firstColumn="1" w:lastColumn="0" w:oddVBand="0" w:evenVBand="0" w:oddHBand="0" w:evenHBand="0" w:firstRowFirstColumn="0" w:firstRowLastColumn="0" w:lastRowFirstColumn="0" w:lastRowLastColumn="0"/>
+            <w:tcW w:w="2229" w:type="dxa"/>
+          </w:tcPr>
+          <w:p>
+            <w:r>
+              <w:t>4. Implementation</w:t>
+            </w:r>
+          </w:p>
+        </w:tc>
+        <w:tc>
+          <w:tcPr>
+            <w:tcW w:w="1499" w:type="dxa"/>
+          </w:tcPr>
+          <w:p>
+            <w:pPr>
+              <w:cnfStyle w:val="000000000000" w:firstRow="0" w:lastRow="0" w:firstColumn="0" w:lastColumn="0" w:oddVBand="0" w:evenVBand="0" w:oddHBand="0" w:evenHBand="0" w:firstRowFirstColumn="0" w:firstRowLastColumn="0" w:lastRowFirstColumn="0" w:lastRowLastColumn="0"/>
+            </w:pPr>
+            <w:r>
+              <w:t>All</w:t>
+            </w:r>
+          </w:p>
+        </w:tc>
+        <w:tc>
+          <w:tcPr>
+            <w:tcW w:w="1497" w:type="dxa"/>
+          </w:tcPr>
+          <w:p>
+            <w:pPr>
+              <w:cnfStyle w:val="000000000000" w:firstRow="0" w:lastRow="0" w:firstColumn="0" w:lastColumn="0" w:oddVBand="0" w:evenVBand="0" w:oddHBand="0" w:evenHBand="0" w:firstRowFirstColumn="0" w:firstRowLastColumn="0" w:lastRowFirstColumn="0" w:lastRowLastColumn="0"/>
+            </w:pPr>
+            <w:r>
+              <w:t>(Derived from above)</w:t>
+            </w:r>
+          </w:p>
+        </w:tc>
+        <w:tc>
+          <w:tcPr>
+            <w:tcW w:w="1369" w:type="dxa"/>
+          </w:tcPr>
+          <w:p>
+            <w:pPr>
+              <w:cnfStyle w:val="000000000000" w:firstRow="0" w:lastRow="0" w:firstColumn="0" w:lastColumn="0" w:oddVBand="0" w:evenVBand="0" w:oddHBand="0" w:evenHBand="0" w:firstRowFirstColumn="0" w:firstRowLastColumn="0" w:lastRowFirstColumn="0" w:lastRowLastColumn="0"/>
+            </w:pPr>
+            <w:r>
+              <w:t>20h</w:t>
+            </w:r>
+          </w:p>
+        </w:tc>
+        <w:tc>
+          <w:tcPr>
+            <w:tcW w:w="1445" w:type="dxa"/>
+          </w:tcPr>
+          <w:p>
+            <w:pPr>
+              <w:cnfStyle w:val="000000000000" w:firstRow="0" w:lastRow="0" w:firstColumn="0" w:lastColumn="0" w:oddVBand="0" w:evenVBand="0" w:oddHBand="0" w:evenHBand="0" w:firstRowFirstColumn="0" w:firstRowLastColumn="0" w:lastRowFirstColumn="0" w:lastRowLastColumn="0"/>
+            </w:pPr>
+            <w:r>
+              <w:t>“</w:t>
+            </w:r>
+          </w:p>
+        </w:tc>
+        <w:tc>
+          <w:tcPr>
+            <w:tcW w:w="1595" w:type="dxa"/>
+          </w:tcPr>
+          <w:p>
+            <w:pPr>
+              <w:cnfStyle w:val="000000000000" w:firstRow="0" w:lastRow="0" w:firstColumn="0" w:lastColumn="0" w:oddVBand="0" w:evenVBand="0" w:oddHBand="0" w:evenHBand="0" w:firstRowFirstColumn="0" w:firstRowLastColumn="0" w:lastRowFirstColumn="0" w:lastRowLastColumn="0"/>
+            </w:pPr>
+            <w:r>
+              <w:t>Completed</w:t>
+            </w:r>
+          </w:p>
+        </w:tc>
+      </w:tr>
+      <w:tr>
+        <w:trPr>
+          <w:cnfStyle w:val="000000100000" w:firstRow="0" w:lastRow="0" w:firstColumn="0" w:lastColumn="0" w:oddVBand="0" w:evenVBand="0" w:oddHBand="1" w:evenHBand="0" w:firstRowFirstColumn="0" w:firstRowLastColumn="0" w:lastRowFirstColumn="0" w:lastRowLastColumn="0"/>
+        </w:trPr>
+        <w:tc>
+          <w:tcPr>
+            <w:cnfStyle w:val="001000000000" w:firstRow="0" w:lastRow="0" w:firstColumn="1" w:lastColumn="0" w:oddVBand="0" w:evenVBand="0" w:oddHBand="0" w:evenHBand="0" w:firstRowFirstColumn="0" w:firstRowLastColumn="0" w:lastRowFirstColumn="0" w:lastRowLastColumn="0"/>
+            <w:tcW w:w="2229" w:type="dxa"/>
+          </w:tcPr>
+          <w:p>
+            <w:r>
+              <w:t>4. Project Plan</w:t>
+            </w:r>
+          </w:p>
+        </w:tc>
+        <w:tc>
+          <w:tcPr>
+            <w:tcW w:w="1499" w:type="dxa"/>
+          </w:tcPr>
+          <w:p>
+            <w:pPr>
+              <w:cnfStyle w:val="000000100000" w:firstRow="0" w:lastRow="0" w:firstColumn="0" w:lastColumn="0" w:oddVBand="0" w:evenVBand="0" w:oddHBand="1" w:evenHBand="0" w:firstRowFirstColumn="0" w:firstRowLastColumn="0" w:lastRowFirstColumn="0" w:lastRowLastColumn="0"/>
+            </w:pPr>
+            <w:r>
+              <w:t>Mitchell</w:t>
+            </w:r>
+          </w:p>
+        </w:tc>
+        <w:tc>
+          <w:tcPr>
+            <w:tcW w:w="1497" w:type="dxa"/>
+          </w:tcPr>
+          <w:p>
+            <w:pPr>
+              <w:cnfStyle w:val="000000100000" w:firstRow="0" w:lastRow="0" w:firstColumn="0" w:lastColumn="0" w:oddVBand="0" w:evenVBand="0" w:oddHBand="1" w:evenHBand="0" w:firstRowFirstColumn="0" w:firstRowLastColumn="0" w:lastRowFirstColumn="0" w:lastRowLastColumn="0"/>
+            </w:pPr>
+            <w:r>
+              <w:t>1h</w:t>
+            </w:r>
+          </w:p>
+        </w:tc>
+        <w:tc>
+          <w:tcPr>
+            <w:tcW w:w="1369" w:type="dxa"/>
+          </w:tcPr>
+          <w:p>
+            <w:pPr>
+              <w:cnfStyle w:val="000000100000" w:firstRow="0" w:lastRow="0" w:firstColumn="0" w:lastColumn="0" w:oddVBand="0" w:evenVBand="0" w:oddHBand="1" w:evenHBand="0" w:firstRowFirstColumn="0" w:firstRowLastColumn="0" w:lastRowFirstColumn="0" w:lastRowLastColumn="0"/>
+            </w:pPr>
+            <w:r>
+              <w:t>1h</w:t>
+            </w:r>
+          </w:p>
+        </w:tc>
+        <w:tc>
+          <w:tcPr>
+            <w:tcW w:w="1445" w:type="dxa"/>
+          </w:tcPr>
+          <w:p>
+            <w:pPr>
+              <w:cnfStyle w:val="000000100000" w:firstRow="0" w:lastRow="0" w:firstColumn="0" w:lastColumn="0" w:oddVBand="0" w:evenVBand="0" w:oddHBand="1" w:evenHBand="0" w:firstRowFirstColumn="0" w:firstRowLastColumn="0" w:lastRowFirstColumn="0" w:lastRowLastColumn="0"/>
+            </w:pPr>
+            <w:r>
+              <w:t>“</w:t>
+            </w:r>
+          </w:p>
+        </w:tc>
+        <w:tc>
+          <w:tcPr>
+            <w:tcW w:w="1595" w:type="dxa"/>
+          </w:tcPr>
+          <w:p>
+            <w:pPr>
+              <w:cnfStyle w:val="000000100000" w:firstRow="0" w:lastRow="0" w:firstColumn="0" w:lastColumn="0" w:oddVBand="0" w:evenVBand="0" w:oddHBand="1" w:evenHBand="0" w:firstRowFirstColumn="0" w:firstRowLastColumn="0" w:lastRowFirstColumn="0" w:lastRowLastColumn="0"/>
+            </w:pPr>
+            <w:proofErr w:type="spellStart"/>
+            <w:r>
+              <w:t>COmpleted</w:t>
+            </w:r>
+            <w:proofErr w:type="spellEnd"/>
+          </w:p>
+        </w:tc>
+      </w:tr>
+      <w:tr>
+        <w:tc>
+          <w:tcPr>
+            <w:cnfStyle w:val="001000000000" w:firstRow="0" w:lastRow="0" w:firstColumn="1" w:lastColumn="0" w:oddVBand="0" w:evenVBand="0" w:oddHBand="0" w:evenHBand="0" w:firstRowFirstColumn="0" w:firstRowLastColumn="0" w:lastRowFirstColumn="0" w:lastRowLastColumn="0"/>
+            <w:tcW w:w="2229" w:type="dxa"/>
+          </w:tcPr>
+          <w:p>
+            <w:r>
+              <w:t>4. Meeting Minutes</w:t>
+            </w:r>
+          </w:p>
+        </w:tc>
+        <w:tc>
+          <w:tcPr>
+            <w:tcW w:w="1499" w:type="dxa"/>
+          </w:tcPr>
+          <w:p>
+            <w:pPr>
+              <w:cnfStyle w:val="000000000000" w:firstRow="0" w:lastRow="0" w:firstColumn="0" w:lastColumn="0" w:oddVBand="0" w:evenVBand="0" w:oddHBand="0" w:evenHBand="0" w:firstRowFirstColumn="0" w:firstRowLastColumn="0" w:lastRowFirstColumn="0" w:lastRowLastColumn="0"/>
+            </w:pPr>
+            <w:r>
+              <w:t>Mitchell</w:t>
+            </w:r>
+          </w:p>
+        </w:tc>
+        <w:tc>
+          <w:tcPr>
+            <w:tcW w:w="1497" w:type="dxa"/>
+          </w:tcPr>
+          <w:p>
+            <w:pPr>
+              <w:cnfStyle w:val="000000000000" w:firstRow="0" w:lastRow="0" w:firstColumn="0" w:lastColumn="0" w:oddVBand="0" w:evenVBand="0" w:oddHBand="0" w:evenHBand="0" w:firstRowFirstColumn="0" w:firstRowLastColumn="0" w:lastRowFirstColumn="0" w:lastRowLastColumn="0"/>
+            </w:pPr>
+            <w:r>
+              <w:t>.25h</w:t>
+            </w:r>
+          </w:p>
+        </w:tc>
+        <w:tc>
+          <w:tcPr>
+            <w:tcW w:w="1369" w:type="dxa"/>
+          </w:tcPr>
+          <w:p>
+            <w:pPr>
+              <w:cnfStyle w:val="000000000000" w:firstRow="0" w:lastRow="0" w:firstColumn="0" w:lastColumn="0" w:oddVBand="0" w:evenVBand="0" w:oddHBand="0" w:evenHBand="0" w:firstRowFirstColumn="0" w:firstRowLastColumn="0" w:lastRowFirstColumn="0" w:lastRowLastColumn="0"/>
+            </w:pPr>
+            <w:r>
+              <w:t>.25h</w:t>
+            </w:r>
+          </w:p>
+        </w:tc>
+        <w:tc>
+          <w:tcPr>
+            <w:tcW w:w="1445" w:type="dxa"/>
+          </w:tcPr>
+          <w:p>
+            <w:pPr>
+              <w:cnfStyle w:val="000000000000" w:firstRow="0" w:lastRow="0" w:firstColumn="0" w:lastColumn="0" w:oddVBand="0" w:evenVBand="0" w:oddHBand="0" w:evenHBand="0" w:firstRowFirstColumn="0" w:firstRowLastColumn="0" w:lastRowFirstColumn="0" w:lastRowLastColumn="0"/>
+            </w:pPr>
+            <w:r>
+              <w:t>“</w:t>
+            </w:r>
+          </w:p>
+        </w:tc>
+        <w:tc>
+          <w:tcPr>
+            <w:tcW w:w="1595" w:type="dxa"/>
+          </w:tcPr>
+          <w:p>
+            <w:pPr>
+              <w:cnfStyle w:val="000000000000" w:firstRow="0" w:lastRow="0" w:firstColumn="0" w:lastColumn="0" w:oddVBand="0" w:evenVBand="0" w:oddHBand="0" w:evenHBand="0" w:firstRowFirstColumn="0" w:firstRowLastColumn="0" w:lastRowFirstColumn="0" w:lastRowLastColumn="0"/>
+            </w:pPr>
+            <w:r>
+              <w:t>Not Started</w:t>
+            </w:r>
+          </w:p>
+        </w:tc>
+      </w:tr>
+      <w:tr>
+        <w:trPr>
+          <w:cnfStyle w:val="000000100000" w:firstRow="0" w:lastRow="0" w:firstColumn="0" w:lastColumn="0" w:oddVBand="0" w:evenVBand="0" w:oddHBand="1" w:evenHBand="0" w:firstRowFirstColumn="0" w:firstRowLastColumn="0" w:lastRowFirstColumn="0" w:lastRowLastColumn="0"/>
+        </w:trPr>
+        <w:tc>
+          <w:tcPr>
+            <w:cnfStyle w:val="001000000000" w:firstRow="0" w:lastRow="0" w:firstColumn="1" w:lastColumn="0" w:oddVBand="0" w:evenVBand="0" w:oddHBand="0" w:evenHBand="0" w:firstRowFirstColumn="0" w:firstRowLastColumn="0" w:lastRowFirstColumn="0" w:lastRowLastColumn="0"/>
+            <w:tcW w:w="2229" w:type="dxa"/>
+          </w:tcPr>
+          <w:p>
+            <w:r>
+              <w:t>4. Ensure proper format for hand in</w:t>
+            </w:r>
+          </w:p>
+        </w:tc>
+        <w:tc>
+          <w:tcPr>
+            <w:tcW w:w="1499" w:type="dxa"/>
+          </w:tcPr>
+          <w:p>
+            <w:pPr>
+              <w:cnfStyle w:val="000000100000" w:firstRow="0" w:lastRow="0" w:firstColumn="0" w:lastColumn="0" w:oddVBand="0" w:evenVBand="0" w:oddHBand="1" w:evenHBand="0" w:firstRowFirstColumn="0" w:firstRowLastColumn="0" w:lastRowFirstColumn="0" w:lastRowLastColumn="0"/>
+            </w:pPr>
+            <w:r>
+              <w:t>Mitchell</w:t>
+            </w:r>
+          </w:p>
+        </w:tc>
+        <w:tc>
+          <w:tcPr>
+            <w:tcW w:w="1497" w:type="dxa"/>
+          </w:tcPr>
+          <w:p>
+            <w:pPr>
+              <w:cnfStyle w:val="000000100000" w:firstRow="0" w:lastRow="0" w:firstColumn="0" w:lastColumn="0" w:oddVBand="0" w:evenVBand="0" w:oddHBand="1" w:evenHBand="0" w:firstRowFirstColumn="0" w:firstRowLastColumn="0" w:lastRowFirstColumn="0" w:lastRowLastColumn="0"/>
+            </w:pPr>
+            <w:r>
+              <w:t>1h</w:t>
+            </w:r>
+          </w:p>
+        </w:tc>
+        <w:tc>
+          <w:tcPr>
+            <w:tcW w:w="1369" w:type="dxa"/>
+          </w:tcPr>
+          <w:p>
+            <w:pPr>
+              <w:cnfStyle w:val="000000100000" w:firstRow="0" w:lastRow="0" w:firstColumn="0" w:lastColumn="0" w:oddVBand="0" w:evenVBand="0" w:oddHBand="1" w:evenHBand="0" w:firstRowFirstColumn="0" w:firstRowLastColumn="0" w:lastRowFirstColumn="0" w:lastRowLastColumn="0"/>
+            </w:pPr>
+            <w:r>
+              <w:t>1h</w:t>
+            </w:r>
+          </w:p>
+        </w:tc>
+        <w:tc>
+          <w:tcPr>
+            <w:tcW w:w="1445" w:type="dxa"/>
+          </w:tcPr>
+          <w:p>
+            <w:pPr>
+              <w:cnfStyle w:val="000000100000" w:firstRow="0" w:lastRow="0" w:firstColumn="0" w:lastColumn="0" w:oddVBand="0" w:evenVBand="0" w:oddHBand="1" w:evenHBand="0" w:firstRowFirstColumn="0" w:firstRowLastColumn="0" w:lastRowFirstColumn="0" w:lastRowLastColumn="0"/>
+            </w:pPr>
+            <w:r>
+              <w:t>“</w:t>
+            </w:r>
+          </w:p>
+        </w:tc>
+        <w:tc>
+          <w:tcPr>
+            <w:tcW w:w="1595" w:type="dxa"/>
+          </w:tcPr>
+          <w:p>
+            <w:pPr>
+              <w:cnfStyle w:val="000000100000" w:firstRow="0" w:lastRow="0" w:firstColumn="0" w:lastColumn="0" w:oddVBand="0" w:evenVBand="0" w:oddHBand="1" w:evenHBand="0" w:firstRowFirstColumn="0" w:firstRowLastColumn="0" w:lastRowFirstColumn="0" w:lastRowLastColumn="0"/>
+            </w:pPr>
+            <w:r>
+              <w:t>Not Started</w:t>
+            </w:r>
+          </w:p>
+        </w:tc>
+      </w:tr>
+    </w:tbl>
     <w:p/>
     <w:p>
+      <w:r>
+        <w:t>% Contribution</w:t>
+      </w:r>
+    </w:p>
+    <w:p>
+      <w:r>
+        <w:t>New to do:</w:t>
+      </w:r>
+    </w:p>
+    <w:p/>
+    <w:p>
       <w:pPr>
         <w:pStyle w:val="Heading3"/>
       </w:pPr>
       <w:r>
-        <w:t>OPeration contracts</w:t>
-      </w:r>
-    </w:p>
-    <w:p/>
-    <w:p>
-      <w:pPr>
-        <w:pStyle w:val="Heading3"/>
-      </w:pPr>
-      <w:r>
-        <w:t>project planning</w:t>
-      </w:r>
-    </w:p>
-    <w:p/>
-    <w:p>
-      <w:pPr>
-        <w:pStyle w:val="Heading3"/>
-      </w:pPr>
-      <w:r>
+        <w:lastRenderedPageBreak/>
         <w:t>appendix</w:t>
       </w:r>
     </w:p>
     <w:p>
       <w:r>
-        <w:t>Meeting minutes etc</w:t>
-      </w:r>
-      <w:bookmarkStart w:id="0" w:name="_GoBack"/>
-      <w:bookmarkEnd w:id="0"/>
+        <w:t xml:space="preserve">Meeting minutes </w:t>
+      </w:r>
+      <w:proofErr w:type="spellStart"/>
+      <w:r>
+        <w:t>etc</w:t>
+      </w:r>
+      <w:proofErr w:type="spellEnd"/>
     </w:p>
     <w:p/>
     <w:sectPr>
-      <w:headerReference w:type="even" r:id="rId8"/>
-      <w:headerReference w:type="default" r:id="rId9"/>
-      <w:footerReference w:type="even" r:id="rId10"/>
-      <w:footerReference w:type="default" r:id="rId11"/>
-      <w:headerReference w:type="first" r:id="rId12"/>
-      <w:footerReference w:type="first" r:id="rId13"/>
+      <w:headerReference w:type="even" r:id="rId11"/>
+      <w:headerReference w:type="default" r:id="rId12"/>
+      <w:footerReference w:type="even" r:id="rId13"/>
+      <w:footerReference w:type="default" r:id="rId14"/>
+      <w:headerReference w:type="first" r:id="rId15"/>
+      <w:footerReference w:type="first" r:id="rId16"/>
       <w:pgSz w:w="12240" w:h="15840"/>
       <w:pgMar w:top="1134" w:right="1134" w:bottom="1134" w:left="1134" w:header="0" w:footer="0" w:gutter="0"/>
       <w:cols w:space="720"/>
@@ -242,7 +3666,6 @@
               <w:dataBinding w:prefixMappings="xmlns:ns0='http://purl.org/dc/elements/1.1/' xmlns:ns1='http://schemas.openxmlformats.org/package/2006/metadata/core-properties' " w:xpath="/ns1:coreProperties[1]/ns0:title[1]" w:storeItemID="{6C3C8BC8-F283-45AE-878A-BAB7291924A1}"/>
               <w:text/>
             </w:sdtPr>
-            <w:sdtEndPr/>
             <w:sdtContent>
               <w:r>
                 <w:rPr>
@@ -280,7 +3703,6 @@
             <w:dataBinding w:prefixMappings="xmlns:ns0='http://purl.org/dc/elements/1.1/' xmlns:ns1='http://schemas.openxmlformats.org/package/2006/metadata/core-properties' " w:xpath="/ns1:coreProperties[1]/ns0:creator[1]" w:storeItemID="{6C3C8BC8-F283-45AE-878A-BAB7291924A1}"/>
             <w:text/>
           </w:sdtPr>
-          <w:sdtEndPr/>
           <w:sdtContent>
             <w:p>
               <w:pPr>
@@ -447,7 +3869,6 @@
           <w:docPartUnique/>
         </w:docPartObj>
       </w:sdtPr>
-      <w:sdtEndPr/>
       <w:sdtContent>
         <w:r>
           <w:rPr>
@@ -538,7 +3959,7 @@
                                 <w:rPr>
                                   <w:noProof/>
                                 </w:rPr>
-                                <w:t>1</w:t>
+                                <w:t>7</w:t>
                               </w:r>
                               <w:r>
                                 <w:rPr>
@@ -591,7 +4012,7 @@
                           <w:rPr>
                             <w:noProof/>
                           </w:rPr>
-                          <w:t>1</w:t>
+                          <w:t>7</w:t>
                         </w:r>
                         <w:r>
                           <w:rPr>
@@ -693,7 +4114,6 @@
                             <w:dataBinding w:prefixMappings="xmlns:ns0='http://purl.org/dc/elements/1.1/' xmlns:ns1='http://schemas.openxmlformats.org/package/2006/metadata/core-properties' " w:xpath="/ns1:coreProperties[1]/ns0:title[1]" w:storeItemID="{6C3C8BC8-F283-45AE-878A-BAB7291924A1}"/>
                             <w:text/>
                           </w:sdtPr>
-                          <w:sdtEndPr/>
                           <w:sdtContent>
                             <w:p>
                               <w:pPr>
@@ -4091,11 +7511,10 @@
   </w:font>
   <w:font w:name="Mangal">
     <w:panose1 w:val="02040503050203030202"/>
-    <w:charset w:val="01"/>
+    <w:charset w:val="00"/>
     <w:family w:val="roman"/>
-    <w:notTrueType/>
     <w:pitch w:val="variable"/>
-    <w:sig w:usb0="00002000" w:usb1="00000000" w:usb2="00000000" w:usb3="00000000" w:csb0="00000000" w:csb1="00000000"/>
+    <w:sig w:usb0="00008003" w:usb1="00000000" w:usb2="00000000" w:usb3="00000000" w:csb0="00000001" w:csb1="00000000"/>
   </w:font>
   <w:font w:name="Calibri Light">
     <w:panose1 w:val="020F0302020204030204"/>
@@ -4130,6 +7549,7 @@
     <w:rsid w:val="00624C1F"/>
     <w:rsid w:val="00654112"/>
     <w:rsid w:val="009A0F2D"/>
+    <w:rsid w:val="00A62035"/>
     <w:rsid w:val="00AD5EC1"/>
     <w:rsid w:val="00DF0285"/>
     <w:rsid w:val="00F3633F"/>
@@ -4860,7 +8280,7 @@
 </file>
 
 <file path=customXml/itemProps1.xml><?xml version="1.0" encoding="utf-8"?>
-<ds:datastoreItem xmlns:ds="http://schemas.openxmlformats.org/officeDocument/2006/customXml" ds:itemID="{43E94549-4A0C-4FC6-A26C-49F21AC5B00F}">
+<ds:datastoreItem xmlns:ds="http://schemas.openxmlformats.org/officeDocument/2006/customXml" ds:itemID="{DB2828C3-EDC4-4389-9594-C66F22D17072}">
   <ds:schemaRefs>
     <ds:schemaRef ds:uri="http://schemas.openxmlformats.org/officeDocument/2006/bibliography"/>
   </ds:schemaRefs>

</xml_diff>

<commit_message>
Everything I feel like doing tonight aka the milestone document is 98% done and I'm tired
</commit_message>
<xml_diff>
--- a/Documentation/Milestone4/Milestone 4 - Achievatron Unlimited.docx
+++ b/Documentation/Milestone4/Milestone 4 - Achievatron Unlimited.docx
@@ -825,13 +825,17 @@
       </w:r>
     </w:p>
     <w:p>
-      <w:proofErr w:type="gramStart"/>
-      <w:r>
-        <w:t>1.a</w:t>
-      </w:r>
-      <w:proofErr w:type="gramEnd"/>
-      <w:r>
-        <w:t>. The script is not within the system yet:</w:t>
+      <w:r>
+        <w:t>1</w:t>
+      </w:r>
+      <w:r>
+        <w:t xml:space="preserve">a. </w:t>
+      </w:r>
+      <w:r>
+        <w:t>the</w:t>
+      </w:r>
+      <w:r>
+        <w:t xml:space="preserve"> script is not within the system yet:</w:t>
       </w:r>
     </w:p>
     <w:p>
@@ -849,14 +853,16 @@
     <w:p>
       <w:r>
         <w:tab/>
-      </w:r>
-      <w:proofErr w:type="gramStart"/>
-      <w:r>
-        <w:t>3.a</w:t>
-      </w:r>
-      <w:proofErr w:type="gramEnd"/>
-      <w:r>
-        <w:t>. The producer clicks 'Okay'</w:t>
+        <w:t>3</w:t>
+      </w:r>
+      <w:r>
+        <w:t xml:space="preserve">a. </w:t>
+      </w:r>
+      <w:r>
+        <w:t>the</w:t>
+      </w:r>
+      <w:r>
+        <w:t xml:space="preserve"> producer clicks 'Okay'</w:t>
       </w:r>
     </w:p>
     <w:p>
@@ -865,14 +871,16 @@
       </w:r>
       <w:r>
         <w:tab/>
-      </w:r>
-      <w:proofErr w:type="gramStart"/>
-      <w:r>
-        <w:t>1.a</w:t>
-      </w:r>
-      <w:proofErr w:type="gramEnd"/>
-      <w:r>
-        <w:t>. The name the user added is empty</w:t>
+        <w:t>1</w:t>
+      </w:r>
+      <w:r>
+        <w:t xml:space="preserve">a. </w:t>
+      </w:r>
+      <w:r>
+        <w:t>the</w:t>
+      </w:r>
+      <w:r>
+        <w:t xml:space="preserve"> name the user added is empty</w:t>
       </w:r>
     </w:p>
     <w:p>
@@ -893,14 +901,16 @@
       </w:r>
       <w:r>
         <w:tab/>
-      </w:r>
-      <w:proofErr w:type="gramStart"/>
-      <w:r>
-        <w:t>1.b</w:t>
-      </w:r>
-      <w:proofErr w:type="gramEnd"/>
-      <w:r>
-        <w:t xml:space="preserve"> The name the user added is valid.</w:t>
+        <w:t>1</w:t>
+      </w:r>
+      <w:r>
+        <w:t xml:space="preserve">b </w:t>
+      </w:r>
+      <w:r>
+        <w:t>the</w:t>
+      </w:r>
+      <w:r>
+        <w:t xml:space="preserve"> name the user added is valid.</w:t>
       </w:r>
     </w:p>
     <w:p>
@@ -918,14 +928,16 @@
     <w:p>
       <w:r>
         <w:tab/>
-      </w:r>
-      <w:proofErr w:type="gramStart"/>
-      <w:r>
-        <w:t>3.b</w:t>
-      </w:r>
-      <w:proofErr w:type="gramEnd"/>
-      <w:r>
-        <w:t>. The producer clicks 'Cancel'</w:t>
+        <w:t>3</w:t>
+      </w:r>
+      <w:r>
+        <w:t xml:space="preserve">b. </w:t>
+      </w:r>
+      <w:r>
+        <w:t>the</w:t>
+      </w:r>
+      <w:r>
+        <w:t xml:space="preserve"> producer clicks 'Cancel'</w:t>
       </w:r>
     </w:p>
     <w:p>
@@ -947,13 +959,17 @@
       </w:r>
     </w:p>
     <w:p>
-      <w:proofErr w:type="gramStart"/>
-      <w:r>
-        <w:t>4.a</w:t>
-      </w:r>
-      <w:proofErr w:type="gramEnd"/>
-      <w:r>
-        <w:t>. The producer wishes to schedule the current scene for a data different to the date on which they initially right clicked</w:t>
+      <w:r>
+        <w:t>4</w:t>
+      </w:r>
+      <w:r>
+        <w:t xml:space="preserve">a. </w:t>
+      </w:r>
+      <w:r>
+        <w:t>the</w:t>
+      </w:r>
+      <w:r>
+        <w:t xml:space="preserve"> producer wishes to schedule the current scene for a data different to the date on which they initially right clicked</w:t>
       </w:r>
     </w:p>
     <w:p>
@@ -963,13 +979,17 @@
       </w:r>
     </w:p>
     <w:p>
-      <w:proofErr w:type="gramStart"/>
-      <w:r>
-        <w:t>5.a</w:t>
-      </w:r>
-      <w:proofErr w:type="gramEnd"/>
-      <w:r>
-        <w:t>. The scene the producer wishes to schedule is not in the system yet</w:t>
+      <w:r>
+        <w:t>5</w:t>
+      </w:r>
+      <w:r>
+        <w:t xml:space="preserve">a. </w:t>
+      </w:r>
+      <w:r>
+        <w:t>the</w:t>
+      </w:r>
+      <w:r>
+        <w:t xml:space="preserve"> scene the producer wishes to schedule is not in the system yet</w:t>
       </w:r>
     </w:p>
     <w:p>
@@ -981,13 +1001,17 @@
       </w:r>
     </w:p>
     <w:p>
-      <w:proofErr w:type="gramStart"/>
-      <w:r>
-        <w:t>5.b</w:t>
-      </w:r>
-      <w:proofErr w:type="gramEnd"/>
-      <w:r>
-        <w:t>. The scene the producer wishes to schedule cannot be filmed with its current requirements on the selected date</w:t>
+      <w:r>
+        <w:t>5</w:t>
+      </w:r>
+      <w:r>
+        <w:t xml:space="preserve">b. </w:t>
+      </w:r>
+      <w:r>
+        <w:t>the</w:t>
+      </w:r>
+      <w:r>
+        <w:t xml:space="preserve"> scene the producer wishes to schedule cannot be filmed with its current requirements on the selected date</w:t>
       </w:r>
     </w:p>
     <w:p>
@@ -1001,14 +1025,16 @@
     <w:p>
       <w:r>
         <w:tab/>
-      </w:r>
-      <w:proofErr w:type="gramStart"/>
-      <w:r>
-        <w:t>2.a</w:t>
-      </w:r>
-      <w:proofErr w:type="gramEnd"/>
-      <w:r>
-        <w:t>. The producer adds the scene to the schedule on this date anyway</w:t>
+        <w:t>2</w:t>
+      </w:r>
+      <w:r>
+        <w:t xml:space="preserve">a. </w:t>
+      </w:r>
+      <w:r>
+        <w:t>the</w:t>
+      </w:r>
+      <w:r>
+        <w:t xml:space="preserve"> producer adds the scene to the schedule on this date anyway</w:t>
       </w:r>
     </w:p>
     <w:p>
@@ -1023,29 +1049,37 @@
     <w:p>
       <w:r>
         <w:tab/>
-      </w:r>
-      <w:proofErr w:type="gramStart"/>
-      <w:r>
-        <w:t>2.b</w:t>
-      </w:r>
-      <w:proofErr w:type="gramEnd"/>
-      <w:r>
-        <w:t>. The producer selects a different date to schedule the scene to be filmed</w:t>
-      </w:r>
-    </w:p>
-    <w:p>
-      <w:proofErr w:type="gramStart"/>
-      <w:r>
-        <w:t>5.c</w:t>
-      </w:r>
-      <w:proofErr w:type="gramEnd"/>
-      <w:r>
-        <w:t>. The date chosen is earlier than the current date-time:</w:t>
-      </w:r>
-    </w:p>
-    <w:p>
-      <w:r>
-        <w:tab/>
+        <w:t>2</w:t>
+      </w:r>
+      <w:r>
+        <w:t xml:space="preserve">b. </w:t>
+      </w:r>
+      <w:r>
+        <w:t>the</w:t>
+      </w:r>
+      <w:r>
+        <w:t xml:space="preserve"> producer selects a different date to schedule the scene to be filmed</w:t>
+      </w:r>
+    </w:p>
+    <w:p>
+      <w:r>
+        <w:t>5</w:t>
+      </w:r>
+      <w:r>
+        <w:t xml:space="preserve">c. </w:t>
+      </w:r>
+      <w:r>
+        <w:t>the</w:t>
+      </w:r>
+      <w:r>
+        <w:t xml:space="preserve"> date chosen is earlier than the current date-time:</w:t>
+      </w:r>
+    </w:p>
+    <w:p>
+      <w:pPr>
+        <w:ind w:left="705"/>
+      </w:pPr>
+      <w:r>
         <w:t>1. The scene schedule is placed in an invalid state with a relevant warning message: "Scheduled date of filming is before today"</w:t>
       </w:r>
     </w:p>
@@ -1056,13 +1090,17 @@
       </w:r>
     </w:p>
     <w:p>
-      <w:proofErr w:type="gramStart"/>
-      <w:r>
-        <w:t>7.b</w:t>
-      </w:r>
-      <w:proofErr w:type="gramEnd"/>
-      <w:r>
-        <w:t>. The producer selected a different date from that the one which they initially right-clicked on</w:t>
+      <w:r>
+        <w:t>7</w:t>
+      </w:r>
+      <w:r>
+        <w:t xml:space="preserve">b. </w:t>
+      </w:r>
+      <w:r>
+        <w:t>the</w:t>
+      </w:r>
+      <w:r>
+        <w:t xml:space="preserve"> producer selected a different date from that the one which they initially right-clicked on</w:t>
       </w:r>
     </w:p>
     <w:p>
@@ -1113,7 +1151,7 @@
         <w:pStyle w:val="ListParagraph"/>
         <w:numPr>
           <w:ilvl w:val="0"/>
-          <w:numId w:val="3"/>
+          <w:numId w:val="35"/>
         </w:numPr>
       </w:pPr>
       <w:r>
@@ -1551,15 +1589,10 @@
       </w:r>
       <w:r>
         <w:tab/>
-        <w:t>2b</w:t>
-      </w:r>
-      <w:proofErr w:type="gramStart"/>
-      <w:r>
-        <w:t>.  the</w:t>
-      </w:r>
-      <w:proofErr w:type="gramEnd"/>
-      <w:r>
-        <w:t xml:space="preserve"> scene in the database is not complete.</w:t>
+        <w:t xml:space="preserve">2b. </w:t>
+      </w:r>
+      <w:r>
+        <w:t>the scene in the database is not complete.</w:t>
       </w:r>
     </w:p>
     <w:p>
@@ -3486,16 +3519,537 @@
         <w:t>Glossary</w:t>
       </w:r>
     </w:p>
-    <w:p/>
+    <w:p>
+      <w:pPr>
+        <w:tabs>
+          <w:tab w:val="left" w:pos="6135"/>
+        </w:tabs>
+      </w:pPr>
+      <w:r>
+        <w:rPr>
+          <w:b/>
+        </w:rPr>
+        <w:t>Action ~</w:t>
+      </w:r>
+      <w:r>
+        <w:t xml:space="preserve"> Term to describe any class which derives from </w:t>
+      </w:r>
+      <w:proofErr w:type="spellStart"/>
+      <w:r>
+        <w:t>BaseAction</w:t>
+      </w:r>
+      <w:proofErr w:type="spellEnd"/>
+      <w:r>
+        <w:t>.</w:t>
+      </w:r>
+    </w:p>
+    <w:p>
+      <w:pPr>
+        <w:tabs>
+          <w:tab w:val="left" w:pos="6135"/>
+        </w:tabs>
+      </w:pPr>
+      <w:proofErr w:type="spellStart"/>
+      <w:r>
+        <w:rPr>
+          <w:b/>
+        </w:rPr>
+        <w:t>BaseAction</w:t>
+      </w:r>
+      <w:proofErr w:type="spellEnd"/>
+      <w:r>
+        <w:rPr>
+          <w:b/>
+        </w:rPr>
+        <w:t xml:space="preserve"> ~</w:t>
+      </w:r>
+      <w:r>
+        <w:t xml:space="preserve"> Abstract class representing any save or load action for any data that must be persistent between running instances of the system.</w:t>
+      </w:r>
+    </w:p>
+    <w:p>
+      <w:pPr>
+        <w:tabs>
+          <w:tab w:val="left" w:pos="6135"/>
+        </w:tabs>
+      </w:pPr>
+      <w:proofErr w:type="spellStart"/>
+      <w:r>
+        <w:rPr>
+          <w:b/>
+        </w:rPr>
+        <w:t>BaseBusinessObject</w:t>
+      </w:r>
+      <w:proofErr w:type="spellEnd"/>
+      <w:r>
+        <w:rPr>
+          <w:b/>
+        </w:rPr>
+        <w:t xml:space="preserve"> ~</w:t>
+      </w:r>
+      <w:r>
+        <w:t xml:space="preserve"> Abstract class from which most of the data objects in the system will be derived, contains mechanisms for validating, and notifying </w:t>
+      </w:r>
+      <w:proofErr w:type="spellStart"/>
+      <w:r>
+        <w:t>BusinessObjectListeners</w:t>
+      </w:r>
+      <w:proofErr w:type="spellEnd"/>
+      <w:r>
+        <w:t xml:space="preserve"> of changes to its state.</w:t>
+      </w:r>
+    </w:p>
+    <w:p>
+      <w:pPr>
+        <w:tabs>
+          <w:tab w:val="left" w:pos="6135"/>
+        </w:tabs>
+      </w:pPr>
+      <w:proofErr w:type="spellStart"/>
+      <w:r>
+        <w:rPr>
+          <w:b/>
+        </w:rPr>
+        <w:t>BusinessObject</w:t>
+      </w:r>
+      <w:proofErr w:type="spellEnd"/>
+      <w:r>
+        <w:rPr>
+          <w:b/>
+        </w:rPr>
+        <w:t xml:space="preserve"> ~</w:t>
+      </w:r>
+      <w:r>
+        <w:t xml:space="preserve"> Term to describe any class which derives from </w:t>
+      </w:r>
+      <w:proofErr w:type="spellStart"/>
+      <w:r>
+        <w:t>BaseBusinessObject</w:t>
+      </w:r>
+      <w:proofErr w:type="spellEnd"/>
+      <w:r>
+        <w:t>.</w:t>
+      </w:r>
+    </w:p>
+    <w:p>
+      <w:pPr>
+        <w:tabs>
+          <w:tab w:val="left" w:pos="6135"/>
+        </w:tabs>
+      </w:pPr>
+      <w:proofErr w:type="spellStart"/>
+      <w:r>
+        <w:rPr>
+          <w:b/>
+        </w:rPr>
+        <w:t>BusinessObjectList</w:t>
+      </w:r>
+      <w:proofErr w:type="spellEnd"/>
+      <w:r>
+        <w:rPr>
+          <w:b/>
+        </w:rPr>
+        <w:t xml:space="preserve"> ~</w:t>
+      </w:r>
+      <w:r>
+        <w:t xml:space="preserve"> Generic container class to hold </w:t>
+      </w:r>
+      <w:proofErr w:type="spellStart"/>
+      <w:r>
+        <w:t>BusinessObjects</w:t>
+      </w:r>
+      <w:proofErr w:type="spellEnd"/>
+      <w:r>
+        <w:t xml:space="preserve">, implements the </w:t>
+      </w:r>
+      <w:proofErr w:type="spellStart"/>
+      <w:r>
+        <w:t>BusinessObjectListener</w:t>
+      </w:r>
+      <w:proofErr w:type="spellEnd"/>
+      <w:r>
+        <w:t xml:space="preserve"> interface.</w:t>
+      </w:r>
+    </w:p>
+    <w:p>
+      <w:pPr>
+        <w:tabs>
+          <w:tab w:val="left" w:pos="6135"/>
+        </w:tabs>
+      </w:pPr>
+      <w:proofErr w:type="spellStart"/>
+      <w:r>
+        <w:rPr>
+          <w:b/>
+        </w:rPr>
+        <w:lastRenderedPageBreak/>
+        <w:t>BusinessObjectListener</w:t>
+      </w:r>
+      <w:proofErr w:type="spellEnd"/>
+      <w:r>
+        <w:rPr>
+          <w:b/>
+        </w:rPr>
+        <w:t xml:space="preserve"> ~</w:t>
+      </w:r>
+      <w:r>
+        <w:t xml:space="preserve"> Interface which will be implemented by any class which wishes to register itself with a </w:t>
+      </w:r>
+      <w:proofErr w:type="spellStart"/>
+      <w:r>
+        <w:t>BusinessObject</w:t>
+      </w:r>
+      <w:proofErr w:type="spellEnd"/>
+      <w:r>
+        <w:t xml:space="preserve"> in order to be notified of changes to its state.</w:t>
+      </w:r>
+    </w:p>
+    <w:p>
+      <w:pPr>
+        <w:tabs>
+          <w:tab w:val="left" w:pos="6135"/>
+        </w:tabs>
+      </w:pPr>
+      <w:r>
+        <w:rPr>
+          <w:b/>
+        </w:rPr>
+        <w:t>Database ~</w:t>
+      </w:r>
+      <w:r>
+        <w:t xml:space="preserve"> Abstract class representing a database in which to store the persistent system data.</w:t>
+      </w:r>
+    </w:p>
+    <w:p>
+      <w:pPr>
+        <w:tabs>
+          <w:tab w:val="left" w:pos="6135"/>
+        </w:tabs>
+      </w:pPr>
+      <w:r>
+        <w:rPr>
+          <w:b/>
+        </w:rPr>
+        <w:t xml:space="preserve">Equipment ~ </w:t>
+      </w:r>
+      <w:proofErr w:type="gramStart"/>
+      <w:r>
+        <w:t>A</w:t>
+      </w:r>
+      <w:proofErr w:type="gramEnd"/>
+      <w:r>
+        <w:t xml:space="preserve"> class which represents the object required to film a scene.</w:t>
+      </w:r>
+    </w:p>
+    <w:p>
+      <w:pPr>
+        <w:tabs>
+          <w:tab w:val="left" w:pos="6135"/>
+        </w:tabs>
+      </w:pPr>
+      <w:proofErr w:type="spellStart"/>
+      <w:r>
+        <w:rPr>
+          <w:b/>
+        </w:rPr>
+        <w:t>JdbcDatabase</w:t>
+      </w:r>
+      <w:proofErr w:type="spellEnd"/>
+      <w:r>
+        <w:rPr>
+          <w:b/>
+        </w:rPr>
+        <w:t xml:space="preserve"> ~</w:t>
+      </w:r>
+      <w:r>
+        <w:t xml:space="preserve"> </w:t>
+      </w:r>
+      <w:proofErr w:type="gramStart"/>
+      <w:r>
+        <w:t>A</w:t>
+      </w:r>
+      <w:proofErr w:type="gramEnd"/>
+      <w:r>
+        <w:t xml:space="preserve"> class which derives from Database which provides an implementation of the abstract functions in Database using the </w:t>
+      </w:r>
+      <w:proofErr w:type="spellStart"/>
+      <w:r>
+        <w:t>Jdbc</w:t>
+      </w:r>
+      <w:proofErr w:type="spellEnd"/>
+      <w:r>
+        <w:t xml:space="preserve"> driver.</w:t>
+      </w:r>
+    </w:p>
+    <w:p>
+      <w:pPr>
+        <w:tabs>
+          <w:tab w:val="left" w:pos="6135"/>
+        </w:tabs>
+      </w:pPr>
+      <w:proofErr w:type="spellStart"/>
+      <w:r>
+        <w:rPr>
+          <w:b/>
+        </w:rPr>
+        <w:t>SaveSceneFilmingDateAction</w:t>
+      </w:r>
+      <w:proofErr w:type="spellEnd"/>
+      <w:r>
+        <w:rPr>
+          <w:b/>
+        </w:rPr>
+        <w:t xml:space="preserve"> ~</w:t>
+      </w:r>
+      <w:r>
+        <w:t xml:space="preserve"> </w:t>
+      </w:r>
+      <w:proofErr w:type="gramStart"/>
+      <w:r>
+        <w:t>A</w:t>
+      </w:r>
+      <w:proofErr w:type="gramEnd"/>
+      <w:r>
+        <w:t xml:space="preserve"> class which represents an Action to save a </w:t>
+      </w:r>
+      <w:proofErr w:type="spellStart"/>
+      <w:r>
+        <w:t>SceneFilmingDate</w:t>
+      </w:r>
+      <w:proofErr w:type="spellEnd"/>
+    </w:p>
+    <w:p>
+      <w:pPr>
+        <w:tabs>
+          <w:tab w:val="left" w:pos="6135"/>
+        </w:tabs>
+      </w:pPr>
+      <w:r>
+        <w:rPr>
+          <w:b/>
+        </w:rPr>
+        <w:t>Scene ~</w:t>
+      </w:r>
+      <w:r>
+        <w:t xml:space="preserve"> </w:t>
+      </w:r>
+      <w:proofErr w:type="gramStart"/>
+      <w:r>
+        <w:t>A</w:t>
+      </w:r>
+      <w:proofErr w:type="gramEnd"/>
+      <w:r>
+        <w:t xml:space="preserve"> class which represents the section of the film which requires filming. The class has an 1,</w:t>
+      </w:r>
+      <w:proofErr w:type="gramStart"/>
+      <w:r>
+        <w:t>,n</w:t>
+      </w:r>
+      <w:proofErr w:type="gramEnd"/>
+      <w:r>
+        <w:t xml:space="preserve"> -&gt; 0,,n relationship to Equipment and Volunteers.</w:t>
+      </w:r>
+    </w:p>
+    <w:p>
+      <w:pPr>
+        <w:tabs>
+          <w:tab w:val="left" w:pos="6135"/>
+        </w:tabs>
+      </w:pPr>
+      <w:proofErr w:type="spellStart"/>
+      <w:r>
+        <w:rPr>
+          <w:b/>
+        </w:rPr>
+        <w:t>SceneFilmingDate</w:t>
+      </w:r>
+      <w:proofErr w:type="spellEnd"/>
+      <w:r>
+        <w:rPr>
+          <w:b/>
+        </w:rPr>
+        <w:t xml:space="preserve"> ~</w:t>
+      </w:r>
+      <w:r>
+        <w:t xml:space="preserve"> </w:t>
+      </w:r>
+      <w:proofErr w:type="gramStart"/>
+      <w:r>
+        <w:t>A</w:t>
+      </w:r>
+      <w:proofErr w:type="gramEnd"/>
+      <w:r>
+        <w:t xml:space="preserve"> class which represents the </w:t>
+      </w:r>
+      <w:proofErr w:type="spellStart"/>
+      <w:r>
+        <w:t>TimeInterval</w:t>
+      </w:r>
+      <w:proofErr w:type="spellEnd"/>
+      <w:r>
+        <w:t xml:space="preserve"> in which a Scene will be filmed. The class has a 1,,1 -&gt; 1,,1 relationship to </w:t>
+      </w:r>
+      <w:proofErr w:type="spellStart"/>
+      <w:r>
+        <w:t>TimeInterval</w:t>
+      </w:r>
+      <w:proofErr w:type="spellEnd"/>
+      <w:r>
+        <w:t xml:space="preserve"> and a 1,,1 -&gt; 1,,1 relationship to Scene.</w:t>
+      </w:r>
+    </w:p>
+    <w:p>
+      <w:pPr>
+        <w:tabs>
+          <w:tab w:val="left" w:pos="6135"/>
+        </w:tabs>
+      </w:pPr>
+      <w:r>
+        <w:rPr>
+          <w:b/>
+        </w:rPr>
+        <w:t>Script ~</w:t>
+      </w:r>
+      <w:r>
+        <w:t xml:space="preserve"> A class which contains all the Scenes which require filming, the Volunteers required to film all the Scenes, the Equipment required to film all the Scenes and the Schedule which details when each Scene will be filmed. The class has a 1,,1 -&gt; 0,,n relationship to Scenes, a 1,,1 -&gt; 0,,n relationship to Volunteers, a 1,,1 -&gt; 0,,n relationship to Equipment and a 1,,1 -&gt; 1,,1 relationship to Schedule</w:t>
+      </w:r>
+    </w:p>
+    <w:p>
+      <w:pPr>
+        <w:tabs>
+          <w:tab w:val="left" w:pos="6135"/>
+        </w:tabs>
+      </w:pPr>
+      <w:proofErr w:type="spellStart"/>
+      <w:r>
+        <w:rPr>
+          <w:b/>
+        </w:rPr>
+        <w:t>TimeInterval</w:t>
+      </w:r>
+      <w:proofErr w:type="spellEnd"/>
+      <w:r>
+        <w:rPr>
+          <w:b/>
+        </w:rPr>
+        <w:t xml:space="preserve"> ~</w:t>
+      </w:r>
+      <w:r>
+        <w:t xml:space="preserve"> </w:t>
+      </w:r>
+      <w:proofErr w:type="gramStart"/>
+      <w:r>
+        <w:t>A</w:t>
+      </w:r>
+      <w:proofErr w:type="gramEnd"/>
+      <w:r>
+        <w:t xml:space="preserve"> class representing a period of time. Has a start and an end. To be valid the start must be &lt;= the end.</w:t>
+      </w:r>
+    </w:p>
+    <w:p>
+      <w:pPr>
+        <w:tabs>
+          <w:tab w:val="left" w:pos="6135"/>
+        </w:tabs>
+      </w:pPr>
+      <w:r>
+        <w:rPr>
+          <w:b/>
+        </w:rPr>
+        <w:t>Volunteer ~</w:t>
+      </w:r>
+      <w:r>
+        <w:t xml:space="preserve"> </w:t>
+      </w:r>
+      <w:proofErr w:type="gramStart"/>
+      <w:r>
+        <w:t>A</w:t>
+      </w:r>
+      <w:proofErr w:type="gramEnd"/>
+      <w:r>
+        <w:t xml:space="preserve"> class representing a person who has volunteered their time to be involved in the filming process (</w:t>
+      </w:r>
+      <w:proofErr w:type="spellStart"/>
+      <w:r>
+        <w:t>eg</w:t>
+      </w:r>
+      <w:proofErr w:type="spellEnd"/>
+      <w:r>
+        <w:t>. camera operators, actors, d</w:t>
+      </w:r>
+      <w:r>
+        <w:t xml:space="preserve">irectors, make-up artists </w:t>
+      </w:r>
+      <w:proofErr w:type="spellStart"/>
+      <w:r>
+        <w:t>etc</w:t>
+      </w:r>
+      <w:proofErr w:type="spellEnd"/>
+      <w:r>
+        <w:t>).</w:t>
+      </w:r>
+      <w:r>
+        <w:tab/>
+      </w:r>
+    </w:p>
     <w:p>
       <w:pPr>
         <w:pStyle w:val="Heading3"/>
       </w:pPr>
       <w:r>
+        <w:lastRenderedPageBreak/>
         <w:t>System sequence Diagrams</w:t>
       </w:r>
     </w:p>
-    <w:p/>
+    <w:p>
+      <w:r>
+        <w:pict>
+          <v:shapetype id="_x0000_t75" coordsize="21600,21600" o:spt="75" o:preferrelative="t" path="m@4@5l@4@11@9@11@9@5xe" filled="f" stroked="f">
+            <v:stroke joinstyle="miter"/>
+            <v:formulas>
+              <v:f eqn="if lineDrawn pixelLineWidth 0"/>
+              <v:f eqn="sum @0 1 0"/>
+              <v:f eqn="sum 0 0 @1"/>
+              <v:f eqn="prod @2 1 2"/>
+              <v:f eqn="prod @3 21600 pixelWidth"/>
+              <v:f eqn="prod @3 21600 pixelHeight"/>
+              <v:f eqn="sum @0 0 1"/>
+              <v:f eqn="prod @6 1 2"/>
+              <v:f eqn="prod @7 21600 pixelWidth"/>
+              <v:f eqn="sum @8 21600 0"/>
+              <v:f eqn="prod @7 21600 pixelHeight"/>
+              <v:f eqn="sum @10 21600 0"/>
+            </v:formulas>
+            <v:path o:extrusionok="f" gradientshapeok="t" o:connecttype="rect"/>
+            <o:lock v:ext="edit" aspectratio="t"/>
+          </v:shapetype>
+          <v:shape id="_x0000_i1025" type="#_x0000_t75" style="width:211.4pt;height:321.1pt">
+            <v:imagedata r:id="rId10" o:title="createSchedule"/>
+          </v:shape>
+        </w:pict>
+      </w:r>
+      <w:r>
+        <w:pict>
+          <v:shape id="_x0000_i1027" type="#_x0000_t75" style="width:193.5pt;height:314.25pt">
+            <v:imagedata r:id="rId11" o:title="conflictsysseq"/>
+          </v:shape>
+        </w:pict>
+      </w:r>
+      <w:r>
+        <w:pict>
+          <v:shape id="_x0000_i1026" type="#_x0000_t75" style="width:242.25pt;height:304.5pt">
+            <v:imagedata r:id="rId12" o:title="createScene"/>
+          </v:shape>
+        </w:pict>
+      </w:r>
+      <w:r>
+        <w:pict>
+          <v:shape id="_x0000_i1028" type="#_x0000_t75" style="width:225.75pt;height:280.5pt">
+            <v:imagedata r:id="rId13" o:title="createVolunteerSysSeq"/>
+          </v:shape>
+        </w:pict>
+      </w:r>
+    </w:p>
     <w:p>
       <w:pPr>
         <w:pStyle w:val="Heading3"/>
@@ -3510,46 +4064,60 @@
       <w:pPr>
         <w:pStyle w:val="Heading3"/>
       </w:pPr>
-    </w:p>
-    <w:p>
-      <w:pPr>
-        <w:pStyle w:val="Heading3"/>
-      </w:pPr>
-    </w:p>
-    <w:p>
-      <w:pPr>
-        <w:pStyle w:val="Heading3"/>
-      </w:pPr>
-    </w:p>
-    <w:p>
-      <w:pPr>
-        <w:pStyle w:val="Heading3"/>
-      </w:pPr>
-    </w:p>
-    <w:p>
-      <w:pPr>
-        <w:pStyle w:val="Heading3"/>
-      </w:pPr>
-    </w:p>
-    <w:p>
-      <w:pPr>
-        <w:pStyle w:val="Heading3"/>
-      </w:pPr>
-    </w:p>
-    <w:p>
-      <w:pPr>
-        <w:pStyle w:val="Heading3"/>
-      </w:pPr>
-    </w:p>
-    <w:p>
-      <w:pPr>
-        <w:pStyle w:val="Heading3"/>
-      </w:pPr>
-    </w:p>
-    <w:p>
-      <w:pPr>
-        <w:pStyle w:val="Heading3"/>
-      </w:pPr>
+      <w:r>
+        <w:rPr>
+          <w:noProof/>
+          <w:lang w:eastAsia="en-CA" w:bidi="ar-SA"/>
+        </w:rPr>
+        <w:drawing>
+          <wp:inline distT="0" distB="0" distL="0" distR="0">
+            <wp:extent cx="2562225" cy="3571875"/>
+            <wp:effectExtent l="0" t="0" r="9525" b="9525"/>
+            <wp:docPr id="3" name="Picture 3" descr="C:\Users\Mitchell\AppData\Local\Microsoft\Windows\INetCache\Content.Word\loginsysseq.png"/>
+            <wp:cNvGraphicFramePr>
+              <a:graphicFrameLocks xmlns:a="http://schemas.openxmlformats.org/drawingml/2006/main" noChangeAspect="1"/>
+            </wp:cNvGraphicFramePr>
+            <a:graphic xmlns:a="http://schemas.openxmlformats.org/drawingml/2006/main">
+              <a:graphicData uri="http://schemas.openxmlformats.org/drawingml/2006/picture">
+                <pic:pic xmlns:pic="http://schemas.openxmlformats.org/drawingml/2006/picture">
+                  <pic:nvPicPr>
+                    <pic:cNvPr id="0" name="Picture 12" descr="C:\Users\Mitchell\AppData\Local\Microsoft\Windows\INetCache\Content.Word\loginsysseq.png"/>
+                    <pic:cNvPicPr>
+                      <a:picLocks noChangeAspect="1" noChangeArrowheads="1"/>
+                    </pic:cNvPicPr>
+                  </pic:nvPicPr>
+                  <pic:blipFill>
+                    <a:blip r:embed="rId14">
+                      <a:extLst>
+                        <a:ext uri="{28A0092B-C50C-407E-A947-70E740481C1C}">
+                          <a14:useLocalDpi xmlns:a14="http://schemas.microsoft.com/office/drawing/2010/main" val="0"/>
+                        </a:ext>
+                      </a:extLst>
+                    </a:blip>
+                    <a:srcRect/>
+                    <a:stretch>
+                      <a:fillRect/>
+                    </a:stretch>
+                  </pic:blipFill>
+                  <pic:spPr bwMode="auto">
+                    <a:xfrm>
+                      <a:off x="0" y="0"/>
+                      <a:ext cx="2562225" cy="3571875"/>
+                    </a:xfrm>
+                    <a:prstGeom prst="rect">
+                      <a:avLst/>
+                    </a:prstGeom>
+                    <a:noFill/>
+                    <a:ln>
+                      <a:noFill/>
+                    </a:ln>
+                  </pic:spPr>
+                </pic:pic>
+              </a:graphicData>
+            </a:graphic>
+          </wp:inline>
+        </w:drawing>
+      </w:r>
     </w:p>
     <w:p>
       <w:pPr>
@@ -3732,6 +4300,7 @@
         <w:rPr>
           <w:b/>
         </w:rPr>
+        <w:lastRenderedPageBreak/>
         <w:t>Postconditions</w:t>
       </w:r>
       <w:proofErr w:type="spellEnd"/>
@@ -3755,13 +4324,11 @@
       </w:r>
     </w:p>
     <w:p/>
-    <w:p/>
-    <w:p>
-      <w:r>
-        <w:rPr>
-          <w:b/>
-        </w:rPr>
-        <w:lastRenderedPageBreak/>
+    <w:p>
+      <w:r>
+        <w:rPr>
+          <w:b/>
+        </w:rPr>
         <w:t>Operation:</w:t>
       </w:r>
       <w:r>
@@ -4135,6 +4702,7 @@
         <w:rPr>
           <w:b/>
         </w:rPr>
+        <w:lastRenderedPageBreak/>
         <w:t>Use Case:</w:t>
       </w:r>
       <w:r>
@@ -4172,7 +4740,6 @@
         <w:rPr>
           <w:b/>
         </w:rPr>
-        <w:lastRenderedPageBreak/>
         <w:t>Postconditions</w:t>
       </w:r>
       <w:proofErr w:type="spellEnd"/>
@@ -4547,6 +5114,7 @@
         </w:numPr>
       </w:pPr>
       <w:r>
+        <w:lastRenderedPageBreak/>
         <w:t>The provided email, name, and phone number are filled in correctly</w:t>
       </w:r>
     </w:p>
@@ -4592,7 +5160,6 @@
         </w:numPr>
       </w:pPr>
       <w:r>
-        <w:lastRenderedPageBreak/>
         <w:t>The database is in a valid state</w:t>
       </w:r>
     </w:p>
@@ -4930,6 +5497,7 @@
         </w:numPr>
       </w:pPr>
       <w:r>
+        <w:lastRenderedPageBreak/>
         <w:t>The user was informed of their successfulness logging into the application.</w:t>
       </w:r>
     </w:p>
@@ -4938,13 +5506,11 @@
         <w:t xml:space="preserve"> </w:t>
       </w:r>
     </w:p>
-    <w:p/>
-    <w:p>
-      <w:r>
-        <w:rPr>
-          <w:b/>
-        </w:rPr>
-        <w:lastRenderedPageBreak/>
+    <w:p>
+      <w:r>
+        <w:rPr>
+          <w:b/>
+        </w:rPr>
         <w:t>Operation:</w:t>
       </w:r>
       <w:r>
@@ -6358,6 +6924,7 @@
           </w:tcPr>
           <w:p>
             <w:r>
+              <w:lastRenderedPageBreak/>
               <w:t xml:space="preserve">4. Use cases </w:t>
             </w:r>
           </w:p>
@@ -6682,7 +7249,6 @@
           </w:tcPr>
           <w:p>
             <w:r>
-              <w:lastRenderedPageBreak/>
               <w:t>4. Glossary</w:t>
             </w:r>
           </w:p>
@@ -7240,14 +7806,25 @@
     </w:tbl>
     <w:p/>
     <w:p>
+      <w:pPr>
+        <w:rPr>
+          <w:sz w:val="52"/>
+        </w:rPr>
+      </w:pPr>
       <w:r>
         <w:t>% Contribution</w:t>
       </w:r>
-    </w:p>
-    <w:p>
-      <w:r>
-        <w:t>New to do:</w:t>
-      </w:r>
+      <w:r>
+        <w:t xml:space="preserve"> </w:t>
+      </w:r>
+      <w:r>
+        <w:rPr>
+          <w:sz w:val="52"/>
+        </w:rPr>
+        <w:t>DO DIS</w:t>
+      </w:r>
+      <w:bookmarkStart w:id="0" w:name="_GoBack"/>
+      <w:bookmarkEnd w:id="0"/>
     </w:p>
     <w:p>
       <w:r>
@@ -8470,8 +9047,6 @@
             <w:r>
               <w:t>Git Log</w:t>
             </w:r>
-            <w:bookmarkStart w:id="0" w:name="_GoBack"/>
-            <w:bookmarkEnd w:id="0"/>
           </w:p>
         </w:tc>
         <w:tc>
@@ -8513,7 +9088,6 @@
         <w:pStyle w:val="Heading3"/>
       </w:pPr>
       <w:r>
-        <w:lastRenderedPageBreak/>
         <w:t>appendix</w:t>
       </w:r>
     </w:p>
@@ -8528,8 +9102,42 @@
       <w:proofErr w:type="spellEnd"/>
     </w:p>
     <w:p>
-      <w:r>
-        <w:t>Other meetings.</w:t>
+      <w:pPr>
+        <w:rPr>
+          <w:b/>
+          <w:i/>
+          <w:sz w:val="52"/>
+          <w:u w:val="single"/>
+        </w:rPr>
+      </w:pPr>
+      <w:r>
+        <w:rPr>
+          <w:b/>
+          <w:i/>
+          <w:sz w:val="52"/>
+          <w:u w:val="single"/>
+        </w:rPr>
+        <w:t xml:space="preserve">Other meetings </w:t>
+      </w:r>
+      <w:proofErr w:type="gramStart"/>
+      <w:r>
+        <w:rPr>
+          <w:b/>
+          <w:i/>
+          <w:sz w:val="52"/>
+          <w:u w:val="single"/>
+        </w:rPr>
+        <w:t>Need</w:t>
+      </w:r>
+      <w:proofErr w:type="gramEnd"/>
+      <w:r>
+        <w:rPr>
+          <w:b/>
+          <w:i/>
+          <w:sz w:val="52"/>
+          <w:u w:val="single"/>
+        </w:rPr>
+        <w:t xml:space="preserve"> to be in</w:t>
       </w:r>
     </w:p>
     <w:p/>
@@ -8656,7 +9264,6 @@
     </w:p>
     <w:p>
       <w:r>
-        <w:lastRenderedPageBreak/>
         <w:t>Success Scenarios: Creating the script is already done. Adding a volunteer will be the second primary success scenario.</w:t>
       </w:r>
     </w:p>
@@ -8693,12 +9300,12 @@
       </w:r>
     </w:p>
     <w:sectPr>
-      <w:headerReference w:type="even" r:id="rId10"/>
-      <w:headerReference w:type="default" r:id="rId11"/>
-      <w:footerReference w:type="even" r:id="rId12"/>
-      <w:footerReference w:type="default" r:id="rId13"/>
-      <w:headerReference w:type="first" r:id="rId14"/>
-      <w:footerReference w:type="first" r:id="rId15"/>
+      <w:headerReference w:type="even" r:id="rId15"/>
+      <w:headerReference w:type="default" r:id="rId16"/>
+      <w:footerReference w:type="even" r:id="rId17"/>
+      <w:footerReference w:type="default" r:id="rId18"/>
+      <w:headerReference w:type="first" r:id="rId19"/>
+      <w:footerReference w:type="first" r:id="rId20"/>
       <w:pgSz w:w="12240" w:h="15840"/>
       <w:pgMar w:top="1134" w:right="1134" w:bottom="1134" w:left="1134" w:header="0" w:footer="0" w:gutter="0"/>
       <w:cols w:space="720"/>
@@ -8800,6 +9407,7 @@
               <w:dataBinding w:prefixMappings="xmlns:ns0='http://purl.org/dc/elements/1.1/' xmlns:ns1='http://schemas.openxmlformats.org/package/2006/metadata/core-properties' " w:xpath="/ns1:coreProperties[1]/ns0:title[1]" w:storeItemID="{6C3C8BC8-F283-45AE-878A-BAB7291924A1}"/>
               <w:text/>
             </w:sdtPr>
+            <w:sdtEndPr/>
             <w:sdtContent>
               <w:r>
                 <w:rPr>
@@ -8837,6 +9445,7 @@
             <w:dataBinding w:prefixMappings="xmlns:ns0='http://purl.org/dc/elements/1.1/' xmlns:ns1='http://schemas.openxmlformats.org/package/2006/metadata/core-properties' " w:xpath="/ns1:coreProperties[1]/ns0:creator[1]" w:storeItemID="{6C3C8BC8-F283-45AE-878A-BAB7291924A1}"/>
             <w:text/>
           </w:sdtPr>
+          <w:sdtEndPr/>
           <w:sdtContent>
             <w:p>
               <w:pPr>
@@ -9003,6 +9612,7 @@
           <w:docPartUnique/>
         </w:docPartObj>
       </w:sdtPr>
+      <w:sdtEndPr/>
       <w:sdtContent>
         <w:r>
           <w:rPr>
@@ -9248,6 +9858,7 @@
                             <w:dataBinding w:prefixMappings="xmlns:ns0='http://purl.org/dc/elements/1.1/' xmlns:ns1='http://schemas.openxmlformats.org/package/2006/metadata/core-properties' " w:xpath="/ns1:coreProperties[1]/ns0:title[1]" w:storeItemID="{6C3C8BC8-F283-45AE-878A-BAB7291924A1}"/>
                             <w:text/>
                           </w:sdtPr>
+                          <w:sdtEndPr/>
                           <w:sdtContent>
                             <w:p>
                               <w:pPr>
@@ -9310,6 +9921,7 @@
                       <w:dataBinding w:prefixMappings="xmlns:ns0='http://purl.org/dc/elements/1.1/' xmlns:ns1='http://schemas.openxmlformats.org/package/2006/metadata/core-properties' " w:xpath="/ns1:coreProperties[1]/ns0:title[1]" w:storeItemID="{6C3C8BC8-F283-45AE-878A-BAB7291924A1}"/>
                       <w:text/>
                     </w:sdtPr>
+                    <w:sdtEndPr/>
                     <w:sdtContent>
                       <w:p>
                         <w:pPr>
@@ -10972,6 +11584,119 @@
     </w:lvl>
   </w:abstractNum>
   <w:abstractNum w:abstractNumId="14">
+    <w:nsid w:val="3CA83A24"/>
+    <w:multiLevelType w:val="hybridMultilevel"/>
+    <w:tmpl w:val="92A8D726"/>
+    <w:lvl w:ilvl="0" w:tplc="10090001">
+      <w:start w:val="1"/>
+      <w:numFmt w:val="bullet"/>
+      <w:lvlText w:val=""/>
+      <w:lvlJc w:val="left"/>
+      <w:pPr>
+        <w:ind w:left="720" w:hanging="360"/>
+      </w:pPr>
+      <w:rPr>
+        <w:rFonts w:ascii="Symbol" w:hAnsi="Symbol" w:hint="default"/>
+      </w:rPr>
+    </w:lvl>
+    <w:lvl w:ilvl="1" w:tplc="10090003" w:tentative="1">
+      <w:start w:val="1"/>
+      <w:numFmt w:val="bullet"/>
+      <w:lvlText w:val="o"/>
+      <w:lvlJc w:val="left"/>
+      <w:pPr>
+        <w:ind w:left="1440" w:hanging="360"/>
+      </w:pPr>
+      <w:rPr>
+        <w:rFonts w:ascii="Courier New" w:hAnsi="Courier New" w:cs="Courier New" w:hint="default"/>
+      </w:rPr>
+    </w:lvl>
+    <w:lvl w:ilvl="2" w:tplc="10090005" w:tentative="1">
+      <w:start w:val="1"/>
+      <w:numFmt w:val="bullet"/>
+      <w:lvlText w:val=""/>
+      <w:lvlJc w:val="left"/>
+      <w:pPr>
+        <w:ind w:left="2160" w:hanging="360"/>
+      </w:pPr>
+      <w:rPr>
+        <w:rFonts w:ascii="Wingdings" w:hAnsi="Wingdings" w:hint="default"/>
+      </w:rPr>
+    </w:lvl>
+    <w:lvl w:ilvl="3" w:tplc="10090001" w:tentative="1">
+      <w:start w:val="1"/>
+      <w:numFmt w:val="bullet"/>
+      <w:lvlText w:val=""/>
+      <w:lvlJc w:val="left"/>
+      <w:pPr>
+        <w:ind w:left="2880" w:hanging="360"/>
+      </w:pPr>
+      <w:rPr>
+        <w:rFonts w:ascii="Symbol" w:hAnsi="Symbol" w:hint="default"/>
+      </w:rPr>
+    </w:lvl>
+    <w:lvl w:ilvl="4" w:tplc="10090003" w:tentative="1">
+      <w:start w:val="1"/>
+      <w:numFmt w:val="bullet"/>
+      <w:lvlText w:val="o"/>
+      <w:lvlJc w:val="left"/>
+      <w:pPr>
+        <w:ind w:left="3600" w:hanging="360"/>
+      </w:pPr>
+      <w:rPr>
+        <w:rFonts w:ascii="Courier New" w:hAnsi="Courier New" w:cs="Courier New" w:hint="default"/>
+      </w:rPr>
+    </w:lvl>
+    <w:lvl w:ilvl="5" w:tplc="10090005" w:tentative="1">
+      <w:start w:val="1"/>
+      <w:numFmt w:val="bullet"/>
+      <w:lvlText w:val=""/>
+      <w:lvlJc w:val="left"/>
+      <w:pPr>
+        <w:ind w:left="4320" w:hanging="360"/>
+      </w:pPr>
+      <w:rPr>
+        <w:rFonts w:ascii="Wingdings" w:hAnsi="Wingdings" w:hint="default"/>
+      </w:rPr>
+    </w:lvl>
+    <w:lvl w:ilvl="6" w:tplc="10090001" w:tentative="1">
+      <w:start w:val="1"/>
+      <w:numFmt w:val="bullet"/>
+      <w:lvlText w:val=""/>
+      <w:lvlJc w:val="left"/>
+      <w:pPr>
+        <w:ind w:left="5040" w:hanging="360"/>
+      </w:pPr>
+      <w:rPr>
+        <w:rFonts w:ascii="Symbol" w:hAnsi="Symbol" w:hint="default"/>
+      </w:rPr>
+    </w:lvl>
+    <w:lvl w:ilvl="7" w:tplc="10090003" w:tentative="1">
+      <w:start w:val="1"/>
+      <w:numFmt w:val="bullet"/>
+      <w:lvlText w:val="o"/>
+      <w:lvlJc w:val="left"/>
+      <w:pPr>
+        <w:ind w:left="5760" w:hanging="360"/>
+      </w:pPr>
+      <w:rPr>
+        <w:rFonts w:ascii="Courier New" w:hAnsi="Courier New" w:cs="Courier New" w:hint="default"/>
+      </w:rPr>
+    </w:lvl>
+    <w:lvl w:ilvl="8" w:tplc="10090005" w:tentative="1">
+      <w:start w:val="1"/>
+      <w:numFmt w:val="bullet"/>
+      <w:lvlText w:val=""/>
+      <w:lvlJc w:val="left"/>
+      <w:pPr>
+        <w:ind w:left="6480" w:hanging="360"/>
+      </w:pPr>
+      <w:rPr>
+        <w:rFonts w:ascii="Wingdings" w:hAnsi="Wingdings" w:hint="default"/>
+      </w:rPr>
+    </w:lvl>
+  </w:abstractNum>
+  <w:abstractNum w:abstractNumId="15">
     <w:nsid w:val="3E410812"/>
     <w:multiLevelType w:val="hybridMultilevel"/>
     <w:tmpl w:val="8BEA0F12"/>
@@ -11084,7 +11809,7 @@
       </w:rPr>
     </w:lvl>
   </w:abstractNum>
-  <w:abstractNum w:abstractNumId="15">
+  <w:abstractNum w:abstractNumId="16">
     <w:nsid w:val="3EC003F7"/>
     <w:multiLevelType w:val="hybridMultilevel"/>
     <w:tmpl w:val="73E6AFAA"/>
@@ -11197,7 +11922,7 @@
       </w:rPr>
     </w:lvl>
   </w:abstractNum>
-  <w:abstractNum w:abstractNumId="16">
+  <w:abstractNum w:abstractNumId="17">
     <w:nsid w:val="3ECD7582"/>
     <w:multiLevelType w:val="hybridMultilevel"/>
     <w:tmpl w:val="7BBA0F30"/>
@@ -11310,7 +12035,7 @@
       </w:rPr>
     </w:lvl>
   </w:abstractNum>
-  <w:abstractNum w:abstractNumId="17">
+  <w:abstractNum w:abstractNumId="18">
     <w:nsid w:val="41E53A8A"/>
     <w:multiLevelType w:val="hybridMultilevel"/>
     <w:tmpl w:val="EBA80D2C"/>
@@ -11423,7 +12148,7 @@
       </w:rPr>
     </w:lvl>
   </w:abstractNum>
-  <w:abstractNum w:abstractNumId="18">
+  <w:abstractNum w:abstractNumId="19">
     <w:nsid w:val="427E0CA4"/>
     <w:multiLevelType w:val="hybridMultilevel"/>
     <w:tmpl w:val="219E2F34"/>
@@ -11536,7 +12261,7 @@
       </w:rPr>
     </w:lvl>
   </w:abstractNum>
-  <w:abstractNum w:abstractNumId="19">
+  <w:abstractNum w:abstractNumId="20">
     <w:nsid w:val="444960A6"/>
     <w:multiLevelType w:val="hybridMultilevel"/>
     <w:tmpl w:val="1A7A1C6E"/>
@@ -11649,7 +12374,7 @@
       </w:rPr>
     </w:lvl>
   </w:abstractNum>
-  <w:abstractNum w:abstractNumId="20">
+  <w:abstractNum w:abstractNumId="21">
     <w:nsid w:val="45616E81"/>
     <w:multiLevelType w:val="hybridMultilevel"/>
     <w:tmpl w:val="2850CEA4"/>
@@ -11762,7 +12487,7 @@
       </w:rPr>
     </w:lvl>
   </w:abstractNum>
-  <w:abstractNum w:abstractNumId="21">
+  <w:abstractNum w:abstractNumId="22">
     <w:nsid w:val="4C8C6CCA"/>
     <w:multiLevelType w:val="hybridMultilevel"/>
     <w:tmpl w:val="C1C43716"/>
@@ -11875,7 +12600,7 @@
       </w:rPr>
     </w:lvl>
   </w:abstractNum>
-  <w:abstractNum w:abstractNumId="22">
+  <w:abstractNum w:abstractNumId="23">
     <w:nsid w:val="4DE22A68"/>
     <w:multiLevelType w:val="hybridMultilevel"/>
     <w:tmpl w:val="19F66BCE"/>
@@ -11988,7 +12713,7 @@
       </w:rPr>
     </w:lvl>
   </w:abstractNum>
-  <w:abstractNum w:abstractNumId="23">
+  <w:abstractNum w:abstractNumId="24">
     <w:nsid w:val="4F0829FE"/>
     <w:multiLevelType w:val="hybridMultilevel"/>
     <w:tmpl w:val="503A4A8A"/>
@@ -12101,7 +12826,7 @@
       </w:rPr>
     </w:lvl>
   </w:abstractNum>
-  <w:abstractNum w:abstractNumId="24">
+  <w:abstractNum w:abstractNumId="25">
     <w:nsid w:val="51E758F0"/>
     <w:multiLevelType w:val="hybridMultilevel"/>
     <w:tmpl w:val="BB7627DA"/>
@@ -12214,7 +12939,7 @@
       </w:rPr>
     </w:lvl>
   </w:abstractNum>
-  <w:abstractNum w:abstractNumId="25">
+  <w:abstractNum w:abstractNumId="26">
     <w:nsid w:val="5725018E"/>
     <w:multiLevelType w:val="hybridMultilevel"/>
     <w:tmpl w:val="AF527936"/>
@@ -12327,7 +13052,7 @@
       </w:rPr>
     </w:lvl>
   </w:abstractNum>
-  <w:abstractNum w:abstractNumId="26">
+  <w:abstractNum w:abstractNumId="27">
     <w:nsid w:val="5DF963F5"/>
     <w:multiLevelType w:val="hybridMultilevel"/>
     <w:tmpl w:val="FF225A90"/>
@@ -12440,7 +13165,7 @@
       </w:rPr>
     </w:lvl>
   </w:abstractNum>
-  <w:abstractNum w:abstractNumId="27">
+  <w:abstractNum w:abstractNumId="28">
     <w:nsid w:val="5F3362FF"/>
     <w:multiLevelType w:val="hybridMultilevel"/>
     <w:tmpl w:val="2C16B1A6"/>
@@ -12553,7 +13278,7 @@
       </w:rPr>
     </w:lvl>
   </w:abstractNum>
-  <w:abstractNum w:abstractNumId="28">
+  <w:abstractNum w:abstractNumId="29">
     <w:nsid w:val="63EC1891"/>
     <w:multiLevelType w:val="hybridMultilevel"/>
     <w:tmpl w:val="30E63004"/>
@@ -12666,7 +13391,7 @@
       </w:rPr>
     </w:lvl>
   </w:abstractNum>
-  <w:abstractNum w:abstractNumId="29">
+  <w:abstractNum w:abstractNumId="30">
     <w:nsid w:val="6414309F"/>
     <w:multiLevelType w:val="hybridMultilevel"/>
     <w:tmpl w:val="ECA0568E"/>
@@ -12779,7 +13504,7 @@
       </w:rPr>
     </w:lvl>
   </w:abstractNum>
-  <w:abstractNum w:abstractNumId="30">
+  <w:abstractNum w:abstractNumId="31">
     <w:nsid w:val="6B1430A0"/>
     <w:multiLevelType w:val="hybridMultilevel"/>
     <w:tmpl w:val="CF94D9AC"/>
@@ -12892,7 +13617,7 @@
       </w:rPr>
     </w:lvl>
   </w:abstractNum>
-  <w:abstractNum w:abstractNumId="31">
+  <w:abstractNum w:abstractNumId="32">
     <w:nsid w:val="70357F73"/>
     <w:multiLevelType w:val="hybridMultilevel"/>
     <w:tmpl w:val="5980EE6C"/>
@@ -13005,7 +13730,7 @@
       </w:rPr>
     </w:lvl>
   </w:abstractNum>
-  <w:abstractNum w:abstractNumId="32">
+  <w:abstractNum w:abstractNumId="33">
     <w:nsid w:val="767E0ADF"/>
     <w:multiLevelType w:val="hybridMultilevel"/>
     <w:tmpl w:val="5CC094DC"/>
@@ -13118,7 +13843,7 @@
       </w:rPr>
     </w:lvl>
   </w:abstractNum>
-  <w:abstractNum w:abstractNumId="33">
+  <w:abstractNum w:abstractNumId="34">
     <w:nsid w:val="7BC46AF2"/>
     <w:multiLevelType w:val="hybridMultilevel"/>
     <w:tmpl w:val="24368EE6"/>
@@ -13232,55 +13957,55 @@
     </w:lvl>
   </w:abstractNum>
   <w:num w:numId="1">
-    <w:abstractNumId w:val="33"/>
+    <w:abstractNumId w:val="34"/>
   </w:num>
   <w:num w:numId="2">
     <w:abstractNumId w:val="5"/>
   </w:num>
   <w:num w:numId="3">
-    <w:abstractNumId w:val="24"/>
+    <w:abstractNumId w:val="25"/>
   </w:num>
   <w:num w:numId="4">
-    <w:abstractNumId w:val="14"/>
+    <w:abstractNumId w:val="15"/>
   </w:num>
   <w:num w:numId="5">
-    <w:abstractNumId w:val="21"/>
+    <w:abstractNumId w:val="22"/>
   </w:num>
   <w:num w:numId="6">
-    <w:abstractNumId w:val="30"/>
+    <w:abstractNumId w:val="31"/>
   </w:num>
   <w:num w:numId="7">
     <w:abstractNumId w:val="8"/>
   </w:num>
   <w:num w:numId="8">
-    <w:abstractNumId w:val="29"/>
+    <w:abstractNumId w:val="30"/>
   </w:num>
   <w:num w:numId="9">
     <w:abstractNumId w:val="13"/>
   </w:num>
   <w:num w:numId="10">
-    <w:abstractNumId w:val="17"/>
+    <w:abstractNumId w:val="18"/>
   </w:num>
   <w:num w:numId="11">
     <w:abstractNumId w:val="6"/>
   </w:num>
   <w:num w:numId="12">
-    <w:abstractNumId w:val="31"/>
+    <w:abstractNumId w:val="32"/>
   </w:num>
   <w:num w:numId="13">
-    <w:abstractNumId w:val="32"/>
+    <w:abstractNumId w:val="33"/>
   </w:num>
   <w:num w:numId="14">
-    <w:abstractNumId w:val="23"/>
+    <w:abstractNumId w:val="24"/>
   </w:num>
   <w:num w:numId="15">
-    <w:abstractNumId w:val="26"/>
+    <w:abstractNumId w:val="27"/>
   </w:num>
   <w:num w:numId="16">
-    <w:abstractNumId w:val="27"/>
+    <w:abstractNumId w:val="28"/>
   </w:num>
   <w:num w:numId="17">
-    <w:abstractNumId w:val="28"/>
+    <w:abstractNumId w:val="29"/>
   </w:num>
   <w:num w:numId="18">
     <w:abstractNumId w:val="12"/>
@@ -13289,10 +14014,10 @@
     <w:abstractNumId w:val="10"/>
   </w:num>
   <w:num w:numId="20">
-    <w:abstractNumId w:val="20"/>
+    <w:abstractNumId w:val="21"/>
   </w:num>
   <w:num w:numId="21">
-    <w:abstractNumId w:val="25"/>
+    <w:abstractNumId w:val="26"/>
   </w:num>
   <w:num w:numId="22">
     <w:abstractNumId w:val="7"/>
@@ -13310,10 +14035,10 @@
     <w:abstractNumId w:val="4"/>
   </w:num>
   <w:num w:numId="27">
-    <w:abstractNumId w:val="18"/>
+    <w:abstractNumId w:val="19"/>
   </w:num>
   <w:num w:numId="28">
-    <w:abstractNumId w:val="16"/>
+    <w:abstractNumId w:val="17"/>
   </w:num>
   <w:num w:numId="29">
     <w:abstractNumId w:val="2"/>
@@ -13322,16 +14047,19 @@
     <w:abstractNumId w:val="3"/>
   </w:num>
   <w:num w:numId="31">
-    <w:abstractNumId w:val="15"/>
+    <w:abstractNumId w:val="16"/>
   </w:num>
   <w:num w:numId="32">
-    <w:abstractNumId w:val="19"/>
+    <w:abstractNumId w:val="20"/>
   </w:num>
   <w:num w:numId="33">
     <w:abstractNumId w:val="1"/>
   </w:num>
   <w:num w:numId="34">
-    <w:abstractNumId w:val="22"/>
+    <w:abstractNumId w:val="23"/>
+  </w:num>
+  <w:num w:numId="35">
+    <w:abstractNumId w:val="14"/>
   </w:num>
   <w:numIdMacAtCleanup w:val="34"/>
 </w:numbering>
@@ -13938,6 +14666,7 @@
   <w:style w:type="character" w:default="1" w:styleId="DefaultParagraphFont">
     <w:name w:val="Default Paragraph Font"/>
     <w:uiPriority w:val="1"/>
+    <w:semiHidden/>
     <w:unhideWhenUsed/>
   </w:style>
   <w:style w:type="table" w:default="1" w:styleId="TableNormal">
@@ -14848,10 +15577,11 @@
   </w:font>
   <w:font w:name="Mangal">
     <w:panose1 w:val="02040503050203030202"/>
-    <w:charset w:val="00"/>
+    <w:charset w:val="01"/>
     <w:family w:val="roman"/>
+    <w:notTrueType/>
     <w:pitch w:val="variable"/>
-    <w:sig w:usb0="00008003" w:usb1="00000000" w:usb2="00000000" w:usb3="00000000" w:csb0="00000001" w:csb1="00000000"/>
+    <w:sig w:usb0="00002000" w:usb1="00000000" w:usb2="00000000" w:usb3="00000000" w:csb0="00000000" w:csb1="00000000"/>
   </w:font>
   <w:font w:name="TimesNewRomanPSMT">
     <w:altName w:val="Times New Roman"/>
@@ -14896,6 +15626,7 @@
     <w:rsid w:val="00624C1F"/>
     <w:rsid w:val="00654112"/>
     <w:rsid w:val="008C02B0"/>
+    <w:rsid w:val="00935607"/>
     <w:rsid w:val="009A0F2D"/>
     <w:rsid w:val="00A62035"/>
     <w:rsid w:val="00AD5EC1"/>
@@ -15628,7 +16359,7 @@
 </file>
 
 <file path=customXml/itemProps1.xml><?xml version="1.0" encoding="utf-8"?>
-<ds:datastoreItem xmlns:ds="http://schemas.openxmlformats.org/officeDocument/2006/customXml" ds:itemID="{0601A538-01E9-4245-BFC0-79493A36D38A}">
+<ds:datastoreItem xmlns:ds="http://schemas.openxmlformats.org/officeDocument/2006/customXml" ds:itemID="{70BBD3D4-6207-4635-B7AF-BEC941A37E69}">
   <ds:schemaRefs>
     <ds:schemaRef ds:uri="http://schemas.openxmlformats.org/officeDocument/2006/bibliography"/>
   </ds:schemaRefs>

</xml_diff>